<commit_message>
thesis proposal final fixes
</commit_message>
<xml_diff>
--- a/Research/Documents/thesis_proposal final.docx
+++ b/Research/Documents/thesis_proposal final.docx
@@ -14040,8 +14040,6 @@
       <w:r>
         <w:t>rest</w:t>
       </w:r>
-      <w:bookmarkStart w:id="625" w:name="_GoBack"/>
-      <w:bookmarkEnd w:id="625"/>
       <w:proofErr w:type="spellEnd"/>
       <w:r>
         <w:t xml:space="preserve"> (see figure </w:t>
@@ -14094,7 +14092,7 @@
       <w:r>
         <w:t xml:space="preserve"> those files we can parse the content and </w:t>
       </w:r>
-      <w:del w:id="626" w:author="oz" w:date="2013-03-29T12:12:00Z">
+      <w:del w:id="625" w:author="oz" w:date="2013-03-29T12:12:00Z">
         <w:r>
           <w:delText xml:space="preserve">use it to build </w:delText>
         </w:r>
@@ -14102,7 +14100,7 @@
           <w:delText xml:space="preserve"> graph</w:delText>
         </w:r>
       </w:del>
-      <w:ins w:id="627" w:author="oz" w:date="2013-03-29T12:12:00Z">
+      <w:ins w:id="626" w:author="oz" w:date="2013-03-29T12:12:00Z">
         <w:r>
           <w:t>build graph</w:t>
         </w:r>
@@ -14182,19 +14180,19 @@
       <w:r>
         <w:t>interest</w:t>
       </w:r>
-      <w:ins w:id="628" w:author="Amit" w:date="2013-01-17T10:39:00Z">
+      <w:ins w:id="627" w:author="Amit" w:date="2013-01-17T10:39:00Z">
         <w:r>
           <w:t>’</w:t>
         </w:r>
       </w:ins>
-      <w:ins w:id="629" w:author="oz" w:date="2013-02-10T07:28:00Z">
+      <w:ins w:id="628" w:author="oz" w:date="2013-02-10T07:28:00Z">
         <w:r>
           <w:t>s</w:t>
         </w:r>
       </w:ins>
       <w:proofErr w:type="spellEnd"/>
-      <w:ins w:id="630" w:author="Amit" w:date="2013-01-17T10:39:00Z">
-        <w:del w:id="631" w:author="oz" w:date="2013-03-24T08:06:00Z">
+      <w:ins w:id="629" w:author="Amit" w:date="2013-01-17T10:39:00Z">
+        <w:del w:id="630" w:author="oz" w:date="2013-03-24T08:06:00Z">
           <w:r>
             <w:delText>s</w:delText>
           </w:r>
@@ -14209,25 +14207,25 @@
       <w:r>
         <w:t>will marked as G</w:t>
       </w:r>
+      <w:ins w:id="631" w:author="Amit" w:date="2013-01-17T10:39:00Z">
+        <w:r>
+          <w:t>.</w:t>
+        </w:r>
+      </w:ins>
+      <w:r>
+        <w:t xml:space="preserve"> </w:t>
+      </w:r>
+      <w:r>
+        <w:t>E</w:t>
+      </w:r>
+      <w:r>
+        <w:t xml:space="preserve">ach </w:t>
+      </w:r>
+      <w:r>
+        <w:t>vertical</w:t>
+      </w:r>
       <w:ins w:id="632" w:author="Amit" w:date="2013-01-17T10:39:00Z">
         <w:r>
-          <w:t>.</w:t>
-        </w:r>
-      </w:ins>
-      <w:r>
-        <w:t xml:space="preserve"> </w:t>
-      </w:r>
-      <w:r>
-        <w:t>E</w:t>
-      </w:r>
-      <w:r>
-        <w:t xml:space="preserve">ach </w:t>
-      </w:r>
-      <w:r>
-        <w:t>vertical</w:t>
-      </w:r>
-      <w:ins w:id="633" w:author="Amit" w:date="2013-01-17T10:39:00Z">
-        <w:r>
           <w:t xml:space="preserve"> </w:t>
         </w:r>
       </w:ins>
@@ -14246,7 +14244,7 @@
       <w:r>
         <w:t xml:space="preserve">object in </w:t>
       </w:r>
-      <w:del w:id="634" w:author="oz" w:date="2013-02-10T07:28:00Z">
+      <w:del w:id="633" w:author="oz" w:date="2013-02-10T07:28:00Z">
         <w:r>
           <w:delText>P</w:delText>
         </w:r>
@@ -14274,7 +14272,7 @@
       <w:r>
         <w:t xml:space="preserve">user, subject </w:t>
       </w:r>
-      <w:del w:id="635" w:author="oz" w:date="2013-03-24T08:06:00Z">
+      <w:del w:id="634" w:author="oz" w:date="2013-03-24T08:06:00Z">
         <w:r>
           <w:delText>,</w:delText>
         </w:r>
@@ -14288,8 +14286,8 @@
       <w:r>
         <w:t>item</w:t>
       </w:r>
-      <w:ins w:id="636" w:author="Amit" w:date="2013-01-17T10:40:00Z">
-        <w:del w:id="637" w:author="oz" w:date="2013-03-24T08:06:00Z">
+      <w:ins w:id="635" w:author="Amit" w:date="2013-01-17T10:40:00Z">
+        <w:del w:id="636" w:author="oz" w:date="2013-03-24T08:06:00Z">
           <w:r>
             <w:delText xml:space="preserve"> </w:delText>
           </w:r>
@@ -14570,32 +14568,32 @@
       <w:r>
         <w:t>If there is another user</w:t>
       </w:r>
+      <w:del w:id="637" w:author="oz" w:date="2013-03-24T08:07:00Z">
+        <w:r>
+          <w:delText>,</w:delText>
+        </w:r>
+      </w:del>
+      <w:r>
+        <w:t xml:space="preserve"> Y</w:t>
+      </w:r>
       <w:del w:id="638" w:author="oz" w:date="2013-03-24T08:07:00Z">
         <w:r>
           <w:delText>,</w:delText>
         </w:r>
       </w:del>
       <w:r>
-        <w:t xml:space="preserve"> Y</w:t>
+        <w:t xml:space="preserve"> </w:t>
+      </w:r>
+      <w:r>
+        <w:t>who</w:t>
+      </w:r>
+      <w:r>
+        <w:t xml:space="preserve"> also love animals and pizza</w:t>
+      </w:r>
+      <w:r>
+        <w:t>,</w:t>
       </w:r>
       <w:del w:id="639" w:author="oz" w:date="2013-03-24T08:07:00Z">
-        <w:r>
-          <w:delText>,</w:delText>
-        </w:r>
-      </w:del>
-      <w:r>
-        <w:t xml:space="preserve"> </w:t>
-      </w:r>
-      <w:r>
-        <w:t>who</w:t>
-      </w:r>
-      <w:r>
-        <w:t xml:space="preserve"> also love animals and pizza</w:t>
-      </w:r>
-      <w:r>
-        <w:t>,</w:t>
-      </w:r>
-      <w:del w:id="640" w:author="oz" w:date="2013-03-24T08:07:00Z">
         <w:r>
           <w:delText xml:space="preserve"> and</w:delText>
         </w:r>
@@ -14746,13 +14744,13 @@
       <w:r>
         <w:t xml:space="preserve">such as </w:t>
       </w:r>
-      <w:del w:id="641" w:author="oz" w:date="2013-03-29T12:13:00Z">
+      <w:del w:id="640" w:author="oz" w:date="2013-03-29T12:13:00Z">
         <w:r>
           <w:delText>tuna_pizza  ,olives</w:delText>
         </w:r>
       </w:del>
       <w:proofErr w:type="spellStart"/>
-      <w:ins w:id="642" w:author="oz" w:date="2013-03-29T12:13:00Z">
+      <w:ins w:id="641" w:author="oz" w:date="2013-03-29T12:13:00Z">
         <w:r>
           <w:t>tuna_pizza</w:t>
         </w:r>
@@ -14772,7 +14770,7 @@
       <w:r>
         <w:t xml:space="preserve"> </w:t>
       </w:r>
-      <w:del w:id="643" w:author="oz" w:date="2013-03-29T12:13:00Z">
+      <w:del w:id="642" w:author="oz" w:date="2013-03-29T12:13:00Z">
         <w:r>
           <w:delText xml:space="preserve">and  </w:delText>
         </w:r>
@@ -14783,7 +14781,7 @@
           <w:delText>s</w:delText>
         </w:r>
       </w:del>
-      <w:ins w:id="644" w:author="oz" w:date="2013-03-29T12:13:00Z">
+      <w:ins w:id="643" w:author="oz" w:date="2013-03-29T12:13:00Z">
         <w:r>
           <w:t xml:space="preserve">and </w:t>
         </w:r>
@@ -14876,7 +14874,7 @@
       <w:r>
         <w:t>V)</w:t>
       </w:r>
-      <w:ins w:id="645" w:author="Amit" w:date="2013-01-17T10:53:00Z">
+      <w:ins w:id="644" w:author="Amit" w:date="2013-01-17T10:53:00Z">
         <w:r>
           <w:t>.</w:t>
         </w:r>
@@ -15024,7 +15022,7 @@
       <w:r>
         <w:t xml:space="preserve"> in </w:t>
       </w:r>
-      <w:del w:id="646" w:author="Amit" w:date="2013-01-17T11:01:00Z">
+      <w:del w:id="645" w:author="Amit" w:date="2013-01-17T11:01:00Z">
         <w:r>
           <w:delText>pinteres</w:delText>
         </w:r>
@@ -15033,7 +15031,7 @@
         </w:r>
       </w:del>
       <w:proofErr w:type="spellStart"/>
-      <w:ins w:id="647" w:author="Amit" w:date="2013-01-17T11:01:00Z">
+      <w:ins w:id="646" w:author="Amit" w:date="2013-01-17T11:01:00Z">
         <w:r>
           <w:t>Pinterest’s</w:t>
         </w:r>
@@ -15115,7 +15113,7 @@
         <w:pStyle w:val="Caption"/>
         <w:jc w:val="center"/>
       </w:pPr>
-      <w:bookmarkStart w:id="648" w:name="_Ref346183766"/>
+      <w:bookmarkStart w:id="647" w:name="_Ref346183766"/>
       <w:r>
         <w:t xml:space="preserve">Figure </w:t>
       </w:r>
@@ -15127,7 +15125,7 @@
           <w:t>4</w:t>
         </w:r>
       </w:fldSimple>
-      <w:bookmarkEnd w:id="648"/>
+      <w:bookmarkEnd w:id="647"/>
       <w:r>
         <w:t>: graphical view main graph</w:t>
       </w:r>
@@ -15151,44 +15149,44 @@
       <w:pPr>
         <w:jc w:val="both"/>
         <w:rPr>
-          <w:ins w:id="649" w:author="oz" w:date="2013-03-01T19:19:00Z"/>
+          <w:ins w:id="648" w:author="oz" w:date="2013-03-01T19:19:00Z"/>
         </w:rPr>
       </w:pPr>
       <w:r>
         <w:t>Preliminary data collection experiments</w:t>
       </w:r>
-      <w:ins w:id="650" w:author="oz" w:date="2013-02-10T07:39:00Z">
+      <w:ins w:id="649" w:author="oz" w:date="2013-02-10T07:39:00Z">
         <w:r>
           <w:t xml:space="preserve"> on</w:t>
         </w:r>
-        <w:del w:id="651" w:author="Amit" w:date="2013-03-07T13:26:00Z">
+        <w:del w:id="650" w:author="Amit" w:date="2013-03-07T13:26:00Z">
           <w:r>
             <w:delText xml:space="preserve"> </w:delText>
           </w:r>
         </w:del>
       </w:ins>
-      <w:ins w:id="652" w:author="Amit" w:date="2013-03-07T13:26:00Z">
+      <w:ins w:id="651" w:author="Amit" w:date="2013-03-07T13:26:00Z">
         <w:r>
           <w:t xml:space="preserve"> </w:t>
         </w:r>
       </w:ins>
-      <w:ins w:id="653" w:author="oz" w:date="2013-03-29T12:14:00Z">
+      <w:ins w:id="652" w:author="oz" w:date="2013-03-29T12:14:00Z">
         <w:r>
           <w:t>1</w:t>
         </w:r>
       </w:ins>
-      <w:ins w:id="654" w:author="oz" w:date="2013-02-10T07:39:00Z">
+      <w:ins w:id="653" w:author="oz" w:date="2013-02-10T07:39:00Z">
         <w:r>
           <w:t>00 user</w:t>
         </w:r>
       </w:ins>
-      <w:ins w:id="655" w:author="oz" w:date="2013-03-02T20:27:00Z">
+      <w:ins w:id="654" w:author="oz" w:date="2013-03-02T20:27:00Z">
         <w:r>
           <w:t>s</w:t>
         </w:r>
       </w:ins>
-      <w:ins w:id="656" w:author="oz" w:date="2013-02-10T07:39:00Z">
-        <w:del w:id="657" w:author="Amit" w:date="2013-03-07T13:25:00Z">
+      <w:ins w:id="655" w:author="oz" w:date="2013-02-10T07:39:00Z">
+        <w:del w:id="656" w:author="Amit" w:date="2013-03-07T13:25:00Z">
           <w:r>
             <w:delText xml:space="preserve"> only</w:delText>
           </w:r>
@@ -15197,7 +15195,7 @@
       <w:r>
         <w:t xml:space="preserve"> show</w:t>
       </w:r>
-      <w:ins w:id="658" w:author="Amit" w:date="2013-03-07T13:25:00Z">
+      <w:ins w:id="657" w:author="Amit" w:date="2013-03-07T13:25:00Z">
         <w:r>
           <w:t>s</w:t>
         </w:r>
@@ -15205,7 +15203,7 @@
       <w:r>
         <w:t xml:space="preserve"> that the resulting graph model is quite large. </w:t>
       </w:r>
-      <w:ins w:id="659" w:author="oz" w:date="2013-02-10T07:37:00Z">
+      <w:ins w:id="658" w:author="oz" w:date="2013-02-10T07:37:00Z">
         <w:r>
           <w:t xml:space="preserve"> </w:t>
         </w:r>
@@ -15213,34 +15211,34 @@
       <w:r>
         <w:t>For</w:t>
       </w:r>
-      <w:ins w:id="660" w:author="oz" w:date="2013-02-10T07:36:00Z">
+      <w:ins w:id="659" w:author="oz" w:date="2013-02-10T07:36:00Z">
         <w:r>
           <w:t xml:space="preserve"> example</w:t>
         </w:r>
       </w:ins>
-      <w:ins w:id="661" w:author="Amit" w:date="2013-03-07T13:25:00Z">
+      <w:ins w:id="660" w:author="Amit" w:date="2013-03-07T13:25:00Z">
         <w:r>
           <w:t xml:space="preserve">, for the </w:t>
         </w:r>
       </w:ins>
-      <w:ins w:id="662" w:author="oz" w:date="2013-02-10T07:36:00Z">
-        <w:del w:id="663" w:author="Amit" w:date="2013-03-07T13:26:00Z">
+      <w:ins w:id="661" w:author="oz" w:date="2013-02-10T07:36:00Z">
+        <w:del w:id="662" w:author="Amit" w:date="2013-03-07T13:26:00Z">
           <w:r>
             <w:delText xml:space="preserve"> </w:delText>
           </w:r>
         </w:del>
       </w:ins>
-      <w:del w:id="664" w:author="Amit" w:date="2013-03-07T13:26:00Z">
+      <w:del w:id="663" w:author="Amit" w:date="2013-03-07T13:26:00Z">
         <w:r>
           <w:delText xml:space="preserve"> </w:delText>
         </w:r>
       </w:del>
-      <w:ins w:id="665" w:author="Amit" w:date="2013-03-07T13:26:00Z">
+      <w:ins w:id="664" w:author="Amit" w:date="2013-03-07T13:26:00Z">
         <w:r>
           <w:t xml:space="preserve">sample of </w:t>
         </w:r>
       </w:ins>
-      <w:ins w:id="666" w:author="oz" w:date="2013-01-30T18:58:00Z">
+      <w:ins w:id="665" w:author="oz" w:date="2013-01-30T18:58:00Z">
         <w:r>
           <w:t>10</w:t>
         </w:r>
@@ -15248,7 +15246,7 @@
           <w:t>0</w:t>
         </w:r>
       </w:ins>
-      <w:ins w:id="667" w:author="Amit" w:date="2013-03-07T13:25:00Z">
+      <w:ins w:id="666" w:author="Amit" w:date="2013-03-07T13:25:00Z">
         <w:r>
           <w:t xml:space="preserve"> </w:t>
         </w:r>
@@ -15256,12 +15254,12 @@
       <w:r>
         <w:t xml:space="preserve">crawled users there were approximately </w:t>
       </w:r>
-      <w:ins w:id="668" w:author="oz" w:date="2013-01-30T19:02:00Z">
+      <w:ins w:id="667" w:author="oz" w:date="2013-01-30T19:02:00Z">
         <w:r>
           <w:t>~</w:t>
         </w:r>
       </w:ins>
-      <w:ins w:id="669" w:author="oz" w:date="2013-01-30T19:06:00Z">
+      <w:ins w:id="668" w:author="oz" w:date="2013-01-30T19:06:00Z">
         <w:r>
           <w:rPr>
             <w:rFonts w:hint="cs"/>
@@ -15272,33 +15270,33 @@
           <w:t>0</w:t>
         </w:r>
       </w:ins>
-      <w:ins w:id="670" w:author="oz" w:date="2013-01-30T19:00:00Z">
+      <w:ins w:id="669" w:author="oz" w:date="2013-01-30T19:00:00Z">
         <w:r>
           <w:t>0</w:t>
         </w:r>
       </w:ins>
-      <w:ins w:id="671" w:author="Amit" w:date="2013-03-07T13:27:00Z">
+      <w:ins w:id="670" w:author="Amit" w:date="2013-03-07T13:27:00Z">
         <w:r>
           <w:t>,</w:t>
         </w:r>
       </w:ins>
-      <w:ins w:id="672" w:author="oz" w:date="2013-01-30T19:00:00Z">
+      <w:ins w:id="671" w:author="oz" w:date="2013-01-30T19:00:00Z">
         <w:r>
           <w:t>000</w:t>
         </w:r>
       </w:ins>
-      <w:ins w:id="673" w:author="oz" w:date="2013-02-10T07:37:00Z">
+      <w:ins w:id="672" w:author="oz" w:date="2013-02-10T07:37:00Z">
         <w:r>
           <w:t xml:space="preserve"> </w:t>
         </w:r>
-        <w:del w:id="674" w:author="Amit" w:date="2013-03-07T13:27:00Z">
+        <w:del w:id="673" w:author="Amit" w:date="2013-03-07T13:27:00Z">
           <w:r>
             <w:delText>(subjects and items)</w:delText>
           </w:r>
         </w:del>
       </w:ins>
-      <w:ins w:id="675" w:author="oz" w:date="2013-01-30T19:00:00Z">
-        <w:del w:id="676" w:author="Amit" w:date="2013-03-07T13:27:00Z">
+      <w:ins w:id="674" w:author="oz" w:date="2013-01-30T19:00:00Z">
+        <w:del w:id="675" w:author="Amit" w:date="2013-03-07T13:27:00Z">
           <w:r>
             <w:delText xml:space="preserve"> </w:delText>
           </w:r>
@@ -15316,7 +15314,7 @@
       <w:r>
         <w:t xml:space="preserve">lated entities </w:t>
       </w:r>
-      <w:ins w:id="677" w:author="Amit" w:date="2013-03-07T13:27:00Z">
+      <w:ins w:id="676" w:author="Amit" w:date="2013-03-07T13:27:00Z">
         <w:r>
           <w:t>(subjects and items)</w:t>
         </w:r>
@@ -15327,36 +15325,36 @@
       <w:r>
         <w:t xml:space="preserve">which lead to the </w:t>
       </w:r>
-      <w:commentRangeStart w:id="678"/>
+      <w:commentRangeStart w:id="677"/>
       <w:r>
         <w:t>same amount of vertices</w:t>
       </w:r>
-      <w:commentRangeEnd w:id="678"/>
+      <w:commentRangeEnd w:id="677"/>
       <w:r>
         <w:rPr>
           <w:rStyle w:val="CommentReference"/>
         </w:rPr>
-        <w:commentReference w:id="678"/>
+        <w:commentReference w:id="677"/>
       </w:r>
       <w:r>
         <w:t xml:space="preserve"> being created, and about </w:t>
       </w:r>
-      <w:ins w:id="679" w:author="oz" w:date="2013-01-30T19:02:00Z">
+      <w:ins w:id="678" w:author="oz" w:date="2013-01-30T19:02:00Z">
         <w:r>
           <w:t>~</w:t>
         </w:r>
       </w:ins>
-      <w:ins w:id="680" w:author="oz" w:date="2013-01-30T19:06:00Z">
+      <w:ins w:id="679" w:author="oz" w:date="2013-01-30T19:06:00Z">
         <w:r>
           <w:t>6</w:t>
         </w:r>
       </w:ins>
-      <w:ins w:id="681" w:author="oz" w:date="2013-01-30T19:02:00Z">
+      <w:ins w:id="680" w:author="oz" w:date="2013-01-30T19:02:00Z">
         <w:r>
           <w:t>00</w:t>
         </w:r>
       </w:ins>
-      <w:ins w:id="682" w:author="Amit" w:date="2013-03-07T13:29:00Z">
+      <w:ins w:id="681" w:author="Amit" w:date="2013-03-07T13:29:00Z">
         <w:r>
           <w:t xml:space="preserve"> </w:t>
         </w:r>
@@ -15373,7 +15371,7 @@
       <w:r>
         <w:t>sulting edges</w:t>
       </w:r>
-      <w:ins w:id="683" w:author="Amit" w:date="2013-03-07T13:30:00Z">
+      <w:ins w:id="682" w:author="Amit" w:date="2013-03-07T13:30:00Z">
         <w:r>
           <w:t xml:space="preserve"> (connecting users to items)</w:t>
         </w:r>
@@ -15381,17 +15379,17 @@
       <w:r>
         <w:t xml:space="preserve">. </w:t>
       </w:r>
-      <w:ins w:id="684" w:author="Amit" w:date="2013-03-07T13:31:00Z">
+      <w:ins w:id="683" w:author="Amit" w:date="2013-03-07T13:31:00Z">
         <w:r>
           <w:t xml:space="preserve">It is estimated that </w:t>
         </w:r>
       </w:ins>
-      <w:del w:id="685" w:author="Amit" w:date="2013-03-07T13:31:00Z">
+      <w:del w:id="684" w:author="Amit" w:date="2013-03-07T13:31:00Z">
         <w:r>
           <w:delText>S</w:delText>
         </w:r>
       </w:del>
-      <w:ins w:id="686" w:author="Amit" w:date="2013-03-07T13:31:00Z">
+      <w:ins w:id="685" w:author="Amit" w:date="2013-03-07T13:31:00Z">
         <w:r>
           <w:t>s</w:t>
         </w:r>
@@ -15399,28 +15397,28 @@
       <w:r>
         <w:t xml:space="preserve">earch and traversal times for </w:t>
       </w:r>
-      <w:del w:id="687" w:author="Amit" w:date="2013-03-07T13:31:00Z">
+      <w:del w:id="686" w:author="Amit" w:date="2013-03-07T13:31:00Z">
         <w:r>
           <w:delText>such a</w:delText>
         </w:r>
       </w:del>
+      <w:ins w:id="687" w:author="Amit" w:date="2013-03-07T13:31:00Z">
+        <w:r>
+          <w:t>a similar</w:t>
+        </w:r>
+      </w:ins>
+      <w:r>
+        <w:t xml:space="preserve"> graph</w:t>
+      </w:r>
       <w:ins w:id="688" w:author="Amit" w:date="2013-03-07T13:31:00Z">
         <w:r>
-          <w:t>a similar</w:t>
-        </w:r>
-      </w:ins>
-      <w:r>
-        <w:t xml:space="preserve"> graph</w:t>
-      </w:r>
-      <w:ins w:id="689" w:author="Amit" w:date="2013-03-07T13:31:00Z">
-        <w:r>
           <w:t xml:space="preserve"> but in full scale (thousands of users)</w:t>
         </w:r>
       </w:ins>
       <w:r>
         <w:t xml:space="preserve"> would be</w:t>
       </w:r>
-      <w:ins w:id="690" w:author="oz" w:date="2013-02-10T07:40:00Z">
+      <w:ins w:id="689" w:author="oz" w:date="2013-02-10T07:40:00Z">
         <w:r>
           <w:t xml:space="preserve"> very</w:t>
         </w:r>
@@ -15431,12 +15429,12 @@
       <w:r>
         <w:t xml:space="preserve">hidden links between any </w:t>
       </w:r>
-      <w:del w:id="691" w:author="oz" w:date="2013-02-10T07:40:00Z">
+      <w:del w:id="690" w:author="oz" w:date="2013-02-10T07:40:00Z">
         <w:r>
           <w:delText>combination</w:delText>
         </w:r>
       </w:del>
-      <w:ins w:id="692" w:author="oz" w:date="2013-02-10T07:40:00Z">
+      <w:ins w:id="691" w:author="oz" w:date="2013-02-10T07:40:00Z">
         <w:r>
           <w:t>combinations</w:t>
         </w:r>
@@ -15444,8 +15442,8 @@
       <w:r>
         <w:t xml:space="preserve"> of entities. In order to improve run time performance </w:t>
       </w:r>
-      <w:ins w:id="693" w:author="Amit" w:date="2013-01-17T11:04:00Z">
-        <w:del w:id="694" w:author="oz" w:date="2013-02-10T07:41:00Z">
+      <w:ins w:id="692" w:author="Amit" w:date="2013-01-17T11:04:00Z">
+        <w:del w:id="693" w:author="oz" w:date="2013-02-10T07:41:00Z">
           <w:r>
             <w:delText xml:space="preserve"> </w:delText>
           </w:r>
@@ -15597,7 +15595,7 @@
       <w:r>
         <w:t xml:space="preserve">In our example the interest graph </w:t>
       </w:r>
-      <w:ins w:id="695" w:author="oz" w:date="2013-01-30T19:03:00Z">
+      <w:ins w:id="694" w:author="oz" w:date="2013-01-30T19:03:00Z">
         <w:r>
           <w:t xml:space="preserve">will </w:t>
         </w:r>
@@ -15614,17 +15612,17 @@
       <w:r>
         <w:t xml:space="preserve">ve only the </w:t>
       </w:r>
-      <w:del w:id="696" w:author="oz" w:date="2013-03-01T19:18:00Z">
+      <w:del w:id="695" w:author="oz" w:date="2013-03-01T19:18:00Z">
         <w:r>
           <w:delText>interest</w:delText>
         </w:r>
       </w:del>
-      <w:ins w:id="697" w:author="oz" w:date="2013-03-01T19:17:00Z">
+      <w:ins w:id="696" w:author="oz" w:date="2013-03-01T19:17:00Z">
         <w:r>
           <w:t>subjects</w:t>
         </w:r>
       </w:ins>
-      <w:ins w:id="698" w:author="oz" w:date="2013-03-01T19:18:00Z">
+      <w:ins w:id="697" w:author="oz" w:date="2013-03-01T19:18:00Z">
         <w:r>
           <w:t xml:space="preserve"> (interest's)</w:t>
         </w:r>
@@ -15647,12 +15645,12 @@
       <w:r>
         <w:t xml:space="preserve">e represent the native of the </w:t>
       </w:r>
-      <w:del w:id="699" w:author="oz" w:date="2013-03-01T19:18:00Z">
+      <w:del w:id="698" w:author="oz" w:date="2013-03-01T19:18:00Z">
         <w:r>
           <w:delText xml:space="preserve">interests </w:delText>
         </w:r>
       </w:del>
-      <w:ins w:id="700" w:author="oz" w:date="2013-03-01T19:18:00Z">
+      <w:ins w:id="699" w:author="oz" w:date="2013-03-01T19:18:00Z">
         <w:r>
           <w:t xml:space="preserve">subjects </w:t>
         </w:r>
@@ -15673,21 +15671,21 @@
         <w:t>E &amp; (</w:t>
       </w:r>
       <w:proofErr w:type="spellStart"/>
-      <w:del w:id="701" w:author="oz" w:date="2013-03-01T19:11:00Z">
+      <w:del w:id="700" w:author="oz" w:date="2013-03-01T19:11:00Z">
         <w:r>
           <w:delText>pizza ,c</w:delText>
         </w:r>
       </w:del>
+      <w:ins w:id="701" w:author="oz" w:date="2013-03-01T19:11:00Z">
+        <w:r>
+          <w:t>C</w:t>
+        </w:r>
+      </w:ins>
+      <w:r>
+        <w:t>ars</w:t>
+      </w:r>
       <w:ins w:id="702" w:author="oz" w:date="2013-03-01T19:11:00Z">
         <w:r>
-          <w:t>C</w:t>
-        </w:r>
-      </w:ins>
-      <w:r>
-        <w:t>ars</w:t>
-      </w:r>
-      <w:ins w:id="703" w:author="oz" w:date="2013-03-01T19:11:00Z">
-        <w:r>
           <w:t>,Pizza</w:t>
         </w:r>
       </w:ins>
@@ -15707,7 +15705,7 @@
       <w:r>
         <w:t xml:space="preserve"> when </w:t>
       </w:r>
-      <w:del w:id="704" w:author="oz" w:date="2013-03-01T19:10:00Z">
+      <w:del w:id="703" w:author="oz" w:date="2013-03-01T19:10:00Z">
         <w:r>
           <w:rPr>
             <w:rFonts w:cstheme="minorHAnsi"/>
@@ -15715,28 +15713,28 @@
           <w:delText>ι</w:delText>
         </w:r>
       </w:del>
+      <w:ins w:id="704" w:author="oz" w:date="2013-03-01T19:10:00Z">
+        <w:r>
+          <w:t>W</w:t>
+        </w:r>
+      </w:ins>
+      <w:r>
+        <w:t>(</w:t>
+      </w:r>
+      <w:proofErr w:type="spellStart"/>
+      <w:r>
+        <w:t>animals,pizza</w:t>
+      </w:r>
+      <w:proofErr w:type="spellEnd"/>
+      <w:r>
+        <w:t xml:space="preserve">)=2  and </w:t>
+      </w:r>
       <w:ins w:id="705" w:author="oz" w:date="2013-03-01T19:10:00Z">
         <w:r>
           <w:t>W</w:t>
         </w:r>
       </w:ins>
-      <w:r>
-        <w:t>(</w:t>
-      </w:r>
-      <w:proofErr w:type="spellStart"/>
-      <w:r>
-        <w:t>animals,pizza</w:t>
-      </w:r>
-      <w:proofErr w:type="spellEnd"/>
-      <w:r>
-        <w:t xml:space="preserve">)=2  and </w:t>
-      </w:r>
-      <w:ins w:id="706" w:author="oz" w:date="2013-03-01T19:10:00Z">
-        <w:r>
-          <w:t>W</w:t>
-        </w:r>
-      </w:ins>
-      <w:del w:id="707" w:author="oz" w:date="2013-03-01T19:10:00Z">
+      <w:del w:id="706" w:author="oz" w:date="2013-03-01T19:10:00Z">
         <w:r>
           <w:rPr>
             <w:rFonts w:cstheme="minorHAnsi"/>
@@ -15744,7 +15742,7 @@
           <w:delText>ι</w:delText>
         </w:r>
       </w:del>
-      <w:del w:id="708" w:author="oz" w:date="2013-03-01T19:16:00Z">
+      <w:del w:id="707" w:author="oz" w:date="2013-03-01T19:16:00Z">
         <w:r>
           <w:delText xml:space="preserve"> </w:delText>
         </w:r>
@@ -15766,7 +15764,7 @@
       <w:r>
         <w:t xml:space="preserve"> </w:t>
       </w:r>
-      <w:ins w:id="709" w:author="oz" w:date="2013-03-01T19:16:00Z">
+      <w:ins w:id="708" w:author="oz" w:date="2013-03-01T19:16:00Z">
         <w:r>
           <w:t>of</w:t>
         </w:r>
@@ -15799,7 +15797,7 @@
       <w:r>
         <w:t xml:space="preserve"> </w:t>
       </w:r>
-      <w:del w:id="710" w:author="Amit" w:date="2013-03-07T15:16:00Z">
+      <w:del w:id="709" w:author="Amit" w:date="2013-03-07T15:16:00Z">
         <w:r>
           <w:delText xml:space="preserve">are </w:delText>
         </w:r>
@@ -15813,7 +15811,7 @@
       <w:r>
         <w:t xml:space="preserve"> and pizza.</w:t>
       </w:r>
-      <w:ins w:id="711" w:author="oz" w:date="2013-03-01T19:15:00Z">
+      <w:ins w:id="710" w:author="oz" w:date="2013-03-01T19:15:00Z">
         <w:r>
           <w:t>(see figure 5)</w:t>
         </w:r>
@@ -15830,12 +15828,12 @@
         <w:keepNext/>
         <w:jc w:val="center"/>
       </w:pPr>
-      <w:moveToRangeStart w:id="712" w:author="oz" w:date="2013-03-01T19:19:00Z" w:name="move349928609"/>
-      <w:moveTo w:id="713" w:author="oz" w:date="2013-03-01T19:19:00Z">
+      <w:moveToRangeStart w:id="711" w:author="oz" w:date="2013-03-01T19:19:00Z" w:name="move349928609"/>
+      <w:moveTo w:id="712" w:author="oz" w:date="2013-03-01T19:19:00Z">
         <w:r>
           <w:rPr>
             <w:noProof/>
-            <w:rPrChange w:id="714" w:author="Unknown">
+            <w:rPrChange w:id="713" w:author="Unknown">
               <w:rPr>
                 <w:noProof/>
                 <w:color w:val="0000FF" w:themeColor="hyperlink"/>
@@ -15892,7 +15890,7 @@
         <w:pStyle w:val="Caption"/>
         <w:jc w:val="center"/>
       </w:pPr>
-      <w:moveTo w:id="715" w:author="oz" w:date="2013-03-01T19:19:00Z">
+      <w:moveTo w:id="714" w:author="oz" w:date="2013-03-01T19:19:00Z">
         <w:r>
           <w:t xml:space="preserve">Figure </w:t>
         </w:r>
@@ -15928,12 +15926,12 @@
         </w:r>
       </w:moveTo>
     </w:p>
-    <w:moveToRangeEnd w:id="712"/>
+    <w:moveToRangeEnd w:id="711"/>
     <w:p>
       <w:pPr>
         <w:jc w:val="both"/>
         <w:rPr>
-          <w:del w:id="716" w:author="oz" w:date="2013-03-01T19:19:00Z"/>
+          <w:del w:id="715" w:author="oz" w:date="2013-03-01T19:19:00Z"/>
         </w:rPr>
       </w:pPr>
     </w:p>
@@ -15942,21 +15940,21 @@
         <w:keepNext/>
         <w:jc w:val="both"/>
         <w:rPr>
-          <w:del w:id="717" w:author="Amit" w:date="2013-03-07T15:16:00Z"/>
-        </w:rPr>
-        <w:pPrChange w:id="718" w:author="Amit" w:date="2013-03-07T15:16:00Z">
+          <w:del w:id="716" w:author="Amit" w:date="2013-03-07T15:16:00Z"/>
+        </w:rPr>
+        <w:pPrChange w:id="717" w:author="Amit" w:date="2013-03-07T15:16:00Z">
           <w:pPr>
             <w:keepNext/>
             <w:jc w:val="center"/>
           </w:pPr>
         </w:pPrChange>
       </w:pPr>
-      <w:moveFromRangeStart w:id="719" w:author="oz" w:date="2013-03-01T19:19:00Z" w:name="move349928609"/>
-      <w:moveFrom w:id="720" w:author="oz" w:date="2013-03-01T19:19:00Z">
+      <w:moveFromRangeStart w:id="718" w:author="oz" w:date="2013-03-01T19:19:00Z" w:name="move349928609"/>
+      <w:moveFrom w:id="719" w:author="oz" w:date="2013-03-01T19:19:00Z">
         <w:r>
           <w:rPr>
             <w:noProof/>
-            <w:rPrChange w:id="721" w:author="Unknown">
+            <w:rPrChange w:id="720" w:author="Unknown">
               <w:rPr>
                 <w:noProof/>
                 <w:color w:val="0000FF" w:themeColor="hyperlink"/>
@@ -16012,14 +16010,14 @@
       <w:pPr>
         <w:keepNext/>
         <w:jc w:val="both"/>
-        <w:pPrChange w:id="722" w:author="oz" w:date="2013-03-24T08:01:00Z">
+        <w:pPrChange w:id="721" w:author="oz" w:date="2013-03-24T08:01:00Z">
           <w:pPr>
             <w:jc w:val="both"/>
           </w:pPr>
         </w:pPrChange>
       </w:pPr>
-      <w:bookmarkStart w:id="723" w:name="_Ref351836208"/>
-      <w:moveFrom w:id="724" w:author="oz" w:date="2013-03-01T19:19:00Z">
+      <w:bookmarkStart w:id="722" w:name="_Ref351836208"/>
+      <w:moveFrom w:id="723" w:author="oz" w:date="2013-03-01T19:19:00Z">
         <w:r>
           <w:t xml:space="preserve">Figure </w:t>
         </w:r>
@@ -16054,9 +16052,9 @@
           <w:t>view Interests connection graph</w:t>
         </w:r>
       </w:moveFrom>
-      <w:bookmarkEnd w:id="723"/>
-      <w:moveFromRangeEnd w:id="719"/>
-      <w:commentRangeStart w:id="725"/>
+      <w:bookmarkEnd w:id="722"/>
+      <w:moveFromRangeEnd w:id="718"/>
+      <w:commentRangeStart w:id="724"/>
       <w:r>
         <w:t xml:space="preserve">The resulting graph is a smaller </w:t>
       </w:r>
@@ -16078,21 +16076,21 @@
       <w:r>
         <w:t xml:space="preserve">global amount of unique </w:t>
       </w:r>
-      <w:del w:id="726" w:author="oz" w:date="2013-02-10T07:43:00Z">
+      <w:del w:id="725" w:author="oz" w:date="2013-02-10T07:43:00Z">
         <w:r>
           <w:delText xml:space="preserve">characters </w:delText>
         </w:r>
       </w:del>
-      <w:ins w:id="727" w:author="oz" w:date="2013-02-10T07:43:00Z">
+      <w:ins w:id="726" w:author="oz" w:date="2013-02-10T07:43:00Z">
         <w:r>
           <w:t xml:space="preserve">users </w:t>
         </w:r>
       </w:ins>
-      <w:ins w:id="728" w:author="oz" w:date="2013-03-01T19:32:00Z">
+      <w:ins w:id="727" w:author="oz" w:date="2013-03-01T19:32:00Z">
         <w:r>
           <w:t>subject</w:t>
         </w:r>
-        <w:del w:id="729" w:author="Amit" w:date="2013-03-07T15:19:00Z">
+        <w:del w:id="728" w:author="Amit" w:date="2013-03-07T15:19:00Z">
           <w:r>
             <w:delText>'</w:delText>
           </w:r>
@@ -16101,23 +16099,23 @@
           <w:t>s</w:t>
         </w:r>
       </w:ins>
-      <w:ins w:id="730" w:author="oz" w:date="2013-03-01T19:31:00Z">
+      <w:ins w:id="729" w:author="oz" w:date="2013-03-01T19:31:00Z">
         <w:r>
           <w:t xml:space="preserve"> (</w:t>
         </w:r>
       </w:ins>
-      <w:ins w:id="731" w:author="Amit" w:date="2013-03-07T15:19:00Z">
-        <w:del w:id="732" w:author="oz" w:date="2013-03-12T08:29:00Z">
+      <w:ins w:id="730" w:author="Amit" w:date="2013-03-07T15:19:00Z">
+        <w:del w:id="731" w:author="oz" w:date="2013-03-12T08:29:00Z">
           <w:r>
             <w:delText>/</w:delText>
           </w:r>
         </w:del>
       </w:ins>
-      <w:ins w:id="733" w:author="oz" w:date="2013-03-01T19:32:00Z">
+      <w:ins w:id="732" w:author="oz" w:date="2013-03-01T19:32:00Z">
         <w:r>
           <w:t>interest</w:t>
         </w:r>
-        <w:del w:id="734" w:author="Amit" w:date="2013-03-07T15:19:00Z">
+        <w:del w:id="733" w:author="Amit" w:date="2013-03-07T15:19:00Z">
           <w:r>
             <w:delText>'</w:delText>
           </w:r>
@@ -16126,13 +16124,13 @@
           <w:t>s</w:t>
         </w:r>
       </w:ins>
-      <w:ins w:id="735" w:author="oz" w:date="2013-03-01T19:31:00Z">
+      <w:ins w:id="734" w:author="oz" w:date="2013-03-01T19:31:00Z">
         <w:r>
           <w:t>)</w:t>
         </w:r>
       </w:ins>
-      <w:ins w:id="736" w:author="oz" w:date="2013-02-10T07:43:00Z">
-        <w:del w:id="737" w:author="Amit" w:date="2013-03-07T15:19:00Z">
+      <w:ins w:id="735" w:author="oz" w:date="2013-02-10T07:43:00Z">
+        <w:del w:id="736" w:author="Amit" w:date="2013-03-07T15:19:00Z">
           <w:r>
             <w:delText xml:space="preserve"> </w:delText>
           </w:r>
@@ -16148,7 +16146,7 @@
       <w:r>
         <w:t>num</w:t>
       </w:r>
-      <w:ins w:id="738" w:author="Amit" w:date="2013-03-07T15:19:00Z">
+      <w:ins w:id="737" w:author="Amit" w:date="2013-03-07T15:19:00Z">
         <w:r>
           <w:t>ber_</w:t>
         </w:r>
@@ -16162,7 +16160,7 @@
         <w:t>(</w:t>
       </w:r>
       <w:proofErr w:type="gramEnd"/>
-      <w:del w:id="739" w:author="oz" w:date="2013-02-10T07:42:00Z">
+      <w:del w:id="738" w:author="oz" w:date="2013-02-10T07:42:00Z">
         <w:r>
           <w:delText>characters</w:delText>
         </w:r>
@@ -16173,8 +16171,8 @@
       <w:r>
         <w:t>)</w:t>
       </w:r>
-      <w:ins w:id="740" w:author="oz" w:date="2013-02-10T07:43:00Z">
-        <w:del w:id="741" w:author="Amit" w:date="2013-03-07T15:23:00Z">
+      <w:ins w:id="739" w:author="oz" w:date="2013-02-10T07:43:00Z">
+        <w:del w:id="740" w:author="Amit" w:date="2013-03-07T15:23:00Z">
           <w:r>
             <w:delText xml:space="preserve"> </w:delText>
           </w:r>
@@ -16186,7 +16184,7 @@
       <w:r>
         <w:t>Applying this for</w:t>
       </w:r>
-      <w:ins w:id="742" w:author="oz" w:date="2013-02-10T07:44:00Z">
+      <w:ins w:id="741" w:author="oz" w:date="2013-02-10T07:44:00Z">
         <w:r>
           <w:t xml:space="preserve"> example </w:t>
         </w:r>
@@ -16218,16 +16216,16 @@
       <w:r>
         <w:t>, which</w:t>
       </w:r>
+      <w:ins w:id="742" w:author="oz" w:date="2013-02-10T07:45:00Z">
+        <w:r>
+          <w:t xml:space="preserve"> contain</w:t>
+        </w:r>
+      </w:ins>
+      <w:r>
+        <w:t>s</w:t>
+      </w:r>
       <w:ins w:id="743" w:author="oz" w:date="2013-02-10T07:45:00Z">
         <w:r>
-          <w:t xml:space="preserve"> contain</w:t>
-        </w:r>
-      </w:ins>
-      <w:r>
-        <w:t>s</w:t>
-      </w:r>
-      <w:ins w:id="744" w:author="oz" w:date="2013-02-10T07:45:00Z">
-        <w:r>
           <w:t xml:space="preserve"> </w:t>
         </w:r>
       </w:ins>
@@ -16240,27 +16238,27 @@
       <w:r>
         <w:t>and</w:t>
       </w:r>
+      <w:ins w:id="744" w:author="oz" w:date="2013-02-10T07:46:00Z">
+        <w:r>
+          <w:t xml:space="preserve"> </w:t>
+        </w:r>
+      </w:ins>
+      <w:r>
+        <w:t>6</w:t>
+      </w:r>
       <w:ins w:id="745" w:author="oz" w:date="2013-02-10T07:46:00Z">
         <w:r>
-          <w:t xml:space="preserve"> </w:t>
-        </w:r>
-      </w:ins>
-      <w:r>
-        <w:t>6</w:t>
+          <w:t xml:space="preserve"> edges</w:t>
+        </w:r>
+      </w:ins>
+      <w:r>
+        <w:t xml:space="preserve"> </w:t>
+      </w:r>
+      <w:r>
+        <w:t>(excluding the 3 specific “Pizza” related items and their edges)</w:t>
       </w:r>
       <w:ins w:id="746" w:author="oz" w:date="2013-02-10T07:46:00Z">
-        <w:r>
-          <w:t xml:space="preserve"> edges</w:t>
-        </w:r>
-      </w:ins>
-      <w:r>
-        <w:t xml:space="preserve"> </w:t>
-      </w:r>
-      <w:r>
-        <w:t>(excluding the 3 specific “Pizza” related items and their edges)</w:t>
-      </w:r>
-      <w:ins w:id="747" w:author="oz" w:date="2013-02-10T07:46:00Z">
-        <w:del w:id="748" w:author="Amit" w:date="2013-03-07T15:25:00Z">
+        <w:del w:id="747" w:author="Amit" w:date="2013-03-07T15:25:00Z">
           <w:r>
             <w:delText xml:space="preserve"> </w:delText>
           </w:r>
@@ -16269,7 +16267,7 @@
           <w:t xml:space="preserve">, </w:t>
         </w:r>
       </w:ins>
-      <w:ins w:id="749" w:author="oz" w:date="2013-02-10T07:50:00Z">
+      <w:ins w:id="748" w:author="oz" w:date="2013-02-10T07:50:00Z">
         <w:r>
           <w:t>lead</w:t>
         </w:r>
@@ -16277,7 +16275,7 @@
       <w:r>
         <w:t>s</w:t>
       </w:r>
-      <w:ins w:id="750" w:author="oz" w:date="2013-02-10T07:49:00Z">
+      <w:ins w:id="749" w:author="oz" w:date="2013-02-10T07:49:00Z">
         <w:r>
           <w:t xml:space="preserve"> to </w:t>
         </w:r>
@@ -16285,35 +16283,35 @@
       <w:r>
         <w:t xml:space="preserve">a new graph with </w:t>
       </w:r>
-      <w:ins w:id="751" w:author="oz" w:date="2013-03-01T19:21:00Z">
+      <w:ins w:id="750" w:author="oz" w:date="2013-03-01T19:21:00Z">
         <w:r>
           <w:t xml:space="preserve">only </w:t>
         </w:r>
       </w:ins>
-      <w:ins w:id="752" w:author="oz" w:date="2013-02-10T07:49:00Z">
+      <w:ins w:id="751" w:author="oz" w:date="2013-02-10T07:49:00Z">
         <w:r>
           <w:t>3 node</w:t>
         </w:r>
       </w:ins>
-      <w:ins w:id="753" w:author="oz" w:date="2013-02-10T07:52:00Z">
+      <w:ins w:id="752" w:author="oz" w:date="2013-02-10T07:52:00Z">
         <w:r>
           <w:t>s</w:t>
         </w:r>
       </w:ins>
+      <w:ins w:id="753" w:author="oz" w:date="2013-02-10T07:49:00Z">
+        <w:r>
+          <w:t xml:space="preserve"> </w:t>
+        </w:r>
+      </w:ins>
+      <w:r>
+        <w:t>and</w:t>
+      </w:r>
       <w:ins w:id="754" w:author="oz" w:date="2013-02-10T07:49:00Z">
         <w:r>
-          <w:t xml:space="preserve"> </w:t>
-        </w:r>
-      </w:ins>
-      <w:r>
-        <w:t>and</w:t>
-      </w:r>
-      <w:ins w:id="755" w:author="oz" w:date="2013-02-10T07:49:00Z">
-        <w:r>
           <w:t xml:space="preserve"> 2 edge</w:t>
         </w:r>
       </w:ins>
-      <w:ins w:id="756" w:author="oz" w:date="2013-02-10T07:52:00Z">
+      <w:ins w:id="755" w:author="oz" w:date="2013-02-10T07:52:00Z">
         <w:r>
           <w:t>s</w:t>
         </w:r>
@@ -16321,8 +16319,8 @@
       <w:r>
         <w:t>, more than half the size</w:t>
       </w:r>
-      <w:ins w:id="757" w:author="oz" w:date="2013-02-10T07:49:00Z">
-        <w:del w:id="758" w:author="Amit" w:date="2013-03-07T15:29:00Z">
+      <w:ins w:id="756" w:author="oz" w:date="2013-02-10T07:49:00Z">
+        <w:del w:id="757" w:author="Amit" w:date="2013-03-07T15:29:00Z">
           <w:r>
             <w:delText xml:space="preserve"> </w:delText>
           </w:r>
@@ -16331,7 +16329,7 @@
           </w:r>
         </w:del>
       </w:ins>
-      <w:ins w:id="759" w:author="oz" w:date="2013-02-10T07:51:00Z">
+      <w:ins w:id="758" w:author="oz" w:date="2013-02-10T07:51:00Z">
         <w:r>
           <w:t>.</w:t>
         </w:r>
@@ -16342,17 +16340,17 @@
       <w:r>
         <w:t>This abstraction will allow for a more exhaustive search on features we are interested at</w:t>
       </w:r>
-      <w:ins w:id="760" w:author="oz" w:date="2013-03-01T19:34:00Z">
+      <w:ins w:id="759" w:author="oz" w:date="2013-03-01T19:34:00Z">
         <w:r>
           <w:t>.</w:t>
         </w:r>
       </w:ins>
-      <w:del w:id="761" w:author="oz" w:date="2013-02-10T07:43:00Z">
+      <w:del w:id="760" w:author="oz" w:date="2013-02-10T07:43:00Z">
         <w:r>
           <w:delText xml:space="preserve"> </w:delText>
         </w:r>
       </w:del>
-      <w:del w:id="762" w:author="oz" w:date="2013-01-30T19:04:00Z">
+      <w:del w:id="761" w:author="oz" w:date="2013-01-30T19:04:00Z">
         <w:r>
           <w:delText>,</w:delText>
         </w:r>
@@ -16365,12 +16363,12 @@
         <w:r>
           <w:delText>the |E| represent the number of connections between characters</w:delText>
         </w:r>
-        <w:commentRangeEnd w:id="725"/>
+        <w:commentRangeEnd w:id="724"/>
         <w:r>
           <w:rPr>
             <w:rStyle w:val="CommentReference"/>
           </w:rPr>
-          <w:commentReference w:id="725"/>
+          <w:commentReference w:id="724"/>
         </w:r>
       </w:del>
     </w:p>
@@ -16382,17 +16380,18 @@
           <w:numId w:val="8"/>
         </w:numPr>
       </w:pPr>
-      <w:bookmarkStart w:id="763" w:name="_Toc341875282"/>
-      <w:bookmarkStart w:id="764" w:name="_Toc341959348"/>
-      <w:bookmarkStart w:id="765" w:name="_Toc341699014"/>
-      <w:bookmarkStart w:id="766" w:name="_Toc341699188"/>
-      <w:bookmarkStart w:id="767" w:name="_Toc341717723"/>
-      <w:bookmarkStart w:id="768" w:name="_Toc341726168"/>
-      <w:bookmarkStart w:id="769" w:name="_Toc341797996"/>
-      <w:bookmarkStart w:id="770" w:name="_Toc341800599"/>
-      <w:bookmarkStart w:id="771" w:name="_Toc341875283"/>
-      <w:bookmarkStart w:id="772" w:name="_Toc341959349"/>
-      <w:bookmarkStart w:id="773" w:name="_Toc352332907"/>
+      <w:bookmarkStart w:id="762" w:name="_Toc341875282"/>
+      <w:bookmarkStart w:id="763" w:name="_Toc341959348"/>
+      <w:bookmarkStart w:id="764" w:name="_Toc341699014"/>
+      <w:bookmarkStart w:id="765" w:name="_Toc341699188"/>
+      <w:bookmarkStart w:id="766" w:name="_Toc341717723"/>
+      <w:bookmarkStart w:id="767" w:name="_Toc341726168"/>
+      <w:bookmarkStart w:id="768" w:name="_Toc341797996"/>
+      <w:bookmarkStart w:id="769" w:name="_Toc341800599"/>
+      <w:bookmarkStart w:id="770" w:name="_Toc341875283"/>
+      <w:bookmarkStart w:id="771" w:name="_Toc341959349"/>
+      <w:bookmarkStart w:id="772" w:name="_Toc352332907"/>
+      <w:bookmarkEnd w:id="762"/>
       <w:bookmarkEnd w:id="763"/>
       <w:bookmarkEnd w:id="764"/>
       <w:bookmarkEnd w:id="765"/>
@@ -16402,11 +16401,10 @@
       <w:bookmarkEnd w:id="769"/>
       <w:bookmarkEnd w:id="770"/>
       <w:bookmarkEnd w:id="771"/>
+      <w:r>
+        <w:t>Tools</w:t>
+      </w:r>
       <w:bookmarkEnd w:id="772"/>
-      <w:r>
-        <w:t>Tools</w:t>
-      </w:r>
-      <w:bookmarkEnd w:id="773"/>
     </w:p>
     <w:p>
       <w:pPr>
@@ -16427,7 +16425,7 @@
       <w:r>
         <w:t xml:space="preserve"> that will allow us to collect user’s information and extract the data </w:t>
       </w:r>
-      <w:del w:id="774" w:author="oz" w:date="2013-03-29T12:17:00Z">
+      <w:del w:id="773" w:author="oz" w:date="2013-03-29T12:17:00Z">
         <w:r>
           <w:rPr>
             <w:rStyle w:val="FootnoteReference"/>
@@ -16631,7 +16629,7 @@
       <w:r>
         <w:t xml:space="preserve"> and </w:t>
       </w:r>
-      <w:del w:id="779" w:author="oz" w:date="2013-03-29T13:03:00Z">
+      <w:del w:id="778" w:author="oz" w:date="2013-03-29T13:03:00Z">
         <w:r>
           <w:delText xml:space="preserve">will </w:delText>
         </w:r>
@@ -16648,12 +16646,12 @@
       <w:r>
         <w:t>It</w:t>
       </w:r>
-      <w:ins w:id="780" w:author="oz" w:date="2013-03-29T13:04:00Z">
+      <w:ins w:id="779" w:author="oz" w:date="2013-03-29T13:04:00Z">
         <w:r>
           <w:t xml:space="preserve"> is </w:t>
         </w:r>
       </w:ins>
-      <w:del w:id="781" w:author="oz" w:date="2013-03-29T13:03:00Z">
+      <w:del w:id="780" w:author="oz" w:date="2013-03-29T13:03:00Z">
         <w:r>
           <w:delText xml:space="preserve"> will </w:delText>
         </w:r>
@@ -16664,7 +16662,7 @@
       <w:r>
         <w:t>also</w:t>
       </w:r>
-      <w:ins w:id="782" w:author="oz" w:date="2013-03-29T13:03:00Z">
+      <w:ins w:id="781" w:author="oz" w:date="2013-03-29T13:03:00Z">
         <w:r>
           <w:t xml:space="preserve"> have</w:t>
         </w:r>
@@ -16675,7 +16673,7 @@
       <w:r>
         <w:t xml:space="preserve">upload </w:t>
       </w:r>
-      <w:del w:id="783" w:author="oz" w:date="2013-03-29T13:04:00Z">
+      <w:del w:id="782" w:author="oz" w:date="2013-03-29T13:04:00Z">
         <w:r>
           <w:delText xml:space="preserve">the </w:delText>
         </w:r>
@@ -16683,7 +16681,7 @@
       <w:r>
         <w:t>information to</w:t>
       </w:r>
-      <w:ins w:id="784" w:author="oz" w:date="2013-03-29T13:03:00Z">
+      <w:ins w:id="783" w:author="oz" w:date="2013-03-29T13:03:00Z">
         <w:r>
           <w:t xml:space="preserve"> neo4j</w:t>
         </w:r>
@@ -16776,7 +16774,7 @@
         <w:ind w:left="426"/>
         <w:jc w:val="both"/>
         <w:rPr>
-          <w:ins w:id="785" w:author="oz" w:date="2013-03-17T07:08:00Z"/>
+          <w:ins w:id="784" w:author="oz" w:date="2013-03-17T07:08:00Z"/>
         </w:rPr>
       </w:pPr>
       <w:proofErr w:type="spellStart"/>
@@ -16852,7 +16850,7 @@
         </w:numPr>
         <w:ind w:left="426"/>
         <w:jc w:val="both"/>
-        <w:pPrChange w:id="786" w:author="oz" w:date="2013-03-23T18:06:00Z">
+        <w:pPrChange w:id="785" w:author="oz" w:date="2013-03-23T18:06:00Z">
           <w:pPr>
             <w:pStyle w:val="ListParagraph"/>
             <w:numPr>
@@ -16863,7 +16861,7 @@
           </w:pPr>
         </w:pPrChange>
       </w:pPr>
-      <w:ins w:id="787" w:author="oz" w:date="2013-03-17T07:08:00Z">
+      <w:ins w:id="786" w:author="oz" w:date="2013-03-17T07:08:00Z">
         <w:r>
           <w:rPr>
             <w:b/>
@@ -16907,12 +16905,12 @@
           <w:t>ph to different graph libraries</w:t>
         </w:r>
       </w:ins>
-      <w:ins w:id="790" w:author="oz" w:date="2013-03-23T18:06:00Z">
+      <w:ins w:id="789" w:author="oz" w:date="2013-03-23T18:06:00Z">
         <w:r>
           <w:t>.</w:t>
         </w:r>
       </w:ins>
-      <w:ins w:id="791" w:author="oz" w:date="2013-02-10T08:00:00Z">
+      <w:ins w:id="790" w:author="oz" w:date="2013-02-10T08:00:00Z">
         <w:r>
           <w:t xml:space="preserve"> </w:t>
         </w:r>
@@ -16931,11 +16929,11 @@
       <w:r>
         <w:t xml:space="preserve"> </w:t>
       </w:r>
-      <w:bookmarkStart w:id="792" w:name="_Toc352332908"/>
+      <w:bookmarkStart w:id="791" w:name="_Toc352332908"/>
       <w:r>
         <w:t>Evaluation</w:t>
       </w:r>
-      <w:bookmarkEnd w:id="792"/>
+      <w:bookmarkEnd w:id="791"/>
     </w:p>
     <w:p>
       <w:pPr>
@@ -16945,27 +16943,27 @@
       <w:r>
         <w:t xml:space="preserve">The proposed research will be evaluated by collecting publicly available data from social networks regarding users’ preferable items and using it to train a graph based recommendation engine. Approximately 100,000 profiles </w:t>
       </w:r>
-      <w:del w:id="793" w:author="oz" w:date="2013-03-01T19:35:00Z">
+      <w:del w:id="792" w:author="oz" w:date="2013-03-01T19:35:00Z">
         <w:r>
           <w:delText>are</w:delText>
         </w:r>
       </w:del>
-      <w:ins w:id="794" w:author="oz" w:date="2013-03-01T19:35:00Z">
+      <w:ins w:id="793" w:author="oz" w:date="2013-03-01T19:35:00Z">
         <w:r>
           <w:t>ha</w:t>
         </w:r>
       </w:ins>
-      <w:ins w:id="795" w:author="oz" w:date="2013-03-02T19:58:00Z">
+      <w:ins w:id="794" w:author="oz" w:date="2013-03-02T19:58:00Z">
         <w:r>
           <w:t>d</w:t>
         </w:r>
       </w:ins>
-      <w:del w:id="796" w:author="oz" w:date="2013-03-01T19:35:00Z">
+      <w:del w:id="795" w:author="oz" w:date="2013-03-01T19:35:00Z">
         <w:r>
           <w:delText xml:space="preserve"> </w:delText>
         </w:r>
       </w:del>
-      <w:ins w:id="797" w:author="oz" w:date="2013-03-01T19:35:00Z">
+      <w:ins w:id="796" w:author="oz" w:date="2013-03-01T19:35:00Z">
         <w:r>
           <w:t xml:space="preserve"> </w:t>
         </w:r>
@@ -16979,17 +16977,17 @@
       <w:r>
         <w:t xml:space="preserve"> initial test</w:t>
       </w:r>
-      <w:ins w:id="798" w:author="oz" w:date="2013-01-30T19:05:00Z">
+      <w:ins w:id="797" w:author="oz" w:date="2013-01-30T19:05:00Z">
         <w:r>
           <w:t xml:space="preserve"> with 1000 </w:t>
         </w:r>
       </w:ins>
-      <w:del w:id="799" w:author="oz" w:date="2013-01-30T19:05:00Z">
+      <w:del w:id="798" w:author="oz" w:date="2013-01-30T19:05:00Z">
         <w:r>
           <w:delText xml:space="preserve"> </w:delText>
         </w:r>
       </w:del>
-      <w:ins w:id="800" w:author="oz" w:date="2013-01-30T19:05:00Z">
+      <w:ins w:id="799" w:author="oz" w:date="2013-01-30T19:05:00Z">
         <w:r>
           <w:t xml:space="preserve"> </w:t>
         </w:r>
@@ -16997,12 +16995,12 @@
       <w:r>
         <w:t>crawl</w:t>
       </w:r>
-      <w:ins w:id="801" w:author="oz" w:date="2013-01-30T19:06:00Z">
+      <w:ins w:id="800" w:author="oz" w:date="2013-01-30T19:06:00Z">
         <w:r>
           <w:t>ed users</w:t>
         </w:r>
       </w:ins>
-      <w:del w:id="802" w:author="oz" w:date="2013-01-30T19:06:00Z">
+      <w:del w:id="801" w:author="oz" w:date="2013-01-30T19:06:00Z">
         <w:r>
           <w:delText>s</w:delText>
         </w:r>
@@ -17010,23 +17008,23 @@
       <w:r>
         <w:t xml:space="preserve"> show an average of </w:t>
       </w:r>
-      <w:commentRangeStart w:id="803"/>
+      <w:commentRangeStart w:id="802"/>
       <w:r>
         <w:rPr>
           <w:rStyle w:val="CommentReference"/>
         </w:rPr>
-        <w:commentReference w:id="804"/>
-      </w:r>
-      <w:commentRangeEnd w:id="803"/>
+        <w:commentReference w:id="803"/>
+      </w:r>
+      <w:commentRangeEnd w:id="802"/>
       <w:r>
         <w:t>3</w:t>
       </w:r>
-      <w:ins w:id="805" w:author="oz" w:date="2013-03-24T08:04:00Z">
+      <w:ins w:id="804" w:author="oz" w:date="2013-03-24T08:04:00Z">
         <w:r>
           <w:t>5</w:t>
         </w:r>
       </w:ins>
-      <w:del w:id="806" w:author="oz" w:date="2013-03-24T08:04:00Z">
+      <w:del w:id="805" w:author="oz" w:date="2013-03-24T08:04:00Z">
         <w:r>
           <w:delText>0</w:delText>
         </w:r>
@@ -17035,9 +17033,9 @@
         <w:rPr>
           <w:rStyle w:val="CommentReference"/>
         </w:rPr>
-        <w:commentReference w:id="803"/>
-      </w:r>
-      <w:ins w:id="807" w:author="Tsvika Kuflik" w:date="2013-01-16T07:09:00Z">
+        <w:commentReference w:id="802"/>
+      </w:r>
+      <w:ins w:id="806" w:author="Tsvika Kuflik" w:date="2013-01-16T07:09:00Z">
         <w:r>
           <w:t xml:space="preserve"> </w:t>
         </w:r>
@@ -17048,24 +17046,24 @@
       <w:r>
         <w:t>20</w:t>
       </w:r>
-      <w:commentRangeStart w:id="808"/>
+      <w:commentRangeStart w:id="807"/>
       <w:r>
         <w:rPr>
           <w:rStyle w:val="CommentReference"/>
         </w:rPr>
-        <w:commentReference w:id="809"/>
-      </w:r>
-      <w:commentRangeEnd w:id="808"/>
+        <w:commentReference w:id="808"/>
+      </w:r>
+      <w:commentRangeEnd w:id="807"/>
       <w:r>
         <w:rPr>
           <w:rStyle w:val="CommentReference"/>
         </w:rPr>
-        <w:commentReference w:id="808"/>
+        <w:commentReference w:id="807"/>
       </w:r>
       <w:r>
         <w:t xml:space="preserve"> items in average listed under each interest album</w:t>
       </w:r>
-      <w:ins w:id="810" w:author="oz" w:date="2013-03-02T19:58:00Z">
+      <w:ins w:id="809" w:author="oz" w:date="2013-03-02T19:58:00Z">
         <w:r>
           <w:t xml:space="preserve"> (subject)</w:t>
         </w:r>
@@ -17345,12 +17343,12 @@
       <w:r>
         <w:t xml:space="preserve">The tested fold user will checked by checking </w:t>
       </w:r>
-      <w:ins w:id="811" w:author="oz" w:date="2013-03-24T07:56:00Z">
+      <w:ins w:id="810" w:author="oz" w:date="2013-03-24T07:56:00Z">
         <w:r>
           <w:t xml:space="preserve">recommendation </w:t>
         </w:r>
       </w:ins>
-      <w:del w:id="812" w:author="oz" w:date="2013-03-24T07:56:00Z">
+      <w:del w:id="811" w:author="oz" w:date="2013-03-24T07:56:00Z">
         <w:r>
           <w:delText xml:space="preserve">recommitting </w:delText>
         </w:r>
@@ -17358,12 +17356,12 @@
       <w:r>
         <w:t xml:space="preserve">hits, for each tested user we scan is interests and valid our </w:t>
       </w:r>
-      <w:ins w:id="813" w:author="oz" w:date="2013-03-24T07:56:00Z">
+      <w:ins w:id="812" w:author="oz" w:date="2013-03-24T07:56:00Z">
         <w:r>
           <w:t xml:space="preserve">recommendation </w:t>
         </w:r>
       </w:ins>
-      <w:del w:id="814" w:author="oz" w:date="2013-03-24T07:56:00Z">
+      <w:del w:id="813" w:author="oz" w:date="2013-03-24T07:56:00Z">
         <w:r>
           <w:delText xml:space="preserve">recommitting </w:delText>
         </w:r>
@@ -17371,12 +17369,12 @@
       <w:r>
         <w:t xml:space="preserve">algorithm </w:t>
       </w:r>
-      <w:ins w:id="815" w:author="oz" w:date="2013-03-24T07:57:00Z">
+      <w:ins w:id="814" w:author="oz" w:date="2013-03-24T07:57:00Z">
         <w:r>
           <w:t xml:space="preserve">is </w:t>
         </w:r>
       </w:ins>
-      <w:del w:id="816" w:author="oz" w:date="2013-03-24T07:56:00Z">
+      <w:del w:id="815" w:author="oz" w:date="2013-03-24T07:56:00Z">
         <w:r>
           <w:delText>on is</w:delText>
         </w:r>
@@ -17384,12 +17382,12 @@
       <w:r>
         <w:t xml:space="preserve"> only 30-40 % of is interests , </w:t>
       </w:r>
-      <w:del w:id="817" w:author="oz" w:date="2013-03-24T07:57:00Z">
+      <w:del w:id="816" w:author="oz" w:date="2013-03-24T07:57:00Z">
         <w:r>
           <w:delText>the</w:delText>
         </w:r>
       </w:del>
-      <w:ins w:id="818" w:author="oz" w:date="2013-03-24T07:57:00Z">
+      <w:ins w:id="817" w:author="oz" w:date="2013-03-24T07:57:00Z">
         <w:r>
           <w:t xml:space="preserve"> </w:t>
         </w:r>
@@ -17399,54 +17397,54 @@
         </w:r>
       </w:ins>
       <w:proofErr w:type="spellEnd"/>
-      <w:del w:id="819" w:author="oz" w:date="2013-03-24T07:57:00Z">
+      <w:del w:id="818" w:author="oz" w:date="2013-03-24T07:57:00Z">
         <w:r>
           <w:delText xml:space="preserve"> </w:delText>
         </w:r>
       </w:del>
-      <w:ins w:id="820" w:author="oz" w:date="2013-03-24T07:57:00Z">
+      <w:ins w:id="819" w:author="oz" w:date="2013-03-24T07:57:00Z">
         <w:r>
           <w:t xml:space="preserve"> recommendation results </w:t>
         </w:r>
       </w:ins>
+      <w:del w:id="820" w:author="oz" w:date="2013-03-24T07:57:00Z">
+        <w:r>
+          <w:delText xml:space="preserve">recommitting that </w:delText>
+        </w:r>
+        <w:r>
+          <w:delText>TraitFiner</w:delText>
+        </w:r>
+        <w:r>
+          <w:delText xml:space="preserve"> will</w:delText>
+        </w:r>
+      </w:del>
+      <w:r>
+        <w:t xml:space="preserve"> </w:t>
+      </w:r>
       <w:del w:id="821" w:author="oz" w:date="2013-03-24T07:57:00Z">
         <w:r>
-          <w:delText xml:space="preserve">recommitting that </w:delText>
-        </w:r>
-        <w:r>
-          <w:delText>TraitFiner</w:delText>
-        </w:r>
-        <w:r>
-          <w:delText xml:space="preserve"> will</w:delText>
+          <w:delText>return</w:delText>
         </w:r>
       </w:del>
       <w:r>
-        <w:t xml:space="preserve"> </w:t>
+        <w:t xml:space="preserve"> will cross examined with is actually </w:t>
       </w:r>
       <w:del w:id="822" w:author="oz" w:date="2013-03-24T07:57:00Z">
         <w:r>
-          <w:delText>return</w:delText>
+          <w:delText>traits</w:delText>
         </w:r>
       </w:del>
-      <w:r>
-        <w:t xml:space="preserve"> will cross examined with is actually </w:t>
-      </w:r>
-      <w:del w:id="823" w:author="oz" w:date="2013-03-24T07:57:00Z">
-        <w:r>
-          <w:delText>traits</w:delText>
-        </w:r>
-      </w:del>
-      <w:ins w:id="824" w:author="oz" w:date="2013-03-29T13:38:00Z">
+      <w:ins w:id="823" w:author="oz" w:date="2013-03-29T13:38:00Z">
         <w:r>
           <w:t xml:space="preserve"> user </w:t>
         </w:r>
       </w:ins>
-      <w:ins w:id="825" w:author="oz" w:date="2013-03-24T07:58:00Z">
+      <w:ins w:id="824" w:author="oz" w:date="2013-03-24T07:58:00Z">
         <w:r>
           <w:t>interest data</w:t>
         </w:r>
       </w:ins>
-      <w:ins w:id="826" w:author="oz" w:date="2013-03-24T07:57:00Z">
+      <w:ins w:id="825" w:author="oz" w:date="2013-03-24T07:57:00Z">
         <w:r>
           <w:t xml:space="preserve"> </w:t>
         </w:r>
@@ -17454,7 +17452,7 @@
       <w:r>
         <w:t xml:space="preserve">. </w:t>
       </w:r>
-      <w:del w:id="827" w:author="oz" w:date="2013-03-24T07:59:00Z">
+      <w:del w:id="826" w:author="oz" w:date="2013-03-24T07:59:00Z">
         <w:r>
           <w:delText xml:space="preserve">Using cross validation is common technique </w:delText>
         </w:r>
@@ -17481,11 +17479,11 @@
         </w:numPr>
         <w:jc w:val="both"/>
       </w:pPr>
-      <w:bookmarkStart w:id="828" w:name="_Toc352332909"/>
+      <w:bookmarkStart w:id="827" w:name="_Toc352332909"/>
       <w:r>
         <w:t>Timetable</w:t>
       </w:r>
-      <w:bookmarkEnd w:id="828"/>
+      <w:bookmarkEnd w:id="827"/>
     </w:p>
     <w:p>
       <w:pPr>
@@ -17716,7 +17714,7 @@
         <w:tblStyle w:val="TableGrid"/>
         <w:tblW w:w="0" w:type="auto"/>
         <w:tblLook w:val="04A0" w:firstRow="1" w:lastRow="0" w:firstColumn="1" w:lastColumn="0" w:noHBand="0" w:noVBand="1"/>
-        <w:tblPrChange w:id="829" w:author="Amit" w:date="2013-03-07T15:47:00Z">
+        <w:tblPrChange w:id="828" w:author="Amit" w:date="2013-03-07T15:47:00Z">
           <w:tblPr>
             <w:tblStyle w:val="TableGrid"/>
             <w:tblW w:w="0" w:type="auto"/>
@@ -17731,7 +17729,7 @@
         <w:gridCol w:w="1559"/>
         <w:gridCol w:w="1418"/>
         <w:gridCol w:w="1701"/>
-        <w:tblGridChange w:id="830">
+        <w:tblGridChange w:id="829">
           <w:tblGrid>
             <w:gridCol w:w="1242"/>
             <w:gridCol w:w="1276"/>
@@ -17753,7 +17751,7 @@
               <w:right w:val="single" w:sz="4" w:space="0" w:color="000000" w:themeColor="text1"/>
             </w:tcBorders>
             <w:hideMark/>
-            <w:tcPrChange w:id="831" w:author="Amit" w:date="2013-03-07T15:47:00Z">
+            <w:tcPrChange w:id="830" w:author="Amit" w:date="2013-03-07T15:47:00Z">
               <w:tcPr>
                 <w:tcW w:w="1242" w:type="dxa"/>
                 <w:tcBorders>
@@ -17787,7 +17785,7 @@
               <w:right w:val="single" w:sz="4" w:space="0" w:color="000000" w:themeColor="text1"/>
             </w:tcBorders>
             <w:hideMark/>
-            <w:tcPrChange w:id="832" w:author="Amit" w:date="2013-03-07T15:47:00Z">
+            <w:tcPrChange w:id="831" w:author="Amit" w:date="2013-03-07T15:47:00Z">
               <w:tcPr>
                 <w:tcW w:w="1276" w:type="dxa"/>
                 <w:tcBorders>
@@ -17809,7 +17807,7 @@
                 <w:szCs w:val="24"/>
                 <w:lang w:bidi="he-IL"/>
               </w:rPr>
-              <w:pPrChange w:id="833" w:author="Amit" w:date="2013-03-07T15:47:00Z">
+              <w:pPrChange w:id="832" w:author="Amit" w:date="2013-03-07T15:47:00Z">
                 <w:pPr>
                   <w:spacing w:after="200" w:line="276" w:lineRule="auto"/>
                   <w:ind w:firstLine="0"/>
@@ -17819,7 +17817,7 @@
             <w:r>
               <w:t>Fall</w:t>
             </w:r>
-            <w:ins w:id="834" w:author="Amit" w:date="2013-03-07T15:45:00Z">
+            <w:ins w:id="833" w:author="Amit" w:date="2013-03-07T15:45:00Z">
               <w:r>
                 <w:t xml:space="preserve"> </w:t>
               </w:r>
@@ -17847,7 +17845,7 @@
               <w:right w:val="single" w:sz="4" w:space="0" w:color="000000" w:themeColor="text1"/>
             </w:tcBorders>
             <w:hideMark/>
-            <w:tcPrChange w:id="835" w:author="Amit" w:date="2013-03-07T15:47:00Z">
+            <w:tcPrChange w:id="834" w:author="Amit" w:date="2013-03-07T15:47:00Z">
               <w:tcPr>
                 <w:tcW w:w="1418" w:type="dxa"/>
                 <w:tcBorders>
@@ -17869,7 +17867,7 @@
                 <w:szCs w:val="24"/>
                 <w:lang w:bidi="he-IL"/>
               </w:rPr>
-              <w:pPrChange w:id="836" w:author="Amit" w:date="2013-03-07T15:47:00Z">
+              <w:pPrChange w:id="835" w:author="Amit" w:date="2013-03-07T15:47:00Z">
                 <w:pPr>
                   <w:spacing w:after="200" w:line="276" w:lineRule="auto"/>
                   <w:ind w:firstLine="0"/>
@@ -17879,7 +17877,7 @@
             <w:r>
               <w:t>Spring</w:t>
             </w:r>
-            <w:ins w:id="837" w:author="Amit" w:date="2013-03-07T15:45:00Z">
+            <w:ins w:id="836" w:author="Amit" w:date="2013-03-07T15:45:00Z">
               <w:r>
                 <w:t xml:space="preserve"> </w:t>
               </w:r>
@@ -17893,7 +17891,7 @@
               </w:rPr>
               <w:t>3</w:t>
             </w:r>
-            <w:del w:id="838" w:author="Amit" w:date="2013-03-07T15:45:00Z">
+            <w:del w:id="837" w:author="Amit" w:date="2013-03-07T15:45:00Z">
               <w:r>
                 <w:rPr>
                   <w:szCs w:val="24"/>
@@ -17913,7 +17911,7 @@
               <w:right w:val="single" w:sz="4" w:space="0" w:color="000000" w:themeColor="text1"/>
             </w:tcBorders>
             <w:hideMark/>
-            <w:tcPrChange w:id="839" w:author="Amit" w:date="2013-03-07T15:47:00Z">
+            <w:tcPrChange w:id="838" w:author="Amit" w:date="2013-03-07T15:47:00Z">
               <w:tcPr>
                 <w:tcW w:w="1417" w:type="dxa"/>
                 <w:tcBorders>
@@ -17935,7 +17933,7 @@
                 <w:szCs w:val="24"/>
                 <w:lang w:bidi="he-IL"/>
               </w:rPr>
-              <w:pPrChange w:id="840" w:author="Amit" w:date="2013-03-07T15:47:00Z">
+              <w:pPrChange w:id="839" w:author="Amit" w:date="2013-03-07T15:47:00Z">
                 <w:pPr>
                   <w:spacing w:after="200" w:line="276" w:lineRule="auto"/>
                   <w:ind w:firstLine="0"/>
@@ -17945,7 +17943,7 @@
             <w:r>
               <w:t>Summer</w:t>
             </w:r>
-            <w:ins w:id="841" w:author="Amit" w:date="2013-03-07T15:46:00Z">
+            <w:ins w:id="840" w:author="Amit" w:date="2013-03-07T15:46:00Z">
               <w:r>
                 <w:t xml:space="preserve"> </w:t>
               </w:r>
@@ -17965,7 +17963,7 @@
               <w:right w:val="single" w:sz="4" w:space="0" w:color="000000" w:themeColor="text1"/>
             </w:tcBorders>
             <w:hideMark/>
-            <w:tcPrChange w:id="842" w:author="Amit" w:date="2013-03-07T15:47:00Z">
+            <w:tcPrChange w:id="841" w:author="Amit" w:date="2013-03-07T15:47:00Z">
               <w:tcPr>
                 <w:tcW w:w="1418" w:type="dxa"/>
                 <w:tcBorders>
@@ -17986,7 +17984,7 @@
                 <w:szCs w:val="24"/>
                 <w:lang w:bidi="he-IL"/>
               </w:rPr>
-              <w:pPrChange w:id="843" w:author="Amit" w:date="2013-03-07T15:47:00Z">
+              <w:pPrChange w:id="842" w:author="Amit" w:date="2013-03-07T15:47:00Z">
                 <w:pPr>
                   <w:spacing w:after="200" w:line="276" w:lineRule="auto"/>
                   <w:ind w:firstLine="0"/>
@@ -17996,7 +17994,7 @@
             <w:r>
               <w:t>Fall</w:t>
             </w:r>
-            <w:ins w:id="844" w:author="Amit" w:date="2013-03-07T15:46:00Z">
+            <w:ins w:id="843" w:author="Amit" w:date="2013-03-07T15:46:00Z">
               <w:r>
                 <w:t xml:space="preserve"> </w:t>
               </w:r>
@@ -18019,7 +18017,7 @@
               <w:right w:val="single" w:sz="4" w:space="0" w:color="000000" w:themeColor="text1"/>
             </w:tcBorders>
             <w:hideMark/>
-            <w:tcPrChange w:id="845" w:author="Amit" w:date="2013-03-07T15:47:00Z">
+            <w:tcPrChange w:id="844" w:author="Amit" w:date="2013-03-07T15:47:00Z">
               <w:tcPr>
                 <w:tcW w:w="1559" w:type="dxa"/>
                 <w:tcBorders>
@@ -18041,7 +18039,7 @@
                 <w:szCs w:val="24"/>
                 <w:lang w:bidi="he-IL"/>
               </w:rPr>
-              <w:pPrChange w:id="846" w:author="Amit" w:date="2013-03-07T15:47:00Z">
+              <w:pPrChange w:id="845" w:author="Amit" w:date="2013-03-07T15:47:00Z">
                 <w:pPr>
                   <w:spacing w:after="200" w:line="276" w:lineRule="auto"/>
                   <w:ind w:firstLine="0"/>
@@ -18051,7 +18049,7 @@
             <w:r>
               <w:t>Spring</w:t>
             </w:r>
-            <w:ins w:id="847" w:author="Amit" w:date="2013-03-07T15:46:00Z">
+            <w:ins w:id="846" w:author="Amit" w:date="2013-03-07T15:46:00Z">
               <w:r>
                 <w:t xml:space="preserve"> </w:t>
               </w:r>
@@ -18076,7 +18074,7 @@
               <w:right w:val="single" w:sz="4" w:space="0" w:color="000000" w:themeColor="text1"/>
             </w:tcBorders>
             <w:hideMark/>
-            <w:tcPrChange w:id="848" w:author="Amit" w:date="2013-03-07T15:47:00Z">
+            <w:tcPrChange w:id="847" w:author="Amit" w:date="2013-03-07T15:47:00Z">
               <w:tcPr>
                 <w:tcW w:w="1242" w:type="dxa"/>
                 <w:tcBorders>
@@ -18110,7 +18108,7 @@
               <w:right w:val="single" w:sz="4" w:space="0" w:color="000000" w:themeColor="text1"/>
             </w:tcBorders>
             <w:shd w:val="clear" w:color="auto" w:fill="4BACC6" w:themeFill="accent5"/>
-            <w:tcPrChange w:id="849" w:author="Amit" w:date="2013-03-07T15:47:00Z">
+            <w:tcPrChange w:id="848" w:author="Amit" w:date="2013-03-07T15:47:00Z">
               <w:tcPr>
                 <w:tcW w:w="1276" w:type="dxa"/>
                 <w:tcBorders>
@@ -18140,7 +18138,7 @@
               <w:bottom w:val="single" w:sz="4" w:space="0" w:color="000000" w:themeColor="text1"/>
               <w:right w:val="single" w:sz="4" w:space="0" w:color="000000" w:themeColor="text1"/>
             </w:tcBorders>
-            <w:tcPrChange w:id="850" w:author="Amit" w:date="2013-03-07T15:47:00Z">
+            <w:tcPrChange w:id="849" w:author="Amit" w:date="2013-03-07T15:47:00Z">
               <w:tcPr>
                 <w:tcW w:w="1418" w:type="dxa"/>
                 <w:tcBorders>
@@ -18169,7 +18167,7 @@
               <w:bottom w:val="single" w:sz="4" w:space="0" w:color="000000" w:themeColor="text1"/>
               <w:right w:val="single" w:sz="4" w:space="0" w:color="000000" w:themeColor="text1"/>
             </w:tcBorders>
-            <w:tcPrChange w:id="851" w:author="Amit" w:date="2013-03-07T15:47:00Z">
+            <w:tcPrChange w:id="850" w:author="Amit" w:date="2013-03-07T15:47:00Z">
               <w:tcPr>
                 <w:tcW w:w="1417" w:type="dxa"/>
                 <w:tcBorders>
@@ -18198,7 +18196,7 @@
               <w:bottom w:val="single" w:sz="4" w:space="0" w:color="000000" w:themeColor="text1"/>
               <w:right w:val="single" w:sz="4" w:space="0" w:color="000000" w:themeColor="text1"/>
             </w:tcBorders>
-            <w:tcPrChange w:id="852" w:author="Amit" w:date="2013-03-07T15:47:00Z">
+            <w:tcPrChange w:id="851" w:author="Amit" w:date="2013-03-07T15:47:00Z">
               <w:tcPr>
                 <w:tcW w:w="1418" w:type="dxa"/>
                 <w:tcBorders>
@@ -18227,7 +18225,7 @@
               <w:bottom w:val="single" w:sz="4" w:space="0" w:color="000000" w:themeColor="text1"/>
               <w:right w:val="single" w:sz="4" w:space="0" w:color="000000" w:themeColor="text1"/>
             </w:tcBorders>
-            <w:tcPrChange w:id="853" w:author="Amit" w:date="2013-03-07T15:47:00Z">
+            <w:tcPrChange w:id="852" w:author="Amit" w:date="2013-03-07T15:47:00Z">
               <w:tcPr>
                 <w:tcW w:w="1559" w:type="dxa"/>
                 <w:tcBorders>
@@ -18259,7 +18257,7 @@
               <w:right w:val="single" w:sz="4" w:space="0" w:color="000000" w:themeColor="text1"/>
             </w:tcBorders>
             <w:hideMark/>
-            <w:tcPrChange w:id="854" w:author="Amit" w:date="2013-03-07T15:47:00Z">
+            <w:tcPrChange w:id="853" w:author="Amit" w:date="2013-03-07T15:47:00Z">
               <w:tcPr>
                 <w:tcW w:w="1242" w:type="dxa"/>
                 <w:tcBorders>
@@ -18293,7 +18291,7 @@
               <w:right w:val="single" w:sz="4" w:space="0" w:color="000000" w:themeColor="text1"/>
             </w:tcBorders>
             <w:shd w:val="clear" w:color="auto" w:fill="548DD4" w:themeFill="text2" w:themeFillTint="99"/>
-            <w:tcPrChange w:id="855" w:author="Amit" w:date="2013-03-07T15:47:00Z">
+            <w:tcPrChange w:id="854" w:author="Amit" w:date="2013-03-07T15:47:00Z">
               <w:tcPr>
                 <w:tcW w:w="1276" w:type="dxa"/>
                 <w:tcBorders>
@@ -18327,7 +18325,7 @@
               <w:right w:val="single" w:sz="4" w:space="0" w:color="000000" w:themeColor="text1"/>
             </w:tcBorders>
             <w:shd w:val="clear" w:color="auto" w:fill="548DD4" w:themeFill="text2" w:themeFillTint="99"/>
-            <w:tcPrChange w:id="856" w:author="Amit" w:date="2013-03-07T15:47:00Z">
+            <w:tcPrChange w:id="855" w:author="Amit" w:date="2013-03-07T15:47:00Z">
               <w:tcPr>
                 <w:tcW w:w="1418" w:type="dxa"/>
                 <w:tcBorders>
@@ -18360,7 +18358,7 @@
               <w:bottom w:val="single" w:sz="4" w:space="0" w:color="000000" w:themeColor="text1"/>
               <w:right w:val="single" w:sz="4" w:space="0" w:color="000000" w:themeColor="text1"/>
             </w:tcBorders>
-            <w:tcPrChange w:id="857" w:author="Amit" w:date="2013-03-07T15:47:00Z">
+            <w:tcPrChange w:id="856" w:author="Amit" w:date="2013-03-07T15:47:00Z">
               <w:tcPr>
                 <w:tcW w:w="1417" w:type="dxa"/>
                 <w:tcBorders>
@@ -18389,7 +18387,7 @@
               <w:bottom w:val="single" w:sz="4" w:space="0" w:color="000000" w:themeColor="text1"/>
               <w:right w:val="single" w:sz="4" w:space="0" w:color="000000" w:themeColor="text1"/>
             </w:tcBorders>
-            <w:tcPrChange w:id="858" w:author="Amit" w:date="2013-03-07T15:47:00Z">
+            <w:tcPrChange w:id="857" w:author="Amit" w:date="2013-03-07T15:47:00Z">
               <w:tcPr>
                 <w:tcW w:w="1418" w:type="dxa"/>
                 <w:tcBorders>
@@ -18418,7 +18416,7 @@
               <w:bottom w:val="single" w:sz="4" w:space="0" w:color="000000" w:themeColor="text1"/>
               <w:right w:val="single" w:sz="4" w:space="0" w:color="000000" w:themeColor="text1"/>
             </w:tcBorders>
-            <w:tcPrChange w:id="859" w:author="Amit" w:date="2013-03-07T15:47:00Z">
+            <w:tcPrChange w:id="858" w:author="Amit" w:date="2013-03-07T15:47:00Z">
               <w:tcPr>
                 <w:tcW w:w="1559" w:type="dxa"/>
                 <w:tcBorders>
@@ -18450,7 +18448,7 @@
               <w:right w:val="single" w:sz="4" w:space="0" w:color="000000" w:themeColor="text1"/>
             </w:tcBorders>
             <w:hideMark/>
-            <w:tcPrChange w:id="860" w:author="Amit" w:date="2013-03-07T15:47:00Z">
+            <w:tcPrChange w:id="859" w:author="Amit" w:date="2013-03-07T15:47:00Z">
               <w:tcPr>
                 <w:tcW w:w="1242" w:type="dxa"/>
                 <w:tcBorders>
@@ -18483,7 +18481,7 @@
               <w:bottom w:val="single" w:sz="4" w:space="0" w:color="000000" w:themeColor="text1"/>
               <w:right w:val="single" w:sz="4" w:space="0" w:color="000000" w:themeColor="text1"/>
             </w:tcBorders>
-            <w:tcPrChange w:id="861" w:author="Amit" w:date="2013-03-07T15:47:00Z">
+            <w:tcPrChange w:id="860" w:author="Amit" w:date="2013-03-07T15:47:00Z">
               <w:tcPr>
                 <w:tcW w:w="1276" w:type="dxa"/>
                 <w:tcBorders>
@@ -18513,7 +18511,7 @@
               <w:right w:val="single" w:sz="4" w:space="0" w:color="000000" w:themeColor="text1"/>
             </w:tcBorders>
             <w:shd w:val="clear" w:color="auto" w:fill="4F81BD" w:themeFill="accent1"/>
-            <w:tcPrChange w:id="862" w:author="Amit" w:date="2013-03-07T15:47:00Z">
+            <w:tcPrChange w:id="861" w:author="Amit" w:date="2013-03-07T15:47:00Z">
               <w:tcPr>
                 <w:tcW w:w="1418" w:type="dxa"/>
                 <w:tcBorders>
@@ -18544,7 +18542,7 @@
               <w:right w:val="single" w:sz="4" w:space="0" w:color="000000" w:themeColor="text1"/>
             </w:tcBorders>
             <w:shd w:val="clear" w:color="auto" w:fill="4F81BD" w:themeFill="accent1"/>
-            <w:tcPrChange w:id="863" w:author="Amit" w:date="2013-03-07T15:47:00Z">
+            <w:tcPrChange w:id="862" w:author="Amit" w:date="2013-03-07T15:47:00Z">
               <w:tcPr>
                 <w:tcW w:w="1417" w:type="dxa"/>
                 <w:tcBorders>
@@ -18574,7 +18572,7 @@
               <w:bottom w:val="single" w:sz="4" w:space="0" w:color="000000" w:themeColor="text1"/>
               <w:right w:val="single" w:sz="4" w:space="0" w:color="000000" w:themeColor="text1"/>
             </w:tcBorders>
-            <w:tcPrChange w:id="864" w:author="Amit" w:date="2013-03-07T15:47:00Z">
+            <w:tcPrChange w:id="863" w:author="Amit" w:date="2013-03-07T15:47:00Z">
               <w:tcPr>
                 <w:tcW w:w="1418" w:type="dxa"/>
                 <w:tcBorders>
@@ -18603,7 +18601,7 @@
               <w:bottom w:val="single" w:sz="4" w:space="0" w:color="000000" w:themeColor="text1"/>
               <w:right w:val="single" w:sz="4" w:space="0" w:color="000000" w:themeColor="text1"/>
             </w:tcBorders>
-            <w:tcPrChange w:id="865" w:author="Amit" w:date="2013-03-07T15:47:00Z">
+            <w:tcPrChange w:id="864" w:author="Amit" w:date="2013-03-07T15:47:00Z">
               <w:tcPr>
                 <w:tcW w:w="1559" w:type="dxa"/>
                 <w:tcBorders>
@@ -18635,7 +18633,7 @@
               <w:right w:val="single" w:sz="4" w:space="0" w:color="000000" w:themeColor="text1"/>
             </w:tcBorders>
             <w:hideMark/>
-            <w:tcPrChange w:id="866" w:author="Amit" w:date="2013-03-07T15:47:00Z">
+            <w:tcPrChange w:id="865" w:author="Amit" w:date="2013-03-07T15:47:00Z">
               <w:tcPr>
                 <w:tcW w:w="1242" w:type="dxa"/>
                 <w:tcBorders>
@@ -18668,7 +18666,7 @@
               <w:bottom w:val="single" w:sz="4" w:space="0" w:color="000000" w:themeColor="text1"/>
               <w:right w:val="single" w:sz="4" w:space="0" w:color="000000" w:themeColor="text1"/>
             </w:tcBorders>
-            <w:tcPrChange w:id="867" w:author="Amit" w:date="2013-03-07T15:47:00Z">
+            <w:tcPrChange w:id="866" w:author="Amit" w:date="2013-03-07T15:47:00Z">
               <w:tcPr>
                 <w:tcW w:w="1276" w:type="dxa"/>
                 <w:tcBorders>
@@ -18698,7 +18696,7 @@
               <w:right w:val="single" w:sz="4" w:space="0" w:color="000000" w:themeColor="text1"/>
             </w:tcBorders>
             <w:shd w:val="clear" w:color="auto" w:fill="4BACC6" w:themeFill="accent5"/>
-            <w:tcPrChange w:id="868" w:author="Amit" w:date="2013-03-07T15:47:00Z">
+            <w:tcPrChange w:id="867" w:author="Amit" w:date="2013-03-07T15:47:00Z">
               <w:tcPr>
                 <w:tcW w:w="1418" w:type="dxa"/>
                 <w:tcBorders>
@@ -18729,7 +18727,7 @@
               <w:right w:val="single" w:sz="4" w:space="0" w:color="000000" w:themeColor="text1"/>
             </w:tcBorders>
             <w:shd w:val="clear" w:color="auto" w:fill="4BACC6" w:themeFill="accent5"/>
-            <w:tcPrChange w:id="869" w:author="Amit" w:date="2013-03-07T15:47:00Z">
+            <w:tcPrChange w:id="868" w:author="Amit" w:date="2013-03-07T15:47:00Z">
               <w:tcPr>
                 <w:tcW w:w="1417" w:type="dxa"/>
                 <w:tcBorders>
@@ -18760,7 +18758,7 @@
               <w:bottom w:val="single" w:sz="4" w:space="0" w:color="000000" w:themeColor="text1"/>
               <w:right w:val="single" w:sz="4" w:space="0" w:color="000000" w:themeColor="text1"/>
             </w:tcBorders>
-            <w:tcPrChange w:id="870" w:author="Amit" w:date="2013-03-07T15:47:00Z">
+            <w:tcPrChange w:id="869" w:author="Amit" w:date="2013-03-07T15:47:00Z">
               <w:tcPr>
                 <w:tcW w:w="1418" w:type="dxa"/>
                 <w:tcBorders>
@@ -18789,7 +18787,7 @@
               <w:bottom w:val="single" w:sz="4" w:space="0" w:color="000000" w:themeColor="text1"/>
               <w:right w:val="single" w:sz="4" w:space="0" w:color="000000" w:themeColor="text1"/>
             </w:tcBorders>
-            <w:tcPrChange w:id="871" w:author="Amit" w:date="2013-03-07T15:47:00Z">
+            <w:tcPrChange w:id="870" w:author="Amit" w:date="2013-03-07T15:47:00Z">
               <w:tcPr>
                 <w:tcW w:w="1559" w:type="dxa"/>
                 <w:tcBorders>
@@ -18821,7 +18819,7 @@
               <w:right w:val="single" w:sz="4" w:space="0" w:color="000000" w:themeColor="text1"/>
             </w:tcBorders>
             <w:hideMark/>
-            <w:tcPrChange w:id="872" w:author="Amit" w:date="2013-03-07T15:47:00Z">
+            <w:tcPrChange w:id="871" w:author="Amit" w:date="2013-03-07T15:47:00Z">
               <w:tcPr>
                 <w:tcW w:w="1242" w:type="dxa"/>
                 <w:tcBorders>
@@ -18854,7 +18852,7 @@
               <w:bottom w:val="single" w:sz="4" w:space="0" w:color="000000" w:themeColor="text1"/>
               <w:right w:val="single" w:sz="4" w:space="0" w:color="000000" w:themeColor="text1"/>
             </w:tcBorders>
-            <w:tcPrChange w:id="873" w:author="Amit" w:date="2013-03-07T15:47:00Z">
+            <w:tcPrChange w:id="872" w:author="Amit" w:date="2013-03-07T15:47:00Z">
               <w:tcPr>
                 <w:tcW w:w="1276" w:type="dxa"/>
                 <w:tcBorders>
@@ -18883,7 +18881,7 @@
               <w:bottom w:val="single" w:sz="4" w:space="0" w:color="000000" w:themeColor="text1"/>
               <w:right w:val="single" w:sz="4" w:space="0" w:color="000000" w:themeColor="text1"/>
             </w:tcBorders>
-            <w:tcPrChange w:id="874" w:author="Amit" w:date="2013-03-07T15:47:00Z">
+            <w:tcPrChange w:id="873" w:author="Amit" w:date="2013-03-07T15:47:00Z">
               <w:tcPr>
                 <w:tcW w:w="1418" w:type="dxa"/>
                 <w:tcBorders>
@@ -18913,7 +18911,7 @@
               <w:right w:val="single" w:sz="4" w:space="0" w:color="000000" w:themeColor="text1"/>
             </w:tcBorders>
             <w:shd w:val="clear" w:color="auto" w:fill="00B0F0"/>
-            <w:tcPrChange w:id="875" w:author="Amit" w:date="2013-03-07T15:47:00Z">
+            <w:tcPrChange w:id="874" w:author="Amit" w:date="2013-03-07T15:47:00Z">
               <w:tcPr>
                 <w:tcW w:w="1417" w:type="dxa"/>
                 <w:tcBorders>
@@ -18944,7 +18942,7 @@
               <w:right w:val="single" w:sz="4" w:space="0" w:color="000000" w:themeColor="text1"/>
             </w:tcBorders>
             <w:shd w:val="clear" w:color="auto" w:fill="4BACC6" w:themeFill="accent5"/>
-            <w:tcPrChange w:id="876" w:author="Amit" w:date="2013-03-07T15:47:00Z">
+            <w:tcPrChange w:id="875" w:author="Amit" w:date="2013-03-07T15:47:00Z">
               <w:tcPr>
                 <w:tcW w:w="1418" w:type="dxa"/>
                 <w:tcBorders>
@@ -18974,7 +18972,7 @@
               <w:bottom w:val="single" w:sz="4" w:space="0" w:color="000000" w:themeColor="text1"/>
               <w:right w:val="single" w:sz="4" w:space="0" w:color="000000" w:themeColor="text1"/>
             </w:tcBorders>
-            <w:tcPrChange w:id="877" w:author="Amit" w:date="2013-03-07T15:47:00Z">
+            <w:tcPrChange w:id="876" w:author="Amit" w:date="2013-03-07T15:47:00Z">
               <w:tcPr>
                 <w:tcW w:w="1559" w:type="dxa"/>
                 <w:tcBorders>
@@ -19006,7 +19004,7 @@
               <w:right w:val="single" w:sz="4" w:space="0" w:color="000000" w:themeColor="text1"/>
             </w:tcBorders>
             <w:hideMark/>
-            <w:tcPrChange w:id="878" w:author="Amit" w:date="2013-03-07T15:47:00Z">
+            <w:tcPrChange w:id="877" w:author="Amit" w:date="2013-03-07T15:47:00Z">
               <w:tcPr>
                 <w:tcW w:w="1242" w:type="dxa"/>
                 <w:tcBorders>
@@ -19039,7 +19037,7 @@
               <w:bottom w:val="single" w:sz="4" w:space="0" w:color="000000" w:themeColor="text1"/>
               <w:right w:val="single" w:sz="4" w:space="0" w:color="000000" w:themeColor="text1"/>
             </w:tcBorders>
-            <w:tcPrChange w:id="879" w:author="Amit" w:date="2013-03-07T15:47:00Z">
+            <w:tcPrChange w:id="878" w:author="Amit" w:date="2013-03-07T15:47:00Z">
               <w:tcPr>
                 <w:tcW w:w="1276" w:type="dxa"/>
                 <w:tcBorders>
@@ -19068,7 +19066,7 @@
               <w:bottom w:val="single" w:sz="4" w:space="0" w:color="000000" w:themeColor="text1"/>
               <w:right w:val="single" w:sz="4" w:space="0" w:color="000000" w:themeColor="text1"/>
             </w:tcBorders>
-            <w:tcPrChange w:id="880" w:author="Amit" w:date="2013-03-07T15:47:00Z">
+            <w:tcPrChange w:id="879" w:author="Amit" w:date="2013-03-07T15:47:00Z">
               <w:tcPr>
                 <w:tcW w:w="1418" w:type="dxa"/>
                 <w:tcBorders>
@@ -19097,7 +19095,7 @@
               <w:bottom w:val="single" w:sz="4" w:space="0" w:color="000000" w:themeColor="text1"/>
               <w:right w:val="single" w:sz="4" w:space="0" w:color="000000" w:themeColor="text1"/>
             </w:tcBorders>
-            <w:tcPrChange w:id="881" w:author="Amit" w:date="2013-03-07T15:47:00Z">
+            <w:tcPrChange w:id="880" w:author="Amit" w:date="2013-03-07T15:47:00Z">
               <w:tcPr>
                 <w:tcW w:w="1417" w:type="dxa"/>
                 <w:tcBorders>
@@ -19127,7 +19125,7 @@
               <w:right w:val="single" w:sz="4" w:space="0" w:color="000000" w:themeColor="text1"/>
             </w:tcBorders>
             <w:shd w:val="clear" w:color="auto" w:fill="00B0F0"/>
-            <w:tcPrChange w:id="882" w:author="Amit" w:date="2013-03-07T15:47:00Z">
+            <w:tcPrChange w:id="881" w:author="Amit" w:date="2013-03-07T15:47:00Z">
               <w:tcPr>
                 <w:tcW w:w="1418" w:type="dxa"/>
                 <w:tcBorders>
@@ -19158,7 +19156,7 @@
               <w:right w:val="single" w:sz="4" w:space="0" w:color="000000" w:themeColor="text1"/>
             </w:tcBorders>
             <w:shd w:val="clear" w:color="auto" w:fill="4BACC6" w:themeFill="accent5"/>
-            <w:tcPrChange w:id="883" w:author="Amit" w:date="2013-03-07T15:47:00Z">
+            <w:tcPrChange w:id="882" w:author="Amit" w:date="2013-03-07T15:47:00Z">
               <w:tcPr>
                 <w:tcW w:w="1559" w:type="dxa"/>
                 <w:tcBorders>
@@ -19190,7 +19188,7 @@
               <w:bottom w:val="single" w:sz="4" w:space="0" w:color="000000" w:themeColor="text1"/>
               <w:right w:val="single" w:sz="4" w:space="0" w:color="000000" w:themeColor="text1"/>
             </w:tcBorders>
-            <w:tcPrChange w:id="884" w:author="Amit" w:date="2013-03-07T15:47:00Z">
+            <w:tcPrChange w:id="883" w:author="Amit" w:date="2013-03-07T15:47:00Z">
               <w:tcPr>
                 <w:tcW w:w="1242" w:type="dxa"/>
                 <w:tcBorders>
@@ -19217,7 +19215,7 @@
               <w:bottom w:val="single" w:sz="4" w:space="0" w:color="000000" w:themeColor="text1"/>
               <w:right w:val="single" w:sz="4" w:space="0" w:color="000000" w:themeColor="text1"/>
             </w:tcBorders>
-            <w:tcPrChange w:id="885" w:author="Amit" w:date="2013-03-07T15:47:00Z">
+            <w:tcPrChange w:id="884" w:author="Amit" w:date="2013-03-07T15:47:00Z">
               <w:tcPr>
                 <w:tcW w:w="1276" w:type="dxa"/>
                 <w:tcBorders>
@@ -19246,7 +19244,7 @@
               <w:bottom w:val="single" w:sz="4" w:space="0" w:color="000000" w:themeColor="text1"/>
               <w:right w:val="single" w:sz="4" w:space="0" w:color="000000" w:themeColor="text1"/>
             </w:tcBorders>
-            <w:tcPrChange w:id="886" w:author="Amit" w:date="2013-03-07T15:47:00Z">
+            <w:tcPrChange w:id="885" w:author="Amit" w:date="2013-03-07T15:47:00Z">
               <w:tcPr>
                 <w:tcW w:w="1418" w:type="dxa"/>
                 <w:tcBorders>
@@ -19275,7 +19273,7 @@
               <w:bottom w:val="single" w:sz="4" w:space="0" w:color="000000" w:themeColor="text1"/>
               <w:right w:val="single" w:sz="4" w:space="0" w:color="000000" w:themeColor="text1"/>
             </w:tcBorders>
-            <w:tcPrChange w:id="887" w:author="Amit" w:date="2013-03-07T15:47:00Z">
+            <w:tcPrChange w:id="886" w:author="Amit" w:date="2013-03-07T15:47:00Z">
               <w:tcPr>
                 <w:tcW w:w="1417" w:type="dxa"/>
                 <w:tcBorders>
@@ -19305,7 +19303,7 @@
               <w:right w:val="single" w:sz="4" w:space="0" w:color="000000" w:themeColor="text1"/>
             </w:tcBorders>
             <w:shd w:val="clear" w:color="auto" w:fill="00B0F0"/>
-            <w:tcPrChange w:id="888" w:author="Amit" w:date="2013-03-07T15:47:00Z">
+            <w:tcPrChange w:id="887" w:author="Amit" w:date="2013-03-07T15:47:00Z">
               <w:tcPr>
                 <w:tcW w:w="1418" w:type="dxa"/>
                 <w:tcBorders>
@@ -19336,7 +19334,7 @@
               <w:right w:val="single" w:sz="4" w:space="0" w:color="000000" w:themeColor="text1"/>
             </w:tcBorders>
             <w:shd w:val="clear" w:color="auto" w:fill="4BACC6" w:themeFill="accent5"/>
-            <w:tcPrChange w:id="889" w:author="Amit" w:date="2013-03-07T15:47:00Z">
+            <w:tcPrChange w:id="888" w:author="Amit" w:date="2013-03-07T15:47:00Z">
               <w:tcPr>
                 <w:tcW w:w="1559" w:type="dxa"/>
                 <w:tcBorders>
@@ -19368,16 +19366,16 @@
         </w:numPr>
         <w:jc w:val="both"/>
       </w:pPr>
-      <w:bookmarkStart w:id="890" w:name="_Toc352332910"/>
+      <w:bookmarkStart w:id="889" w:name="_Toc352332910"/>
       <w:r>
         <w:t>Initial Results</w:t>
       </w:r>
-      <w:bookmarkEnd w:id="890"/>
+      <w:bookmarkEnd w:id="889"/>
     </w:p>
     <w:p>
       <w:pPr>
         <w:jc w:val="both"/>
-        <w:pPrChange w:id="891" w:author="oz" w:date="2013-03-24T08:01:00Z">
+        <w:pPrChange w:id="890" w:author="oz" w:date="2013-03-24T08:01:00Z">
           <w:pPr/>
         </w:pPrChange>
       </w:pPr>
@@ -19391,12 +19389,12 @@
         <w:t xml:space="preserve"> first stage </w:t>
       </w:r>
       <w:proofErr w:type="spellStart"/>
-      <w:ins w:id="892" w:author="oz" w:date="2013-03-24T08:01:00Z">
+      <w:ins w:id="891" w:author="oz" w:date="2013-03-24T08:01:00Z">
         <w:r>
           <w:rPr>
             <w:b/>
             <w:bCs/>
-            <w:rPrChange w:id="893" w:author="oz" w:date="2013-03-24T08:02:00Z">
+            <w:rPrChange w:id="892" w:author="oz" w:date="2013-03-24T08:02:00Z">
               <w:rPr/>
             </w:rPrChange>
           </w:rPr>
@@ -19416,13 +19414,13 @@
         <w:rPr>
           <w:b/>
           <w:bCs/>
-          <w:rPrChange w:id="894" w:author="oz" w:date="2013-03-24T08:02:00Z">
+          <w:rPrChange w:id="893" w:author="oz" w:date="2013-03-24T08:02:00Z">
             <w:rPr/>
           </w:rPrChange>
         </w:rPr>
         <w:t>TraitsFinder</w:t>
       </w:r>
-      <w:ins w:id="895" w:author="oz" w:date="2013-03-24T08:02:00Z">
+      <w:ins w:id="894" w:author="oz" w:date="2013-03-24T08:02:00Z">
         <w:r>
           <w:rPr>
             <w:b/>
@@ -19432,18 +19430,36 @@
         </w:r>
       </w:ins>
       <w:proofErr w:type="gramEnd"/>
-      <w:del w:id="896" w:author="oz" w:date="2013-03-24T08:02:00Z">
+      <w:del w:id="895" w:author="oz" w:date="2013-03-24T08:02:00Z">
         <w:r>
           <w:rPr>
             <w:b/>
             <w:bCs/>
-            <w:rPrChange w:id="897" w:author="oz" w:date="2013-03-24T08:02:00Z">
+            <w:rPrChange w:id="896" w:author="oz" w:date="2013-03-24T08:02:00Z">
               <w:rPr/>
             </w:rPrChange>
           </w:rPr>
           <w:delText>f</w:delText>
         </w:r>
       </w:del>
+      <w:r>
+        <w:rPr>
+          <w:b/>
+          <w:bCs/>
+          <w:rPrChange w:id="897" w:author="oz" w:date="2013-03-24T08:02:00Z">
+            <w:rPr/>
+          </w:rPrChange>
+        </w:rPr>
+        <w:t>rameworks</w:t>
+      </w:r>
+      <w:proofErr w:type="spellEnd"/>
+      <w:r>
+        <w:t xml:space="preserve"> and</w:t>
+      </w:r>
+      <w:r>
+        <w:t xml:space="preserve"> </w:t>
+      </w:r>
+      <w:proofErr w:type="spellStart"/>
       <w:r>
         <w:rPr>
           <w:b/>
@@ -19452,16 +19468,8 @@
             <w:rPr/>
           </w:rPrChange>
         </w:rPr>
-        <w:t>rameworks</w:t>
-      </w:r>
-      <w:proofErr w:type="spellEnd"/>
-      <w:r>
-        <w:t xml:space="preserve"> and</w:t>
-      </w:r>
-      <w:r>
-        <w:t xml:space="preserve"> </w:t>
-      </w:r>
-      <w:proofErr w:type="spellStart"/>
+        <w:t>Pinterest</w:t>
+      </w:r>
       <w:r>
         <w:rPr>
           <w:b/>
@@ -19470,242 +19478,232 @@
             <w:rPr/>
           </w:rPrChange>
         </w:rPr>
-        <w:t>Pinterest</w:t>
-      </w:r>
+        <w:t>TraitsFinder</w:t>
+      </w:r>
+      <w:proofErr w:type="spellEnd"/>
+      <w:r>
+        <w:t xml:space="preserve"> tool</w:t>
+      </w:r>
+      <w:del w:id="900" w:author="oz" w:date="2013-03-24T08:03:00Z">
+        <w:r>
+          <w:delText>s</w:delText>
+        </w:r>
+      </w:del>
+      <w:r>
+        <w:t xml:space="preserve">. </w:t>
+      </w:r>
+    </w:p>
+    <w:p>
+      <w:pPr>
+        <w:jc w:val="both"/>
+        <w:pPrChange w:id="901" w:author="oz" w:date="2013-03-29T13:39:00Z">
+          <w:pPr/>
+        </w:pPrChange>
+      </w:pPr>
+      <w:proofErr w:type="spellStart"/>
       <w:r>
         <w:rPr>
           <w:b/>
           <w:bCs/>
-          <w:rPrChange w:id="900" w:author="oz" w:date="2013-03-24T08:02:00Z">
+          <w:rPrChange w:id="902" w:author="oz" w:date="2013-03-24T08:02:00Z">
             <w:rPr/>
           </w:rPrChange>
         </w:rPr>
         <w:t>TraitsFinder</w:t>
       </w:r>
+      <w:del w:id="903" w:author="oz" w:date="2013-03-24T08:02:00Z">
+        <w:r>
+          <w:delText xml:space="preserve"> </w:delText>
+        </w:r>
+      </w:del>
+      <w:r>
+        <w:rPr>
+          <w:b/>
+          <w:bCs/>
+          <w:rPrChange w:id="904" w:author="oz" w:date="2013-03-24T08:02:00Z">
+            <w:rPr/>
+          </w:rPrChange>
+        </w:rPr>
+        <w:t>Frameworks</w:t>
+      </w:r>
       <w:proofErr w:type="spellEnd"/>
       <w:r>
-        <w:t xml:space="preserve"> tool</w:t>
-      </w:r>
-      <w:del w:id="901" w:author="oz" w:date="2013-03-24T08:03:00Z">
-        <w:r>
-          <w:delText>s</w:delText>
+        <w:t xml:space="preserve"> – is a generic</w:t>
+      </w:r>
+      <w:r>
+        <w:t xml:space="preserve"> cross platform</w:t>
+      </w:r>
+      <w:r>
+        <w:t xml:space="preserve"> frameworks</w:t>
+      </w:r>
+      <w:r>
+        <w:t xml:space="preserve"> library  implemented on java</w:t>
+      </w:r>
+      <w:r>
+        <w:t>, build for</w:t>
+      </w:r>
+      <w:r>
+        <w:t xml:space="preserve"> </w:t>
+      </w:r>
+      <w:r>
+        <w:t>multithreaded</w:t>
+      </w:r>
+      <w:r>
+        <w:t xml:space="preserve"> </w:t>
+      </w:r>
+      <w:r>
+        <w:t>crawling</w:t>
+      </w:r>
+      <w:r>
+        <w:t xml:space="preserve"> at</w:t>
+      </w:r>
+      <w:r>
+        <w:t xml:space="preserve"> </w:t>
+      </w:r>
+      <w:r>
+        <w:t xml:space="preserve">any website </w:t>
+      </w:r>
+      <w:ins w:id="905" w:author="oz" w:date="2013-03-29T13:39:00Z">
+        <w:r>
+          <w:t xml:space="preserve">with </w:t>
+        </w:r>
+      </w:ins>
+      <w:del w:id="906" w:author="oz" w:date="2013-03-29T13:39:00Z">
+        <w:r>
+          <w:delText>and</w:delText>
         </w:r>
       </w:del>
       <w:r>
-        <w:t xml:space="preserve">. </w:t>
+        <w:t xml:space="preserve"> </w:t>
+      </w:r>
+      <w:del w:id="907" w:author="oz" w:date="2013-03-29T13:39:00Z">
+        <w:r>
+          <w:delText>serializ</w:delText>
+        </w:r>
+      </w:del>
+      <w:ins w:id="908" w:author="oz" w:date="2013-03-29T13:39:00Z">
+        <w:r>
+          <w:t xml:space="preserve">serialization ability </w:t>
+        </w:r>
+      </w:ins>
+      <w:del w:id="909" w:author="oz" w:date="2013-03-29T13:39:00Z">
+        <w:r>
+          <w:delText xml:space="preserve">e the </w:delText>
+        </w:r>
+        <w:r>
+          <w:delText xml:space="preserve"> data at</w:delText>
+        </w:r>
+      </w:del>
+      <w:ins w:id="910" w:author="oz" w:date="2013-03-29T13:40:00Z">
+        <w:r>
+          <w:t>to</w:t>
+        </w:r>
+      </w:ins>
+      <w:r>
+        <w:t xml:space="preserve"> any data base </w:t>
+      </w:r>
+      <w:ins w:id="911" w:author="oz" w:date="2013-03-29T13:40:00Z">
+        <w:r>
+          <w:t>we want</w:t>
+        </w:r>
+      </w:ins>
+      <w:r>
+        <w:t xml:space="preserve">, for now the </w:t>
+      </w:r>
+      <w:proofErr w:type="spellStart"/>
+      <w:r>
+        <w:t>TraitsFinder</w:t>
+      </w:r>
+      <w:proofErr w:type="spellEnd"/>
+      <w:r>
+        <w:t xml:space="preserve"> frameworks had the ability to save data only at neo4j graph data base. </w:t>
+      </w:r>
+      <w:r>
+        <w:t xml:space="preserve"> </w:t>
+      </w:r>
+      <w:proofErr w:type="spellStart"/>
+      <w:r>
+        <w:t>PinterestTraitsFinder</w:t>
+      </w:r>
+      <w:proofErr w:type="spellEnd"/>
+      <w:r>
+        <w:t xml:space="preserve"> </w:t>
+      </w:r>
+      <w:r>
+        <w:t xml:space="preserve">used </w:t>
+      </w:r>
+      <w:proofErr w:type="spellStart"/>
+      <w:r>
+        <w:t>TraitsFinder</w:t>
+      </w:r>
+      <w:del w:id="912" w:author="oz" w:date="2013-03-24T08:02:00Z">
+        <w:r>
+          <w:delText xml:space="preserve"> </w:delText>
+        </w:r>
+      </w:del>
+      <w:r>
+        <w:t>Frameworks</w:t>
+      </w:r>
+      <w:proofErr w:type="spellEnd"/>
+      <w:r>
+        <w:t xml:space="preserve"> and contain </w:t>
+      </w:r>
+      <w:r>
+        <w:t xml:space="preserve">implementation </w:t>
+      </w:r>
+      <w:r>
+        <w:t xml:space="preserve">for crawling </w:t>
+      </w:r>
+      <w:proofErr w:type="spellStart"/>
+      <w:r>
+        <w:t>Pinterest</w:t>
+      </w:r>
+      <w:r>
+        <w:t>'s</w:t>
+      </w:r>
+      <w:proofErr w:type="spellEnd"/>
+      <w:r>
+        <w:t xml:space="preserve"> website</w:t>
+      </w:r>
+      <w:r>
+        <w:t xml:space="preserve"> and creating the interests connection graph.</w:t>
       </w:r>
     </w:p>
     <w:p>
       <w:pPr>
         <w:jc w:val="both"/>
-        <w:pPrChange w:id="902" w:author="oz" w:date="2013-03-29T13:39:00Z">
+        <w:rPr>
+          <w:ins w:id="913" w:author="oz" w:date="2013-03-23T19:03:00Z"/>
+        </w:rPr>
+        <w:pPrChange w:id="914" w:author="oz" w:date="2013-03-29T13:41:00Z">
           <w:pPr/>
         </w:pPrChange>
       </w:pPr>
+      <w:r>
+        <w:t xml:space="preserve">So far </w:t>
+      </w:r>
       <w:proofErr w:type="spellStart"/>
       <w:r>
         <w:rPr>
           <w:b/>
           <w:bCs/>
-          <w:rPrChange w:id="903" w:author="oz" w:date="2013-03-24T08:02:00Z">
+          <w:rPrChange w:id="915" w:author="oz" w:date="2013-03-24T08:02:00Z">
             <w:rPr/>
           </w:rPrChange>
         </w:rPr>
-        <w:t>TraitsFinder</w:t>
-      </w:r>
-      <w:del w:id="904" w:author="oz" w:date="2013-03-24T08:02:00Z">
-        <w:r>
-          <w:delText xml:space="preserve"> </w:delText>
-        </w:r>
-      </w:del>
-      <w:r>
-        <w:rPr>
-          <w:b/>
-          <w:bCs/>
-          <w:rPrChange w:id="905" w:author="oz" w:date="2013-03-24T08:02:00Z">
-            <w:rPr/>
-          </w:rPrChange>
-        </w:rPr>
-        <w:t>Frameworks</w:t>
+        <w:t>PinterestTraitsFinder</w:t>
       </w:r>
       <w:proofErr w:type="spellEnd"/>
       <w:r>
-        <w:t xml:space="preserve"> – is a generic</w:t>
-      </w:r>
-      <w:r>
-        <w:t xml:space="preserve"> cross platform</w:t>
-      </w:r>
-      <w:r>
-        <w:t xml:space="preserve"> frameworks</w:t>
-      </w:r>
-      <w:r>
-        <w:t xml:space="preserve"> library  implemented on java</w:t>
-      </w:r>
-      <w:r>
-        <w:t>, build for</w:t>
-      </w:r>
-      <w:r>
         <w:t xml:space="preserve"> </w:t>
       </w:r>
       <w:r>
-        <w:t>multithreaded</w:t>
-      </w:r>
-      <w:r>
-        <w:t xml:space="preserve"> </w:t>
-      </w:r>
-      <w:r>
-        <w:t>crawling</w:t>
-      </w:r>
-      <w:r>
-        <w:t xml:space="preserve"> at</w:t>
-      </w:r>
-      <w:r>
-        <w:t xml:space="preserve"> </w:t>
-      </w:r>
-      <w:r>
-        <w:t xml:space="preserve">any website </w:t>
-      </w:r>
-      <w:ins w:id="906" w:author="oz" w:date="2013-03-29T13:39:00Z">
-        <w:r>
-          <w:t xml:space="preserve">with </w:t>
-        </w:r>
-      </w:ins>
-      <w:del w:id="907" w:author="oz" w:date="2013-03-29T13:39:00Z">
-        <w:r>
-          <w:delText>and</w:delText>
-        </w:r>
-      </w:del>
-      <w:r>
-        <w:t xml:space="preserve"> </w:t>
-      </w:r>
-      <w:del w:id="908" w:author="oz" w:date="2013-03-29T13:39:00Z">
-        <w:r>
-          <w:delText>serializ</w:delText>
-        </w:r>
-      </w:del>
-      <w:ins w:id="909" w:author="oz" w:date="2013-03-29T13:39:00Z">
-        <w:r>
-          <w:t xml:space="preserve">serialization ability </w:t>
-        </w:r>
-      </w:ins>
-      <w:del w:id="910" w:author="oz" w:date="2013-03-29T13:39:00Z">
-        <w:r>
-          <w:delText xml:space="preserve">e the </w:delText>
-        </w:r>
-        <w:r>
-          <w:delText xml:space="preserve"> data at</w:delText>
-        </w:r>
-      </w:del>
-      <w:ins w:id="911" w:author="oz" w:date="2013-03-29T13:40:00Z">
-        <w:r>
-          <w:t>to</w:t>
-        </w:r>
-      </w:ins>
-      <w:r>
-        <w:t xml:space="preserve"> any data base </w:t>
-      </w:r>
-      <w:ins w:id="912" w:author="oz" w:date="2013-03-29T13:40:00Z">
-        <w:r>
-          <w:t>we want</w:t>
-        </w:r>
-      </w:ins>
-      <w:r>
-        <w:t xml:space="preserve">, for now the </w:t>
-      </w:r>
-      <w:proofErr w:type="spellStart"/>
-      <w:r>
-        <w:t>TraitsFinder</w:t>
-      </w:r>
-      <w:proofErr w:type="spellEnd"/>
-      <w:r>
-        <w:t xml:space="preserve"> frameworks had the ability to save data only at neo4j graph data base. </w:t>
-      </w:r>
-      <w:r>
-        <w:t xml:space="preserve"> </w:t>
-      </w:r>
-      <w:proofErr w:type="spellStart"/>
-      <w:r>
-        <w:t>PinterestTraitsFinder</w:t>
-      </w:r>
-      <w:proofErr w:type="spellEnd"/>
-      <w:r>
-        <w:t xml:space="preserve"> </w:t>
-      </w:r>
-      <w:r>
-        <w:t xml:space="preserve">used </w:t>
-      </w:r>
-      <w:proofErr w:type="spellStart"/>
-      <w:r>
-        <w:t>TraitsFinder</w:t>
-      </w:r>
-      <w:del w:id="913" w:author="oz" w:date="2013-03-24T08:02:00Z">
-        <w:r>
-          <w:delText xml:space="preserve"> </w:delText>
-        </w:r>
-      </w:del>
-      <w:r>
-        <w:t>Frameworks</w:t>
-      </w:r>
-      <w:proofErr w:type="spellEnd"/>
-      <w:r>
-        <w:t xml:space="preserve"> and contain </w:t>
-      </w:r>
-      <w:r>
-        <w:t xml:space="preserve">implementation </w:t>
-      </w:r>
-      <w:r>
-        <w:t xml:space="preserve">for crawling </w:t>
-      </w:r>
-      <w:proofErr w:type="spellStart"/>
-      <w:r>
-        <w:t>Pinterest</w:t>
-      </w:r>
-      <w:r>
-        <w:t>'s</w:t>
-      </w:r>
-      <w:proofErr w:type="spellEnd"/>
-      <w:r>
-        <w:t xml:space="preserve"> website</w:t>
-      </w:r>
-      <w:r>
-        <w:t xml:space="preserve"> and creating the interests connection graph.</w:t>
-      </w:r>
-    </w:p>
-    <w:p>
-      <w:pPr>
-        <w:jc w:val="both"/>
-        <w:rPr>
-          <w:ins w:id="914" w:author="oz" w:date="2013-03-23T19:03:00Z"/>
-        </w:rPr>
-        <w:pPrChange w:id="915" w:author="oz" w:date="2013-03-29T13:41:00Z">
-          <w:pPr/>
-        </w:pPrChange>
-      </w:pPr>
-      <w:r>
-        <w:t xml:space="preserve">So far </w:t>
-      </w:r>
-      <w:proofErr w:type="spellStart"/>
-      <w:r>
-        <w:rPr>
-          <w:b/>
-          <w:bCs/>
-          <w:rPrChange w:id="916" w:author="oz" w:date="2013-03-24T08:02:00Z">
-            <w:rPr/>
-          </w:rPrChange>
-        </w:rPr>
-        <w:t>PinterestTraitsFinder</w:t>
-      </w:r>
-      <w:proofErr w:type="spellEnd"/>
-      <w:r>
-        <w:t xml:space="preserve"> </w:t>
-      </w:r>
-      <w:r>
         <w:t xml:space="preserve">has </w:t>
       </w:r>
       <w:r>
         <w:t>successfully crawled 35,000 user</w:t>
       </w:r>
-      <w:ins w:id="917" w:author="Amit" w:date="2013-03-07T15:47:00Z">
+      <w:ins w:id="916" w:author="Amit" w:date="2013-03-07T15:47:00Z">
         <w:r>
           <w:t xml:space="preserve"> </w:t>
         </w:r>
@@ -19716,43 +19714,43 @@
       <w:r>
         <w:t xml:space="preserve">, each user profile had on average </w:t>
       </w:r>
-      <w:commentRangeStart w:id="918"/>
-      <w:del w:id="919" w:author="oz" w:date="2013-03-17T07:11:00Z">
+      <w:commentRangeStart w:id="917"/>
+      <w:del w:id="918" w:author="oz" w:date="2013-03-17T07:11:00Z">
         <w:r>
           <w:delText>Z</w:delText>
         </w:r>
-        <w:commentRangeEnd w:id="918"/>
+        <w:commentRangeEnd w:id="917"/>
         <w:r>
           <w:rPr>
             <w:rStyle w:val="CommentReference"/>
           </w:rPr>
-          <w:commentReference w:id="918"/>
+          <w:commentReference w:id="917"/>
         </w:r>
         <w:r>
           <w:delText xml:space="preserve"> </w:delText>
         </w:r>
       </w:del>
-      <w:ins w:id="920" w:author="oz" w:date="2013-03-17T07:11:00Z">
+      <w:ins w:id="919" w:author="oz" w:date="2013-03-17T07:11:00Z">
         <w:r>
           <w:t>3</w:t>
         </w:r>
       </w:ins>
-      <w:ins w:id="921" w:author="oz" w:date="2013-03-17T07:31:00Z">
+      <w:ins w:id="920" w:author="oz" w:date="2013-03-17T07:31:00Z">
         <w:r>
           <w:t>5</w:t>
         </w:r>
       </w:ins>
-      <w:ins w:id="922" w:author="oz" w:date="2013-03-17T07:11:00Z">
+      <w:ins w:id="921" w:author="oz" w:date="2013-03-17T07:11:00Z">
         <w:r>
           <w:t xml:space="preserve"> </w:t>
         </w:r>
       </w:ins>
-      <w:del w:id="923" w:author="oz" w:date="2013-03-17T07:15:00Z">
+      <w:del w:id="922" w:author="oz" w:date="2013-03-17T07:15:00Z">
         <w:r>
           <w:delText>amount</w:delText>
         </w:r>
       </w:del>
-      <w:ins w:id="924" w:author="oz" w:date="2013-03-23T17:43:00Z">
+      <w:ins w:id="923" w:author="oz" w:date="2013-03-23T17:43:00Z">
         <w:r>
           <w:t>amounts</w:t>
         </w:r>
@@ -19763,7 +19761,7 @@
       <w:r>
         <w:t>.</w:t>
       </w:r>
-      <w:ins w:id="925" w:author="oz" w:date="2013-03-17T07:17:00Z">
+      <w:ins w:id="924" w:author="oz" w:date="2013-03-17T07:17:00Z">
         <w:r>
           <w:t xml:space="preserve"> </w:t>
         </w:r>
@@ -19774,7 +19772,7 @@
       <w:r>
         <w:t xml:space="preserve">From those profiles </w:t>
       </w:r>
-      <w:ins w:id="926" w:author="oz" w:date="2013-03-17T07:12:00Z">
+      <w:ins w:id="925" w:author="oz" w:date="2013-03-17T07:12:00Z">
         <w:r>
           <w:t xml:space="preserve">we will </w:t>
         </w:r>
@@ -19783,18 +19781,18 @@
           <w:t xml:space="preserve">construct </w:t>
         </w:r>
       </w:ins>
-      <w:ins w:id="927" w:author="oz" w:date="2013-03-17T07:19:00Z">
+      <w:ins w:id="926" w:author="oz" w:date="2013-03-17T07:19:00Z">
         <w:r>
           <w:t xml:space="preserve"> </w:t>
         </w:r>
       </w:ins>
-      <w:ins w:id="928" w:author="oz" w:date="2013-03-29T13:41:00Z">
+      <w:ins w:id="927" w:author="oz" w:date="2013-03-29T13:41:00Z">
         <w:r>
           <w:t>a</w:t>
         </w:r>
       </w:ins>
       <w:proofErr w:type="gramEnd"/>
-      <w:del w:id="929" w:author="oz" w:date="2013-03-17T07:12:00Z">
+      <w:del w:id="928" w:author="oz" w:date="2013-03-17T07:12:00Z">
         <w:r>
           <w:delText>a</w:delText>
         </w:r>
@@ -19802,7 +19800,7 @@
       <w:r>
         <w:t xml:space="preserve"> graph based on the module presented in Figure 5 </w:t>
       </w:r>
-      <w:del w:id="930" w:author="oz" w:date="2013-03-23T18:07:00Z">
+      <w:del w:id="929" w:author="oz" w:date="2013-03-23T18:07:00Z">
         <w:r>
           <w:delText>was built</w:delText>
         </w:r>
@@ -19810,32 +19808,32 @@
       <w:r>
         <w:t>.</w:t>
       </w:r>
-      <w:ins w:id="931" w:author="oz" w:date="2013-03-17T07:57:00Z">
+      <w:ins w:id="930" w:author="oz" w:date="2013-03-17T07:57:00Z">
         <w:r>
           <w:t xml:space="preserve"> </w:t>
         </w:r>
       </w:ins>
-      <w:ins w:id="932" w:author="oz" w:date="2013-03-17T07:59:00Z">
+      <w:ins w:id="931" w:author="oz" w:date="2013-03-17T07:59:00Z">
         <w:r>
           <w:t>we</w:t>
         </w:r>
       </w:ins>
-      <w:ins w:id="933" w:author="oz" w:date="2013-03-17T07:57:00Z">
+      <w:ins w:id="932" w:author="oz" w:date="2013-03-17T07:57:00Z">
         <w:r>
           <w:t xml:space="preserve"> also establish test graph </w:t>
         </w:r>
       </w:ins>
-      <w:ins w:id="934" w:author="oz" w:date="2013-03-17T07:58:00Z">
+      <w:ins w:id="933" w:author="oz" w:date="2013-03-17T07:58:00Z">
         <w:r>
           <w:t>created from 200 users profile</w:t>
         </w:r>
       </w:ins>
-      <w:ins w:id="935" w:author="oz" w:date="2013-03-17T08:04:00Z">
+      <w:ins w:id="934" w:author="oz" w:date="2013-03-17T08:04:00Z">
         <w:r>
           <w:t>s</w:t>
         </w:r>
       </w:ins>
-      <w:ins w:id="936" w:author="oz" w:date="2013-03-17T07:58:00Z">
+      <w:ins w:id="935" w:author="oz" w:date="2013-03-17T07:58:00Z">
         <w:r>
           <w:t xml:space="preserve"> for tuning </w:t>
         </w:r>
@@ -19848,43 +19846,43 @@
           <w:t xml:space="preserve"> graph</w:t>
         </w:r>
       </w:ins>
-      <w:ins w:id="937" w:author="oz" w:date="2013-03-23T18:07:00Z">
+      <w:ins w:id="936" w:author="oz" w:date="2013-03-23T18:07:00Z">
         <w:r>
           <w:t>s</w:t>
         </w:r>
       </w:ins>
-      <w:ins w:id="938" w:author="oz" w:date="2013-03-17T07:58:00Z">
+      <w:ins w:id="937" w:author="oz" w:date="2013-03-17T07:58:00Z">
         <w:r>
           <w:t xml:space="preserve"> creation</w:t>
         </w:r>
       </w:ins>
-      <w:ins w:id="939" w:author="oz" w:date="2013-03-17T07:57:00Z">
+      <w:ins w:id="938" w:author="oz" w:date="2013-03-17T07:57:00Z">
         <w:r>
           <w:t xml:space="preserve"> </w:t>
         </w:r>
       </w:ins>
+      <w:ins w:id="939" w:author="oz" w:date="2013-03-17T07:58:00Z">
+        <w:r>
+          <w:t>,</w:t>
+        </w:r>
+      </w:ins>
+      <w:r>
+        <w:t xml:space="preserve"> The </w:t>
+      </w:r>
       <w:ins w:id="940" w:author="oz" w:date="2013-03-17T07:58:00Z">
         <w:r>
-          <w:t>,</w:t>
-        </w:r>
-      </w:ins>
-      <w:r>
-        <w:t xml:space="preserve"> The </w:t>
-      </w:r>
-      <w:ins w:id="941" w:author="oz" w:date="2013-03-17T07:58:00Z">
-        <w:r>
           <w:t xml:space="preserve">test </w:t>
         </w:r>
       </w:ins>
       <w:r>
         <w:t>graph</w:t>
       </w:r>
-      <w:del w:id="942" w:author="oz" w:date="2013-03-17T07:59:00Z">
+      <w:del w:id="941" w:author="oz" w:date="2013-03-17T07:59:00Z">
         <w:r>
           <w:delText xml:space="preserve"> </w:delText>
         </w:r>
       </w:del>
-      <w:ins w:id="943" w:author="oz" w:date="2013-03-17T07:15:00Z">
+      <w:ins w:id="942" w:author="oz" w:date="2013-03-17T07:15:00Z">
         <w:r>
           <w:t xml:space="preserve"> </w:t>
         </w:r>
@@ -19892,28 +19890,28 @@
       <w:r>
         <w:t xml:space="preserve">contains </w:t>
       </w:r>
-      <w:ins w:id="944" w:author="oz" w:date="2013-03-17T08:00:00Z">
+      <w:ins w:id="943" w:author="oz" w:date="2013-03-17T08:00:00Z">
         <w:r>
           <w:t>4547</w:t>
         </w:r>
       </w:ins>
-      <w:commentRangeStart w:id="945"/>
-      <w:del w:id="946" w:author="oz" w:date="2013-03-17T07:31:00Z">
+      <w:commentRangeStart w:id="944"/>
+      <w:del w:id="945" w:author="oz" w:date="2013-03-17T07:31:00Z">
         <w:r>
           <w:delText>X</w:delText>
         </w:r>
-        <w:commentRangeEnd w:id="945"/>
+        <w:commentRangeEnd w:id="944"/>
         <w:r>
           <w:rPr>
             <w:rStyle w:val="CommentReference"/>
           </w:rPr>
-          <w:commentReference w:id="945"/>
+          <w:commentReference w:id="944"/>
         </w:r>
         <w:r>
           <w:delText xml:space="preserve"> </w:delText>
         </w:r>
       </w:del>
-      <w:ins w:id="947" w:author="oz" w:date="2013-03-17T07:31:00Z">
+      <w:ins w:id="946" w:author="oz" w:date="2013-03-17T07:31:00Z">
         <w:r>
           <w:t xml:space="preserve"> </w:t>
         </w:r>
@@ -19921,19 +19919,19 @@
       <w:r>
         <w:t xml:space="preserve">nodes (Interests) and </w:t>
       </w:r>
-      <w:commentRangeStart w:id="948"/>
-      <w:del w:id="949" w:author="oz" w:date="2013-03-29T13:41:00Z">
+      <w:commentRangeStart w:id="947"/>
+      <w:del w:id="948" w:author="oz" w:date="2013-03-29T13:41:00Z">
         <w:r>
           <w:delText>Y</w:delText>
         </w:r>
       </w:del>
-      <w:commentRangeEnd w:id="948"/>
-      <w:ins w:id="950" w:author="oz" w:date="2013-03-17T08:00:00Z">
+      <w:commentRangeEnd w:id="947"/>
+      <w:ins w:id="949" w:author="oz" w:date="2013-03-17T08:00:00Z">
         <w:r>
           <w:t>3281</w:t>
         </w:r>
       </w:ins>
-      <w:ins w:id="951" w:author="oz" w:date="2013-03-17T08:01:00Z">
+      <w:ins w:id="950" w:author="oz" w:date="2013-03-17T08:01:00Z">
         <w:r>
           <w:t>15</w:t>
         </w:r>
@@ -19942,32 +19940,32 @@
         <w:rPr>
           <w:rStyle w:val="CommentReference"/>
         </w:rPr>
-        <w:commentReference w:id="948"/>
+        <w:commentReference w:id="947"/>
       </w:r>
       <w:r>
         <w:t xml:space="preserve"> edges (connections between interests)</w:t>
       </w:r>
-      <w:ins w:id="952" w:author="oz" w:date="2013-03-17T08:04:00Z">
+      <w:ins w:id="951" w:author="oz" w:date="2013-03-17T08:04:00Z">
         <w:r>
           <w:t xml:space="preserve"> </w:t>
         </w:r>
       </w:ins>
-      <w:ins w:id="953" w:author="oz" w:date="2013-03-23T17:43:00Z">
+      <w:ins w:id="952" w:author="oz" w:date="2013-03-23T17:43:00Z">
         <w:r>
           <w:t>therefore</w:t>
         </w:r>
       </w:ins>
-      <w:ins w:id="954" w:author="oz" w:date="2013-03-17T08:04:00Z">
+      <w:ins w:id="953" w:author="oz" w:date="2013-03-17T08:04:00Z">
         <w:r>
           <w:t xml:space="preserve"> </w:t>
         </w:r>
       </w:ins>
-      <w:ins w:id="955" w:author="oz" w:date="2013-03-17T08:07:00Z">
+      <w:ins w:id="954" w:author="oz" w:date="2013-03-17T08:07:00Z">
         <w:r>
           <w:t xml:space="preserve">we can </w:t>
         </w:r>
       </w:ins>
-      <w:ins w:id="956" w:author="oz" w:date="2013-03-17T08:08:00Z">
+      <w:ins w:id="955" w:author="oz" w:date="2013-03-17T08:08:00Z">
         <w:r>
           <w:t>assume</w:t>
         </w:r>
@@ -19975,22 +19973,22 @@
           <w:t xml:space="preserve"> graph with 35,000 users can </w:t>
         </w:r>
       </w:ins>
-      <w:ins w:id="957" w:author="oz" w:date="2013-03-17T08:09:00Z">
+      <w:ins w:id="956" w:author="oz" w:date="2013-03-17T08:09:00Z">
         <w:r>
           <w:t xml:space="preserve">reach more </w:t>
         </w:r>
       </w:ins>
-      <w:ins w:id="958" w:author="oz" w:date="2013-03-17T08:10:00Z">
+      <w:ins w:id="957" w:author="oz" w:date="2013-03-17T08:10:00Z">
         <w:r>
           <w:t xml:space="preserve">1 </w:t>
         </w:r>
       </w:ins>
-      <w:ins w:id="959" w:author="oz" w:date="2013-03-17T08:11:00Z">
+      <w:ins w:id="958" w:author="oz" w:date="2013-03-17T08:11:00Z">
         <w:r>
           <w:t xml:space="preserve">million nodes with more the 100 </w:t>
         </w:r>
       </w:ins>
-      <w:ins w:id="960" w:author="oz" w:date="2013-03-17T08:12:00Z">
+      <w:ins w:id="959" w:author="oz" w:date="2013-03-17T08:12:00Z">
         <w:r>
           <w:t>million</w:t>
         </w:r>
@@ -19998,17 +19996,17 @@
           <w:t xml:space="preserve"> e</w:t>
         </w:r>
       </w:ins>
-      <w:ins w:id="961" w:author="oz" w:date="2013-03-23T18:08:00Z">
+      <w:ins w:id="960" w:author="oz" w:date="2013-03-23T18:08:00Z">
         <w:r>
           <w:t>dge</w:t>
         </w:r>
       </w:ins>
-      <w:ins w:id="962" w:author="oz" w:date="2013-03-17T08:12:00Z">
+      <w:ins w:id="961" w:author="oz" w:date="2013-03-17T08:12:00Z">
         <w:r>
           <w:t>s</w:t>
         </w:r>
       </w:ins>
-      <w:ins w:id="963" w:author="oz" w:date="2013-03-23T18:44:00Z">
+      <w:ins w:id="962" w:author="oz" w:date="2013-03-23T18:44:00Z">
         <w:r>
           <w:t xml:space="preserve">. </w:t>
         </w:r>
@@ -20018,43 +20016,43 @@
       <w:pPr>
         <w:jc w:val="both"/>
         <w:rPr>
-          <w:ins w:id="964" w:author="oz" w:date="2013-03-23T18:56:00Z"/>
-        </w:rPr>
-        <w:pPrChange w:id="965" w:author="oz" w:date="2013-03-29T14:25:00Z">
+          <w:ins w:id="963" w:author="oz" w:date="2013-03-23T18:56:00Z"/>
+        </w:rPr>
+        <w:pPrChange w:id="964" w:author="oz" w:date="2013-03-29T14:25:00Z">
           <w:pPr/>
         </w:pPrChange>
       </w:pPr>
-      <w:ins w:id="966" w:author="oz" w:date="2013-03-23T19:01:00Z">
+      <w:ins w:id="965" w:author="oz" w:date="2013-03-23T19:01:00Z">
         <w:r>
           <w:t>In</w:t>
         </w:r>
       </w:ins>
-      <w:ins w:id="967" w:author="oz" w:date="2013-03-23T18:44:00Z">
+      <w:ins w:id="966" w:author="oz" w:date="2013-03-23T18:44:00Z">
         <w:r>
           <w:t xml:space="preserve"> human nature </w:t>
         </w:r>
       </w:ins>
-      <w:ins w:id="968" w:author="oz" w:date="2013-03-23T18:46:00Z">
+      <w:ins w:id="967" w:author="oz" w:date="2013-03-23T18:46:00Z">
         <w:r>
           <w:t>the</w:t>
         </w:r>
       </w:ins>
-      <w:ins w:id="969" w:author="oz" w:date="2013-03-23T18:45:00Z">
+      <w:ins w:id="968" w:author="oz" w:date="2013-03-23T18:45:00Z">
         <w:r>
           <w:t xml:space="preserve"> varied </w:t>
         </w:r>
       </w:ins>
-      <w:ins w:id="970" w:author="oz" w:date="2013-03-23T18:46:00Z">
+      <w:ins w:id="969" w:author="oz" w:date="2013-03-23T18:46:00Z">
         <w:r>
           <w:t xml:space="preserve">of interest is very </w:t>
         </w:r>
       </w:ins>
-      <w:ins w:id="971" w:author="oz" w:date="2013-03-23T19:10:00Z">
+      <w:ins w:id="970" w:author="oz" w:date="2013-03-23T19:10:00Z">
         <w:r>
           <w:t>large</w:t>
         </w:r>
       </w:ins>
-      <w:ins w:id="972" w:author="oz" w:date="2013-03-23T19:01:00Z">
+      <w:ins w:id="971" w:author="oz" w:date="2013-03-23T19:01:00Z">
         <w:r>
           <w:t xml:space="preserve"> there</w:t>
         </w:r>
@@ -20062,175 +20060,175 @@
           <w:t>for the v</w:t>
         </w:r>
       </w:ins>
-      <w:ins w:id="973" w:author="oz" w:date="2013-03-23T19:32:00Z">
+      <w:ins w:id="972" w:author="oz" w:date="2013-03-23T19:32:00Z">
         <w:r>
           <w:t>a</w:t>
         </w:r>
       </w:ins>
-      <w:ins w:id="974" w:author="oz" w:date="2013-03-23T19:01:00Z">
+      <w:ins w:id="973" w:author="oz" w:date="2013-03-23T19:01:00Z">
         <w:r>
           <w:t xml:space="preserve">ried of </w:t>
         </w:r>
       </w:ins>
-      <w:ins w:id="975" w:author="oz" w:date="2013-03-23T19:04:00Z">
+      <w:ins w:id="974" w:author="oz" w:date="2013-03-23T19:04:00Z">
         <w:r>
           <w:t>edges will be enormously large</w:t>
         </w:r>
       </w:ins>
-      <w:ins w:id="976" w:author="oz" w:date="2013-03-23T19:33:00Z">
+      <w:ins w:id="975" w:author="oz" w:date="2013-03-23T19:33:00Z">
         <w:r>
           <w:t>,</w:t>
         </w:r>
       </w:ins>
-      <w:ins w:id="977" w:author="oz" w:date="2013-03-23T20:23:00Z">
+      <w:ins w:id="976" w:author="oz" w:date="2013-03-23T20:23:00Z">
         <w:r>
           <w:t xml:space="preserve"> in our test graph</w:t>
         </w:r>
       </w:ins>
-      <w:ins w:id="978" w:author="oz" w:date="2013-03-23T20:28:00Z">
+      <w:ins w:id="977" w:author="oz" w:date="2013-03-23T20:28:00Z">
         <w:r>
           <w:t xml:space="preserve"> we encounter </w:t>
         </w:r>
       </w:ins>
-      <w:ins w:id="979" w:author="oz" w:date="2013-03-23T20:23:00Z">
+      <w:ins w:id="978" w:author="oz" w:date="2013-03-23T20:23:00Z">
         <w:r>
           <w:t xml:space="preserve">4547 </w:t>
         </w:r>
       </w:ins>
-      <w:ins w:id="980" w:author="oz" w:date="2013-03-29T14:21:00Z">
+      <w:ins w:id="979" w:author="oz" w:date="2013-03-29T14:21:00Z">
         <w:r>
           <w:t>interests from</w:t>
         </w:r>
       </w:ins>
-      <w:ins w:id="981" w:author="oz" w:date="2013-03-23T20:25:00Z">
+      <w:ins w:id="980" w:author="oz" w:date="2013-03-23T20:25:00Z">
         <w:r>
           <w:t xml:space="preserve"> those interest</w:t>
         </w:r>
       </w:ins>
-      <w:ins w:id="982" w:author="oz" w:date="2013-03-23T20:29:00Z">
+      <w:ins w:id="981" w:author="oz" w:date="2013-03-23T20:29:00Z">
         <w:r>
           <w:t>s</w:t>
         </w:r>
       </w:ins>
-      <w:ins w:id="983" w:author="oz" w:date="2013-03-23T20:25:00Z">
+      <w:ins w:id="982" w:author="oz" w:date="2013-03-23T20:25:00Z">
         <w:r>
           <w:t xml:space="preserve"> </w:t>
         </w:r>
       </w:ins>
-      <w:ins w:id="984" w:author="oz" w:date="2013-03-23T20:26:00Z">
+      <w:ins w:id="983" w:author="oz" w:date="2013-03-23T20:26:00Z">
         <w:r>
           <w:t xml:space="preserve">3845 </w:t>
         </w:r>
       </w:ins>
-      <w:ins w:id="985" w:author="oz" w:date="2013-03-29T14:21:00Z">
+      <w:ins w:id="984" w:author="oz" w:date="2013-03-29T14:21:00Z">
         <w:r>
           <w:t>was</w:t>
         </w:r>
       </w:ins>
-      <w:del w:id="986" w:author="oz" w:date="2013-03-23T18:44:00Z">
+      <w:del w:id="985" w:author="oz" w:date="2013-03-23T18:44:00Z">
         <w:r>
           <w:delText>.</w:delText>
         </w:r>
       </w:del>
-      <w:ins w:id="987" w:author="oz" w:date="2013-03-29T14:21:00Z">
+      <w:ins w:id="986" w:author="oz" w:date="2013-03-29T14:21:00Z">
         <w:r>
           <w:t xml:space="preserve"> </w:t>
         </w:r>
       </w:ins>
-      <w:ins w:id="988" w:author="oz" w:date="2013-03-23T20:26:00Z">
+      <w:ins w:id="987" w:author="oz" w:date="2013-03-23T20:26:00Z">
         <w:r>
           <w:t>Unique</w:t>
         </w:r>
       </w:ins>
-      <w:ins w:id="989" w:author="oz" w:date="2013-03-23T20:29:00Z">
+      <w:ins w:id="988" w:author="oz" w:date="2013-03-23T20:29:00Z">
         <w:r>
           <w:t>,</w:t>
         </w:r>
       </w:ins>
-      <w:ins w:id="990" w:author="oz" w:date="2013-03-29T14:20:00Z">
+      <w:ins w:id="989" w:author="oz" w:date="2013-03-29T14:20:00Z">
         <w:r>
           <w:t xml:space="preserve"> while </w:t>
         </w:r>
       </w:ins>
-      <w:ins w:id="991" w:author="oz" w:date="2013-03-29T14:24:00Z">
+      <w:ins w:id="990" w:author="oz" w:date="2013-03-29T14:24:00Z">
         <w:r>
           <w:t>the other was</w:t>
         </w:r>
       </w:ins>
-      <w:ins w:id="992" w:author="oz" w:date="2013-03-29T14:20:00Z">
+      <w:ins w:id="991" w:author="oz" w:date="2013-03-29T14:20:00Z">
         <w:r>
           <w:t xml:space="preserve"> </w:t>
         </w:r>
       </w:ins>
-      <w:ins w:id="993" w:author="oz" w:date="2013-03-29T14:24:00Z">
+      <w:ins w:id="992" w:author="oz" w:date="2013-03-29T14:24:00Z">
         <w:r>
           <w:t>repeated (</w:t>
         </w:r>
       </w:ins>
-      <w:ins w:id="994" w:author="oz" w:date="2013-03-29T14:25:00Z">
+      <w:ins w:id="993" w:author="oz" w:date="2013-03-29T14:25:00Z">
         <w:r>
           <w:t>approximately</w:t>
         </w:r>
       </w:ins>
-      <w:ins w:id="995" w:author="oz" w:date="2013-03-29T14:24:00Z">
+      <w:ins w:id="994" w:author="oz" w:date="2013-03-29T14:24:00Z">
         <w:r>
           <w:t xml:space="preserve"> </w:t>
         </w:r>
       </w:ins>
-      <w:ins w:id="996" w:author="oz" w:date="2013-03-23T20:27:00Z">
+      <w:ins w:id="995" w:author="oz" w:date="2013-03-23T20:27:00Z">
         <w:r>
           <w:t>15% of the interest</w:t>
         </w:r>
       </w:ins>
-      <w:ins w:id="997" w:author="oz" w:date="2013-03-29T14:25:00Z">
+      <w:ins w:id="996" w:author="oz" w:date="2013-03-29T14:25:00Z">
         <w:r>
           <w:t>s)</w:t>
         </w:r>
       </w:ins>
-      <w:ins w:id="998" w:author="oz" w:date="2013-03-23T20:27:00Z">
+      <w:ins w:id="997" w:author="oz" w:date="2013-03-23T20:27:00Z">
         <w:r>
           <w:t xml:space="preserve">, this number will increase when the number of </w:t>
         </w:r>
       </w:ins>
-      <w:ins w:id="999" w:author="oz" w:date="2013-03-23T20:28:00Z">
+      <w:ins w:id="998" w:author="oz" w:date="2013-03-23T20:28:00Z">
         <w:r>
           <w:t>users</w:t>
         </w:r>
       </w:ins>
-      <w:ins w:id="1000" w:author="oz" w:date="2013-03-23T20:27:00Z">
+      <w:ins w:id="999" w:author="oz" w:date="2013-03-23T20:27:00Z">
         <w:r>
           <w:t xml:space="preserve"> </w:t>
         </w:r>
       </w:ins>
-      <w:ins w:id="1001" w:author="oz" w:date="2013-03-23T20:28:00Z">
+      <w:ins w:id="1000" w:author="oz" w:date="2013-03-23T20:28:00Z">
         <w:r>
           <w:t xml:space="preserve">will </w:t>
         </w:r>
       </w:ins>
-      <w:ins w:id="1002" w:author="oz" w:date="2013-03-30T20:15:00Z">
+      <w:ins w:id="1001" w:author="oz" w:date="2013-03-30T20:15:00Z">
         <w:r>
           <w:t xml:space="preserve">increase. </w:t>
         </w:r>
       </w:ins>
-      <w:del w:id="1003" w:author="oz" w:date="2013-03-23T18:42:00Z">
+      <w:del w:id="1002" w:author="oz" w:date="2013-03-23T18:42:00Z">
         <w:r>
           <w:delText xml:space="preserve"> </w:delText>
         </w:r>
       </w:del>
-      <w:del w:id="1004" w:author="oz" w:date="2013-03-23T20:30:00Z">
+      <w:del w:id="1003" w:author="oz" w:date="2013-03-23T20:30:00Z">
         <w:r>
           <w:delText>Each interest has an average degree of [</w:delText>
         </w:r>
-        <w:commentRangeStart w:id="1005"/>
+        <w:commentRangeStart w:id="1004"/>
         <w:r>
           <w:delText>TBD</w:delText>
         </w:r>
-        <w:commentRangeEnd w:id="1005"/>
+        <w:commentRangeEnd w:id="1004"/>
         <w:r>
           <w:rPr>
             <w:rStyle w:val="CommentReference"/>
           </w:rPr>
-          <w:commentReference w:id="1005"/>
+          <w:commentReference w:id="1004"/>
         </w:r>
         <w:r>
           <w:delText xml:space="preserve">]. </w:delText>
@@ -20242,7 +20240,7 @@
       <w:r>
         <w:t>across edges</w:t>
       </w:r>
-      <w:ins w:id="1006" w:author="oz" w:date="2013-03-29T14:26:00Z">
+      <w:ins w:id="1005" w:author="oz" w:date="2013-03-29T14:26:00Z">
         <w:r>
           <w:t xml:space="preserve"> in our test graph</w:t>
         </w:r>
@@ -20256,28 +20254,28 @@
       <w:r>
         <w:t>illustrated in Figure</w:t>
       </w:r>
-      <w:ins w:id="1007" w:author="oz" w:date="2013-03-23T21:10:00Z">
+      <w:ins w:id="1006" w:author="oz" w:date="2013-03-23T21:10:00Z">
         <w:r>
           <w:t xml:space="preserve"> 6</w:t>
         </w:r>
       </w:ins>
-      <w:del w:id="1008" w:author="oz" w:date="2013-03-23T21:10:00Z">
+      <w:del w:id="1007" w:author="oz" w:date="2013-03-23T21:10:00Z">
         <w:r>
           <w:delText xml:space="preserve"> </w:delText>
         </w:r>
         <w:r>
           <w:delText>[</w:delText>
         </w:r>
-        <w:commentRangeStart w:id="1009"/>
+        <w:commentRangeStart w:id="1008"/>
         <w:r>
           <w:delText>TBD</w:delText>
         </w:r>
-        <w:commentRangeEnd w:id="1009"/>
+        <w:commentRangeEnd w:id="1008"/>
         <w:r>
           <w:rPr>
             <w:rStyle w:val="CommentReference"/>
           </w:rPr>
-          <w:commentReference w:id="1009"/>
+          <w:commentReference w:id="1008"/>
         </w:r>
         <w:r>
           <w:delText>]</w:delText>
@@ -20286,7 +20284,7 @@
       <w:r>
         <w:t xml:space="preserve"> </w:t>
       </w:r>
-      <w:del w:id="1010" w:author="oz" w:date="2013-03-02T20:19:00Z">
+      <w:del w:id="1009" w:author="oz" w:date="2013-03-02T20:19:00Z">
         <w:r>
           <w:delText xml:space="preserve">The collecting process is and graph creation is based on two machines, when one machine is collected user data </w:delText>
         </w:r>
@@ -20303,7 +20301,7 @@
           <w:delText>to interest graph.</w:delText>
         </w:r>
       </w:del>
-      <w:ins w:id="1011" w:author="Amit" w:date="2013-03-07T15:53:00Z">
+      <w:ins w:id="1010" w:author="Amit" w:date="2013-03-07T15:53:00Z">
         <w:r>
           <w:t>.</w:t>
         </w:r>
@@ -20313,9 +20311,9 @@
       <w:pPr>
         <w:jc w:val="both"/>
         <w:rPr>
-          <w:ins w:id="1012" w:author="oz" w:date="2013-03-23T19:00:00Z"/>
-        </w:rPr>
-        <w:pPrChange w:id="1013" w:author="oz" w:date="2013-03-23T18:46:00Z">
+          <w:ins w:id="1011" w:author="oz" w:date="2013-03-23T19:00:00Z"/>
+        </w:rPr>
+        <w:pPrChange w:id="1012" w:author="oz" w:date="2013-03-23T18:46:00Z">
           <w:pPr/>
         </w:pPrChange>
       </w:pPr>
@@ -20324,14 +20322,14 @@
       <w:pPr>
         <w:jc w:val="both"/>
         <w:rPr>
-          <w:ins w:id="1014" w:author="oz" w:date="2013-03-24T08:05:00Z"/>
+          <w:ins w:id="1013" w:author="oz" w:date="2013-03-24T08:05:00Z"/>
           <w:noProof/>
         </w:rPr>
-        <w:pPrChange w:id="1015" w:author="oz" w:date="2013-03-23T21:10:00Z">
+        <w:pPrChange w:id="1014" w:author="oz" w:date="2013-03-23T21:10:00Z">
           <w:pPr/>
         </w:pPrChange>
       </w:pPr>
-      <w:ins w:id="1016" w:author="oz" w:date="2013-03-23T21:10:00Z">
+      <w:ins w:id="1015" w:author="oz" w:date="2013-03-23T21:10:00Z">
         <w:r>
           <w:rPr>
             <w:noProof/>
@@ -20357,22 +20355,22 @@
       <w:pPr>
         <w:jc w:val="both"/>
         <w:rPr>
-          <w:ins w:id="1017" w:author="oz" w:date="2013-03-23T19:00:00Z"/>
+          <w:ins w:id="1016" w:author="oz" w:date="2013-03-23T19:00:00Z"/>
           <w:b/>
           <w:bCs/>
           <w:sz w:val="18"/>
           <w:szCs w:val="18"/>
-          <w:rPrChange w:id="1018" w:author="oz" w:date="2013-03-30T20:18:00Z">
+          <w:rPrChange w:id="1017" w:author="oz" w:date="2013-03-30T20:18:00Z">
             <w:rPr>
-              <w:ins w:id="1019" w:author="oz" w:date="2013-03-23T19:00:00Z"/>
+              <w:ins w:id="1018" w:author="oz" w:date="2013-03-23T19:00:00Z"/>
             </w:rPr>
           </w:rPrChange>
         </w:rPr>
-        <w:pPrChange w:id="1020" w:author="oz" w:date="2013-03-30T20:18:00Z">
+        <w:pPrChange w:id="1019" w:author="oz" w:date="2013-03-30T20:18:00Z">
           <w:pPr/>
         </w:pPrChange>
       </w:pPr>
-      <w:ins w:id="1021" w:author="oz" w:date="2013-03-23T21:07:00Z">
+      <w:ins w:id="1020" w:author="oz" w:date="2013-03-23T21:07:00Z">
         <w:r>
           <w:rPr>
             <w:b/>
@@ -20381,7 +20379,7 @@
             <w:color w:val="4F81BD" w:themeColor="accent1"/>
             <w:sz w:val="18"/>
             <w:szCs w:val="18"/>
-            <w:rPrChange w:id="1022" w:author="oz" w:date="2013-03-30T20:18:00Z">
+            <w:rPrChange w:id="1021" w:author="oz" w:date="2013-03-30T20:18:00Z">
               <w:rPr>
                 <w:noProof/>
               </w:rPr>
@@ -20396,7 +20394,7 @@
             <w:color w:val="4F81BD" w:themeColor="accent1"/>
             <w:sz w:val="18"/>
             <w:szCs w:val="18"/>
-            <w:rPrChange w:id="1023" w:author="oz" w:date="2013-03-30T20:18:00Z">
+            <w:rPrChange w:id="1022" w:author="oz" w:date="2013-03-30T20:18:00Z">
               <w:rPr/>
             </w:rPrChange>
           </w:rPr>
@@ -20410,7 +20408,7 @@
             <w:color w:val="4F81BD" w:themeColor="accent1"/>
             <w:sz w:val="18"/>
             <w:szCs w:val="18"/>
-            <w:rPrChange w:id="1024" w:author="oz" w:date="2013-03-30T20:18:00Z">
+            <w:rPrChange w:id="1023" w:author="oz" w:date="2013-03-30T20:18:00Z">
               <w:rPr>
                 <w:noProof/>
               </w:rPr>
@@ -20418,6 +20416,24 @@
           </w:rPr>
         </w:r>
       </w:ins>
+      <w:r>
+        <w:rPr>
+          <w:b/>
+          <w:bCs/>
+          <w:noProof/>
+          <w:color w:val="4F81BD" w:themeColor="accent1"/>
+          <w:sz w:val="18"/>
+          <w:szCs w:val="18"/>
+          <w:rPrChange w:id="1024" w:author="oz" w:date="2013-03-30T20:18:00Z">
+            <w:rPr>
+              <w:noProof/>
+              <w:sz w:val="18"/>
+              <w:szCs w:val="18"/>
+            </w:rPr>
+          </w:rPrChange>
+        </w:rPr>
+        <w:instrText xml:space="preserve"> \* MERGEFORMAT </w:instrText>
+      </w:r>
       <w:r>
         <w:rPr>
           <w:b/>
@@ -20429,30 +20445,12 @@
           <w:rPrChange w:id="1025" w:author="oz" w:date="2013-03-30T20:18:00Z">
             <w:rPr>
               <w:noProof/>
-              <w:sz w:val="18"/>
-              <w:szCs w:val="18"/>
             </w:rPr>
           </w:rPrChange>
         </w:rPr>
-        <w:instrText xml:space="preserve"> \* MERGEFORMAT </w:instrText>
-      </w:r>
-      <w:r>
-        <w:rPr>
-          <w:b/>
-          <w:bCs/>
-          <w:noProof/>
-          <w:color w:val="4F81BD" w:themeColor="accent1"/>
-          <w:sz w:val="18"/>
-          <w:szCs w:val="18"/>
-          <w:rPrChange w:id="1026" w:author="oz" w:date="2013-03-30T20:18:00Z">
-            <w:rPr>
-              <w:noProof/>
-            </w:rPr>
-          </w:rPrChange>
-        </w:rPr>
         <w:fldChar w:fldCharType="separate"/>
       </w:r>
-      <w:ins w:id="1027" w:author="oz" w:date="2013-03-30T20:18:00Z">
+      <w:ins w:id="1026" w:author="oz" w:date="2013-03-30T20:18:00Z">
         <w:r>
           <w:rPr>
             <w:b/>
@@ -20460,14 +20458,14 @@
             <w:color w:val="4F81BD" w:themeColor="accent1"/>
             <w:sz w:val="18"/>
             <w:szCs w:val="18"/>
-            <w:rPrChange w:id="1028" w:author="oz" w:date="2013-03-30T20:18:00Z">
+            <w:rPrChange w:id="1027" w:author="oz" w:date="2013-03-30T20:18:00Z">
               <w:rPr/>
             </w:rPrChange>
           </w:rPr>
           <w:t>G</w:t>
         </w:r>
       </w:ins>
-      <w:ins w:id="1029" w:author="oz" w:date="2013-03-29T15:07:00Z">
+      <w:ins w:id="1028" w:author="oz" w:date="2013-03-29T15:07:00Z">
         <w:r>
           <w:rPr>
             <w:b/>
@@ -20475,14 +20473,14 @@
             <w:color w:val="4F81BD" w:themeColor="accent1"/>
             <w:sz w:val="18"/>
             <w:szCs w:val="18"/>
-            <w:rPrChange w:id="1030" w:author="oz" w:date="2013-03-30T20:18:00Z">
+            <w:rPrChange w:id="1029" w:author="oz" w:date="2013-03-30T20:18:00Z">
               <w:rPr/>
             </w:rPrChange>
           </w:rPr>
           <w:t>raph</w:t>
         </w:r>
       </w:ins>
-      <w:ins w:id="1031" w:author="oz" w:date="2013-03-29T15:08:00Z">
+      <w:ins w:id="1030" w:author="oz" w:date="2013-03-29T15:08:00Z">
         <w:r>
           <w:rPr>
             <w:b/>
@@ -20490,14 +20488,14 @@
             <w:color w:val="4F81BD" w:themeColor="accent1"/>
             <w:sz w:val="18"/>
             <w:szCs w:val="18"/>
-            <w:rPrChange w:id="1032" w:author="oz" w:date="2013-03-30T20:18:00Z">
+            <w:rPrChange w:id="1031" w:author="oz" w:date="2013-03-30T20:18:00Z">
               <w:rPr/>
             </w:rPrChange>
           </w:rPr>
           <w:t xml:space="preserve"> </w:t>
         </w:r>
       </w:ins>
-      <w:ins w:id="1033" w:author="oz" w:date="2013-03-29T15:07:00Z">
+      <w:ins w:id="1032" w:author="oz" w:date="2013-03-29T15:07:00Z">
         <w:r>
           <w:rPr>
             <w:b/>
@@ -20505,14 +20503,14 @@
             <w:color w:val="4F81BD" w:themeColor="accent1"/>
             <w:sz w:val="18"/>
             <w:szCs w:val="18"/>
-            <w:rPrChange w:id="1034" w:author="oz" w:date="2013-03-30T20:18:00Z">
+            <w:rPrChange w:id="1033" w:author="oz" w:date="2013-03-30T20:18:00Z">
               <w:rPr/>
             </w:rPrChange>
           </w:rPr>
           <w:t>1</w:t>
         </w:r>
       </w:ins>
-      <w:ins w:id="1035" w:author="oz" w:date="2013-03-23T21:07:00Z">
+      <w:ins w:id="1034" w:author="oz" w:date="2013-03-23T21:07:00Z">
         <w:r>
           <w:rPr>
             <w:b/>
@@ -20520,14 +20518,14 @@
             <w:color w:val="4F81BD" w:themeColor="accent1"/>
             <w:sz w:val="18"/>
             <w:szCs w:val="18"/>
-            <w:rPrChange w:id="1036" w:author="oz" w:date="2013-03-30T20:18:00Z">
+            <w:rPrChange w:id="1035" w:author="oz" w:date="2013-03-30T20:18:00Z">
               <w:rPr/>
             </w:rPrChange>
           </w:rPr>
           <w:t xml:space="preserve"> : </w:t>
         </w:r>
       </w:ins>
-      <w:ins w:id="1037" w:author="oz" w:date="2013-03-23T21:08:00Z">
+      <w:ins w:id="1036" w:author="oz" w:date="2013-03-23T21:08:00Z">
         <w:r>
           <w:rPr>
             <w:b/>
@@ -20535,14 +20533,14 @@
             <w:color w:val="4F81BD" w:themeColor="accent1"/>
             <w:sz w:val="18"/>
             <w:szCs w:val="18"/>
-            <w:rPrChange w:id="1038" w:author="oz" w:date="2013-03-30T20:18:00Z">
+            <w:rPrChange w:id="1037" w:author="oz" w:date="2013-03-30T20:18:00Z">
               <w:rPr/>
             </w:rPrChange>
           </w:rPr>
           <w:t>the</w:t>
         </w:r>
       </w:ins>
-      <w:ins w:id="1039" w:author="oz" w:date="2013-03-23T21:07:00Z">
+      <w:ins w:id="1038" w:author="oz" w:date="2013-03-23T21:07:00Z">
         <w:r>
           <w:rPr>
             <w:b/>
@@ -20551,7 +20549,7 @@
             <w:color w:val="4F81BD" w:themeColor="accent1"/>
             <w:sz w:val="18"/>
             <w:szCs w:val="18"/>
-            <w:rPrChange w:id="1040" w:author="oz" w:date="2013-03-30T20:18:00Z">
+            <w:rPrChange w:id="1039" w:author="oz" w:date="2013-03-30T20:18:00Z">
               <w:rPr>
                 <w:noProof/>
               </w:rPr>
@@ -20560,7 +20558,7 @@
           <w:fldChar w:fldCharType="end"/>
         </w:r>
       </w:ins>
-      <w:ins w:id="1041" w:author="oz" w:date="2013-03-23T21:08:00Z">
+      <w:ins w:id="1040" w:author="oz" w:date="2013-03-23T21:08:00Z">
         <w:r>
           <w:rPr>
             <w:b/>
@@ -20569,7 +20567,7 @@
             <w:color w:val="4F81BD" w:themeColor="accent1"/>
             <w:sz w:val="18"/>
             <w:szCs w:val="18"/>
-            <w:rPrChange w:id="1042" w:author="oz" w:date="2013-03-30T20:18:00Z">
+            <w:rPrChange w:id="1041" w:author="oz" w:date="2013-03-30T20:18:00Z">
               <w:rPr>
                 <w:noProof/>
               </w:rPr>
@@ -20578,7 +20576,7 @@
           <w:t xml:space="preserve"> interest weight in test graph of 200 users the top 5 intrests are My_style, for the home </w:t>
         </w:r>
       </w:ins>
-      <w:ins w:id="1043" w:author="oz" w:date="2013-03-23T21:09:00Z">
+      <w:ins w:id="1042" w:author="oz" w:date="2013-03-23T21:09:00Z">
         <w:r>
           <w:rPr>
             <w:b/>
@@ -20587,7 +20585,7 @@
             <w:color w:val="4F81BD" w:themeColor="accent1"/>
             <w:sz w:val="18"/>
             <w:szCs w:val="18"/>
-            <w:rPrChange w:id="1044" w:author="oz" w:date="2013-03-30T20:18:00Z">
+            <w:rPrChange w:id="1043" w:author="oz" w:date="2013-03-30T20:18:00Z">
               <w:rPr>
                 <w:noProof/>
               </w:rPr>
@@ -20596,7 +20594,7 @@
           <w:t>,</w:t>
         </w:r>
       </w:ins>
-      <w:ins w:id="1045" w:author="oz" w:date="2013-03-23T21:08:00Z">
+      <w:ins w:id="1044" w:author="oz" w:date="2013-03-23T21:08:00Z">
         <w:r>
           <w:rPr>
             <w:b/>
@@ -20605,7 +20603,7 @@
             <w:color w:val="4F81BD" w:themeColor="accent1"/>
             <w:sz w:val="18"/>
             <w:szCs w:val="18"/>
-            <w:rPrChange w:id="1046" w:author="oz" w:date="2013-03-30T20:18:00Z">
+            <w:rPrChange w:id="1045" w:author="oz" w:date="2013-03-30T20:18:00Z">
               <w:rPr>
                 <w:noProof/>
               </w:rPr>
@@ -20614,7 +20612,7 @@
           <w:t xml:space="preserve"> products </w:t>
         </w:r>
       </w:ins>
-      <w:ins w:id="1047" w:author="oz" w:date="2013-03-23T21:09:00Z">
+      <w:ins w:id="1046" w:author="oz" w:date="2013-03-23T21:09:00Z">
         <w:r>
           <w:rPr>
             <w:b/>
@@ -20623,7 +20621,7 @@
             <w:color w:val="4F81BD" w:themeColor="accent1"/>
             <w:sz w:val="18"/>
             <w:szCs w:val="18"/>
-            <w:rPrChange w:id="1048" w:author="oz" w:date="2013-03-30T20:18:00Z">
+            <w:rPrChange w:id="1047" w:author="oz" w:date="2013-03-30T20:18:00Z">
               <w:rPr>
                 <w:noProof/>
               </w:rPr>
@@ -20632,7 +20630,7 @@
           <w:t>I</w:t>
         </w:r>
       </w:ins>
-      <w:ins w:id="1049" w:author="oz" w:date="2013-03-23T21:08:00Z">
+      <w:ins w:id="1048" w:author="oz" w:date="2013-03-23T21:08:00Z">
         <w:r>
           <w:rPr>
             <w:b/>
@@ -20641,7 +20639,7 @@
             <w:color w:val="4F81BD" w:themeColor="accent1"/>
             <w:sz w:val="18"/>
             <w:szCs w:val="18"/>
-            <w:rPrChange w:id="1050" w:author="oz" w:date="2013-03-30T20:18:00Z">
+            <w:rPrChange w:id="1049" w:author="oz" w:date="2013-03-30T20:18:00Z">
               <w:rPr>
                 <w:noProof/>
               </w:rPr>
@@ -20650,7 +20648,7 @@
           <w:t xml:space="preserve"> </w:t>
         </w:r>
       </w:ins>
-      <w:ins w:id="1051" w:author="oz" w:date="2013-03-23T21:09:00Z">
+      <w:ins w:id="1050" w:author="oz" w:date="2013-03-23T21:09:00Z">
         <w:r>
           <w:rPr>
             <w:b/>
@@ -20659,7 +20657,7 @@
             <w:color w:val="4F81BD" w:themeColor="accent1"/>
             <w:sz w:val="18"/>
             <w:szCs w:val="18"/>
-            <w:rPrChange w:id="1052" w:author="oz" w:date="2013-03-30T20:18:00Z">
+            <w:rPrChange w:id="1051" w:author="oz" w:date="2013-03-30T20:18:00Z">
               <w:rPr>
                 <w:noProof/>
               </w:rPr>
@@ -20674,7 +20672,7 @@
             <w:noProof/>
             <w:sz w:val="18"/>
             <w:szCs w:val="18"/>
-            <w:rPrChange w:id="1053" w:author="oz" w:date="2013-03-30T20:18:00Z">
+            <w:rPrChange w:id="1052" w:author="oz" w:date="2013-03-30T20:18:00Z">
               <w:rPr>
                 <w:noProof/>
               </w:rPr>
@@ -20683,7 +20681,22 @@
           <w:t xml:space="preserve"> </w:t>
         </w:r>
       </w:ins>
-      <w:ins w:id="1054" w:author="oz" w:date="2013-03-23T21:08:00Z">
+      <w:ins w:id="1053" w:author="oz" w:date="2013-03-23T21:08:00Z">
+        <w:r>
+          <w:rPr>
+            <w:b/>
+            <w:bCs/>
+            <w:noProof/>
+            <w:sz w:val="18"/>
+            <w:szCs w:val="18"/>
+            <w:rPrChange w:id="1054" w:author="oz" w:date="2013-03-30T20:18:00Z">
+              <w:rPr>
+                <w:noProof/>
+              </w:rPr>
+            </w:rPrChange>
+          </w:rPr>
+          <w:fldChar w:fldCharType="begin"/>
+        </w:r>
         <w:r>
           <w:rPr>
             <w:b/>
@@ -20697,7 +20710,7 @@
               </w:rPr>
             </w:rPrChange>
           </w:rPr>
-          <w:fldChar w:fldCharType="begin"/>
+          <w:instrText xml:space="preserve"> REF _Ref351836208 \h </w:instrText>
         </w:r>
         <w:r>
           <w:rPr>
@@ -20712,8 +20725,9 @@
               </w:rPr>
             </w:rPrChange>
           </w:rPr>
-          <w:instrText xml:space="preserve"> REF _Ref351836208 \h </w:instrText>
-        </w:r>
+        </w:r>
+      </w:ins>
+      <w:del w:id="1057" w:author="oz" w:date="2013-03-23T21:08:00Z">
         <w:r>
           <w:rPr>
             <w:b/>
@@ -20721,15 +20735,16 @@
             <w:noProof/>
             <w:sz w:val="18"/>
             <w:szCs w:val="18"/>
-            <w:rPrChange w:id="1057" w:author="oz" w:date="2013-03-30T20:18:00Z">
+            <w:rPrChange w:id="1058" w:author="oz" w:date="2013-03-30T20:18:00Z">
               <w:rPr>
                 <w:noProof/>
               </w:rPr>
             </w:rPrChange>
           </w:rPr>
-        </w:r>
-      </w:ins>
-      <w:del w:id="1058" w:author="oz" w:date="2013-03-23T21:08:00Z">
+          <w:fldChar w:fldCharType="separate"/>
+        </w:r>
+      </w:del>
+      <w:ins w:id="1059" w:author="oz" w:date="2013-03-23T21:08:00Z">
         <w:r>
           <w:rPr>
             <w:b/>
@@ -20737,24 +20752,7 @@
             <w:noProof/>
             <w:sz w:val="18"/>
             <w:szCs w:val="18"/>
-            <w:rPrChange w:id="1059" w:author="oz" w:date="2013-03-30T20:18:00Z">
-              <w:rPr>
-                <w:noProof/>
-              </w:rPr>
-            </w:rPrChange>
-          </w:rPr>
-          <w:fldChar w:fldCharType="separate"/>
-        </w:r>
-      </w:del>
-      <w:ins w:id="1060" w:author="oz" w:date="2013-03-23T21:08:00Z">
-        <w:r>
-          <w:rPr>
-            <w:b/>
-            <w:bCs/>
-            <w:noProof/>
-            <w:sz w:val="18"/>
-            <w:szCs w:val="18"/>
-            <w:rPrChange w:id="1061" w:author="oz" w:date="2013-03-30T20:18:00Z">
+            <w:rPrChange w:id="1060" w:author="oz" w:date="2013-03-30T20:18:00Z">
               <w:rPr>
                 <w:noProof/>
               </w:rPr>
@@ -20768,9 +20766,9 @@
       <w:pPr>
         <w:jc w:val="both"/>
         <w:rPr>
-          <w:del w:id="1062" w:author="oz" w:date="2013-03-30T20:17:00Z"/>
-        </w:rPr>
-        <w:pPrChange w:id="1063" w:author="oz" w:date="2013-03-23T18:46:00Z">
+          <w:del w:id="1061" w:author="oz" w:date="2013-03-30T20:17:00Z"/>
+        </w:rPr>
+        <w:pPrChange w:id="1062" w:author="oz" w:date="2013-03-23T18:46:00Z">
           <w:pPr/>
         </w:pPrChange>
       </w:pPr>
@@ -20784,23 +20782,23 @@
         </w:numPr>
         <w:jc w:val="both"/>
       </w:pPr>
-      <w:bookmarkStart w:id="1064" w:name="_Toc342758428"/>
-      <w:bookmarkStart w:id="1065" w:name="_Toc342758458"/>
-      <w:bookmarkStart w:id="1066" w:name="_Toc342758429"/>
-      <w:bookmarkStart w:id="1067" w:name="_Toc342758459"/>
-      <w:bookmarkStart w:id="1068" w:name="_Toc342758430"/>
-      <w:bookmarkStart w:id="1069" w:name="_Toc342758460"/>
-      <w:bookmarkStart w:id="1070" w:name="_Toc352332911"/>
+      <w:bookmarkStart w:id="1063" w:name="_Toc342758428"/>
+      <w:bookmarkStart w:id="1064" w:name="_Toc342758458"/>
+      <w:bookmarkStart w:id="1065" w:name="_Toc342758429"/>
+      <w:bookmarkStart w:id="1066" w:name="_Toc342758459"/>
+      <w:bookmarkStart w:id="1067" w:name="_Toc342758430"/>
+      <w:bookmarkStart w:id="1068" w:name="_Toc342758460"/>
+      <w:bookmarkStart w:id="1069" w:name="_Toc352332911"/>
+      <w:bookmarkEnd w:id="1063"/>
       <w:bookmarkEnd w:id="1064"/>
       <w:bookmarkEnd w:id="1065"/>
       <w:bookmarkEnd w:id="1066"/>
       <w:bookmarkEnd w:id="1067"/>
       <w:bookmarkEnd w:id="1068"/>
+      <w:r>
+        <w:t>Research Contributions</w:t>
+      </w:r>
       <w:bookmarkEnd w:id="1069"/>
-      <w:r>
-        <w:t>Research Contributions</w:t>
-      </w:r>
-      <w:bookmarkEnd w:id="1070"/>
     </w:p>
     <w:p>
       <w:pPr>
@@ -20828,11 +20826,11 @@
         </w:numPr>
         <w:jc w:val="both"/>
       </w:pPr>
-      <w:bookmarkStart w:id="1071" w:name="_Toc352332912"/>
+      <w:bookmarkStart w:id="1070" w:name="_Toc352332912"/>
       <w:r>
         <w:t>References</w:t>
       </w:r>
-      <w:bookmarkEnd w:id="1071"/>
+      <w:bookmarkEnd w:id="1070"/>
     </w:p>
     <w:p>
       <w:pPr>
@@ -20860,7 +20858,7 @@
       </w:r>
       <w:r>
         <w:rPr>
-          <w:rPrChange w:id="1072" w:author="Amit" w:date="2013-03-07T15:56:00Z">
+          <w:rPrChange w:id="1071" w:author="Amit" w:date="2013-03-07T15:56:00Z">
             <w:rPr>
               <w:i/>
               <w:iCs/>
@@ -20874,7 +20872,7 @@
       </w:r>
       <w:r>
         <w:rPr>
-          <w:rPrChange w:id="1073" w:author="Amit" w:date="2013-03-07T15:56:00Z">
+          <w:rPrChange w:id="1072" w:author="Amit" w:date="2013-03-07T15:56:00Z">
             <w:rPr>
               <w:rFonts w:ascii="TimesNewRomanPSMT" w:hAnsi="TimesNewRomanPSMT" w:cs="TimesNewRomanPSMT"/>
               <w:sz w:val="20"/>
@@ -21077,6 +21075,20 @@
       </w:r>
       <w:r>
         <w:rPr>
+          <w:rPrChange w:id="1073" w:author="Amit" w:date="2013-03-07T15:56:00Z">
+            <w:rPr>
+              <w:i/>
+              <w:iCs/>
+            </w:rPr>
+          </w:rPrChange>
+        </w:rPr>
+        <w:t>User Modeling and User-Adapted Interaction</w:t>
+      </w:r>
+      <w:r>
+        <w:t xml:space="preserve">, </w:t>
+      </w:r>
+      <w:r>
+        <w:rPr>
           <w:rPrChange w:id="1074" w:author="Amit" w:date="2013-03-07T15:56:00Z">
             <w:rPr>
               <w:i/>
@@ -21084,20 +21096,6 @@
             </w:rPr>
           </w:rPrChange>
         </w:rPr>
-        <w:t>User Modeling and User-Adapted Interaction</w:t>
-      </w:r>
-      <w:r>
-        <w:t xml:space="preserve">, </w:t>
-      </w:r>
-      <w:r>
-        <w:rPr>
-          <w:rPrChange w:id="1075" w:author="Amit" w:date="2013-03-07T15:56:00Z">
-            <w:rPr>
-              <w:i/>
-              <w:iCs/>
-            </w:rPr>
-          </w:rPrChange>
-        </w:rPr>
         <w:t>21</w:t>
       </w:r>
       <w:r>
@@ -21270,7 +21268,7 @@
       </w:pPr>
       <w:r>
         <w:rPr>
-          <w:rPrChange w:id="1076" w:author="Amit" w:date="2013-03-07T15:56:00Z">
+          <w:rPrChange w:id="1075" w:author="Amit" w:date="2013-03-07T15:56:00Z">
             <w:rPr>
               <w:rFonts w:ascii="TimesNewRomanPSMT" w:hAnsi="TimesNewRomanPSMT" w:cs="TimesNewRomanPSMT"/>
               <w:sz w:val="20"/>
@@ -21357,10 +21355,17 @@
           <w:numId w:val="15"/>
         </w:numPr>
         <w:jc w:val="both"/>
-      </w:pPr>
-      <w:r>
-        <w:t>Hogan, B. (2008). Analyzing social networks via the Internet. Sage Handbook of Online Research Methods. Thousand Oaks, CA: Sage.</w:t>
-      </w:r>
+        <w:rPr>
+          <w:del w:id="1076" w:author="oz" w:date="2013-04-01T18:13:00Z"/>
+        </w:rPr>
+      </w:pPr>
+      <w:bookmarkStart w:id="1077" w:name="_GoBack"/>
+      <w:bookmarkEnd w:id="1077"/>
+      <w:del w:id="1078" w:author="oz" w:date="2013-04-01T18:13:00Z">
+        <w:r>
+          <w:delText>Hogan, B. (2008). Analyzing social networks via the Internet. Sage Handbook of Online Research Methods. Thousand Oaks, CA: Sage.</w:delText>
+        </w:r>
+      </w:del>
     </w:p>
     <w:p>
       <w:pPr>
@@ -21371,7 +21376,7 @@
         </w:numPr>
         <w:jc w:val="both"/>
       </w:pPr>
-      <w:ins w:id="1077" w:author="Amit" w:date="2013-01-16T23:17:00Z">
+      <w:ins w:id="1079" w:author="Amit" w:date="2013-01-16T23:17:00Z">
         <w:r>
           <w:t>J</w:t>
         </w:r>
@@ -21407,7 +21412,6 @@
         <w:jc w:val="both"/>
       </w:pPr>
       <w:r>
-        <w:lastRenderedPageBreak/>
         <w:t>Dean</w:t>
       </w:r>
       <w:r>
@@ -21438,30 +21442,6 @@
       <w:r>
         <w:t xml:space="preserve">” </w:t>
       </w:r>
-      <w:r>
-        <w:rPr>
-          <w:rPrChange w:id="1078" w:author="Amit" w:date="2013-03-07T15:56:00Z">
-            <w:rPr>
-              <w:i/>
-              <w:iCs/>
-            </w:rPr>
-          </w:rPrChange>
-        </w:rPr>
-        <w:t xml:space="preserve">Google, </w:t>
-      </w:r>
-      <w:proofErr w:type="spellStart"/>
-      <w:r>
-        <w:rPr>
-          <w:rPrChange w:id="1079" w:author="Amit" w:date="2013-03-07T15:56:00Z">
-            <w:rPr>
-              <w:i/>
-              <w:iCs/>
-            </w:rPr>
-          </w:rPrChange>
-        </w:rPr>
-        <w:t>Inc</w:t>
-      </w:r>
-      <w:proofErr w:type="spellEnd"/>
       <w:r>
         <w:rPr>
           <w:rPrChange w:id="1080" w:author="Amit" w:date="2013-03-07T15:56:00Z">
@@ -21471,6 +21451,30 @@
             </w:rPr>
           </w:rPrChange>
         </w:rPr>
+        <w:t xml:space="preserve">Google, </w:t>
+      </w:r>
+      <w:proofErr w:type="spellStart"/>
+      <w:r>
+        <w:rPr>
+          <w:rPrChange w:id="1081" w:author="Amit" w:date="2013-03-07T15:56:00Z">
+            <w:rPr>
+              <w:i/>
+              <w:iCs/>
+            </w:rPr>
+          </w:rPrChange>
+        </w:rPr>
+        <w:t>Inc</w:t>
+      </w:r>
+      <w:proofErr w:type="spellEnd"/>
+      <w:r>
+        <w:rPr>
+          <w:rPrChange w:id="1082" w:author="Amit" w:date="2013-03-07T15:56:00Z">
+            <w:rPr>
+              <w:i/>
+              <w:iCs/>
+            </w:rPr>
+          </w:rPrChange>
+        </w:rPr>
         <w:t xml:space="preserve"> (2004)</w:t>
       </w:r>
       <w:r>
@@ -21487,6 +21491,7 @@
         <w:jc w:val="both"/>
       </w:pPr>
       <w:r>
+        <w:lastRenderedPageBreak/>
         <w:t>Jennings, A., &amp; Higuchi, H. (1993). A user model neural network for a personal news service. User Modeling and User-Adapted Interaction, 3(1), 1-25.</w:t>
       </w:r>
     </w:p>
@@ -21718,32 +21723,6 @@
         </w:numPr>
         <w:jc w:val="both"/>
       </w:pPr>
-      <w:r>
-        <w:rPr>
-          <w:rPrChange w:id="1081" w:author="Amit" w:date="2013-03-07T15:56:00Z">
-            <w:rPr>
-              <w:rFonts w:ascii="TimesNewRomanPSMT" w:hAnsi="TimesNewRomanPSMT" w:cs="TimesNewRomanPSMT"/>
-              <w:sz w:val="20"/>
-              <w:szCs w:val="20"/>
-            </w:rPr>
-          </w:rPrChange>
-        </w:rPr>
-        <w:t xml:space="preserve">Schafer, J. B., </w:t>
-      </w:r>
-      <w:proofErr w:type="spellStart"/>
-      <w:r>
-        <w:rPr>
-          <w:rPrChange w:id="1082" w:author="Amit" w:date="2013-03-07T15:56:00Z">
-            <w:rPr>
-              <w:rFonts w:ascii="TimesNewRomanPSMT" w:hAnsi="TimesNewRomanPSMT" w:cs="TimesNewRomanPSMT"/>
-              <w:sz w:val="20"/>
-              <w:szCs w:val="20"/>
-            </w:rPr>
-          </w:rPrChange>
-        </w:rPr>
-        <w:t>Konstan</w:t>
-      </w:r>
-      <w:proofErr w:type="spellEnd"/>
       <w:r>
         <w:rPr>
           <w:rPrChange w:id="1083" w:author="Amit" w:date="2013-03-07T15:56:00Z">
@@ -21754,7 +21733,7 @@
             </w:rPr>
           </w:rPrChange>
         </w:rPr>
-        <w:t xml:space="preserve">, J., &amp; </w:t>
+        <w:t xml:space="preserve">Schafer, J. B., </w:t>
       </w:r>
       <w:proofErr w:type="spellStart"/>
       <w:r>
@@ -21767,12 +21746,38 @@
             </w:rPr>
           </w:rPrChange>
         </w:rPr>
+        <w:t>Konstan</w:t>
+      </w:r>
+      <w:proofErr w:type="spellEnd"/>
+      <w:r>
+        <w:rPr>
+          <w:rPrChange w:id="1085" w:author="Amit" w:date="2013-03-07T15:56:00Z">
+            <w:rPr>
+              <w:rFonts w:ascii="TimesNewRomanPSMT" w:hAnsi="TimesNewRomanPSMT" w:cs="TimesNewRomanPSMT"/>
+              <w:sz w:val="20"/>
+              <w:szCs w:val="20"/>
+            </w:rPr>
+          </w:rPrChange>
+        </w:rPr>
+        <w:t xml:space="preserve">, J., &amp; </w:t>
+      </w:r>
+      <w:proofErr w:type="spellStart"/>
+      <w:r>
+        <w:rPr>
+          <w:rPrChange w:id="1086" w:author="Amit" w:date="2013-03-07T15:56:00Z">
+            <w:rPr>
+              <w:rFonts w:ascii="TimesNewRomanPSMT" w:hAnsi="TimesNewRomanPSMT" w:cs="TimesNewRomanPSMT"/>
+              <w:sz w:val="20"/>
+              <w:szCs w:val="20"/>
+            </w:rPr>
+          </w:rPrChange>
+        </w:rPr>
         <w:t>Riedi</w:t>
       </w:r>
       <w:proofErr w:type="spellEnd"/>
       <w:r>
         <w:rPr>
-          <w:rPrChange w:id="1085" w:author="Amit" w:date="2013-03-07T15:56:00Z">
+          <w:rPrChange w:id="1087" w:author="Amit" w:date="2013-03-07T15:56:00Z">
             <w:rPr>
               <w:rFonts w:ascii="TimesNewRomanPSMT" w:hAnsi="TimesNewRomanPSMT" w:cs="TimesNewRomanPSMT"/>
               <w:sz w:val="20"/>
@@ -21919,7 +21924,7 @@
       <w:pgMar w:top="1440" w:right="1800" w:bottom="1440" w:left="1800" w:header="720" w:footer="737" w:gutter="0"/>
       <w:cols w:space="720"/>
       <w:docGrid w:linePitch="360"/>
-      <w:sectPrChange w:id="1091" w:author="oz" w:date="2013-03-29T15:00:00Z">
+      <w:sectPrChange w:id="1093" w:author="oz" w:date="2013-03-29T15:00:00Z">
         <w:sectPr>
           <w:pgMar w:top="1440" w:right="1800" w:bottom="1440" w:left="1800" w:header="720" w:footer="720" w:gutter="0"/>
         </w:sectPr>
@@ -22285,7 +22290,7 @@
       </w:r>
     </w:p>
   </w:comment>
-  <w:comment w:id="678" w:author="Amit" w:date="2013-03-07T16:56:00Z" w:initials="A">
+  <w:comment w:id="677" w:author="Amit" w:date="2013-03-07T16:56:00Z" w:initials="A">
     <w:p>
       <w:pPr>
         <w:pStyle w:val="CommentText"/>
@@ -22317,7 +22322,7 @@
       </w:r>
     </w:p>
   </w:comment>
-  <w:comment w:id="725" w:author="Amit" w:date="2013-03-07T16:56:00Z" w:initials="A">
+  <w:comment w:id="724" w:author="Amit" w:date="2013-03-07T16:56:00Z" w:initials="A">
     <w:p>
       <w:pPr>
         <w:pStyle w:val="CommentText"/>
@@ -22342,7 +22347,7 @@
       </w:r>
     </w:p>
   </w:comment>
-  <w:comment w:id="804" w:author="Amit" w:date="2013-03-07T16:56:00Z" w:initials="A">
+  <w:comment w:id="803" w:author="Amit" w:date="2013-03-07T16:56:00Z" w:initials="A">
     <w:p>
       <w:pPr>
         <w:pStyle w:val="CommentText"/>
@@ -22358,7 +22363,7 @@
       </w:r>
     </w:p>
   </w:comment>
-  <w:comment w:id="803" w:author="Tsvika Kuflik" w:date="2013-03-07T16:56:00Z" w:initials="TK">
+  <w:comment w:id="802" w:author="Tsvika Kuflik" w:date="2013-03-07T16:56:00Z" w:initials="TK">
     <w:p>
       <w:pPr>
         <w:pStyle w:val="CommentText"/>
@@ -22374,7 +22379,7 @@
       </w:r>
     </w:p>
   </w:comment>
-  <w:comment w:id="809" w:author="Amit" w:date="2013-03-07T16:56:00Z" w:initials="A">
+  <w:comment w:id="808" w:author="Amit" w:date="2013-03-07T16:56:00Z" w:initials="A">
     <w:p>
       <w:pPr>
         <w:pStyle w:val="CommentText"/>
@@ -22387,7 +22392,7 @@
       </w:r>
     </w:p>
   </w:comment>
-  <w:comment w:id="808" w:author="Tsvika Kuflik" w:date="2013-03-07T16:56:00Z" w:initials="TK">
+  <w:comment w:id="807" w:author="Tsvika Kuflik" w:date="2013-03-07T16:56:00Z" w:initials="TK">
     <w:p>
       <w:pPr>
         <w:pStyle w:val="CommentText"/>
@@ -22403,7 +22408,7 @@
       </w:r>
     </w:p>
   </w:comment>
-  <w:comment w:id="918" w:author="Amit" w:date="2013-03-07T16:56:00Z" w:initials="A">
+  <w:comment w:id="917" w:author="Amit" w:date="2013-03-07T16:56:00Z" w:initials="A">
     <w:p>
       <w:pPr>
         <w:pStyle w:val="CommentText"/>
@@ -22419,7 +22424,7 @@
       </w:r>
     </w:p>
   </w:comment>
-  <w:comment w:id="945" w:author="Amit" w:date="2013-03-07T16:56:00Z" w:initials="A">
+  <w:comment w:id="944" w:author="Amit" w:date="2013-03-07T16:56:00Z" w:initials="A">
     <w:p>
       <w:pPr>
         <w:pStyle w:val="CommentText"/>
@@ -22440,7 +22445,7 @@
       </w:pPr>
     </w:p>
   </w:comment>
-  <w:comment w:id="948" w:author="Amit" w:date="2013-03-07T16:56:00Z" w:initials="A">
+  <w:comment w:id="947" w:author="Amit" w:date="2013-03-07T16:56:00Z" w:initials="A">
     <w:p>
       <w:pPr>
         <w:pStyle w:val="CommentText"/>
@@ -22461,7 +22466,7 @@
       </w:pPr>
     </w:p>
   </w:comment>
-  <w:comment w:id="1005" w:author="Amit" w:date="2013-03-07T16:56:00Z" w:initials="A">
+  <w:comment w:id="1004" w:author="Amit" w:date="2013-03-07T16:56:00Z" w:initials="A">
     <w:p>
       <w:pPr>
         <w:pStyle w:val="CommentText"/>
@@ -22485,7 +22490,7 @@
       </w:r>
     </w:p>
   </w:comment>
-  <w:comment w:id="1009" w:author="Amit" w:date="2013-03-07T16:56:00Z" w:initials="A">
+  <w:comment w:id="1008" w:author="Amit" w:date="2013-03-07T16:56:00Z" w:initials="A">
     <w:p>
       <w:pPr>
         <w:pStyle w:val="CommentText"/>
@@ -22531,7 +22536,7 @@
 
 <file path=word/footer1.xml><?xml version="1.0" encoding="utf-8"?>
 <w:ftr xmlns:wpc="http://schemas.microsoft.com/office/word/2010/wordprocessingCanvas" xmlns:mc="http://schemas.openxmlformats.org/markup-compatibility/2006" xmlns:o="urn:schemas-microsoft-com:office:office" xmlns:r="http://schemas.openxmlformats.org/officeDocument/2006/relationships" xmlns:m="http://schemas.openxmlformats.org/officeDocument/2006/math" xmlns:v="urn:schemas-microsoft-com:vml" xmlns:wp14="http://schemas.microsoft.com/office/word/2010/wordprocessingDrawing" xmlns:wp="http://schemas.openxmlformats.org/drawingml/2006/wordprocessingDrawing" xmlns:w10="urn:schemas-microsoft-com:office:word" xmlns:w="http://schemas.openxmlformats.org/wordprocessingml/2006/main" xmlns:w14="http://schemas.microsoft.com/office/word/2010/wordml" xmlns:wpg="http://schemas.microsoft.com/office/word/2010/wordprocessingGroup" xmlns:wpi="http://schemas.microsoft.com/office/word/2010/wordprocessingInk" xmlns:wne="http://schemas.microsoft.com/office/word/2006/wordml" xmlns:wps="http://schemas.microsoft.com/office/word/2010/wordprocessingShape" mc:Ignorable="w14 wp14">
-  <w:customXmlInsRangeStart w:id="1086" w:author="oz" w:date="2013-03-29T15:05:00Z"/>
+  <w:customXmlInsRangeStart w:id="1088" w:author="oz" w:date="2013-03-29T15:05:00Z"/>
   <w:sdt>
     <w:sdtPr>
       <w:id w:val="-77057879"/>
@@ -22541,15 +22546,15 @@
       </w:docPartObj>
     </w:sdtPr>
     <w:sdtContent>
-      <w:customXmlInsRangeEnd w:id="1086"/>
+      <w:customXmlInsRangeEnd w:id="1088"/>
       <w:p>
         <w:pPr>
           <w:pStyle w:val="Footer"/>
           <w:rPr>
-            <w:ins w:id="1087" w:author="oz" w:date="2013-03-29T15:05:00Z"/>
+            <w:ins w:id="1089" w:author="oz" w:date="2013-03-29T15:05:00Z"/>
           </w:rPr>
         </w:pPr>
-        <w:ins w:id="1088" w:author="oz" w:date="2013-03-29T15:05:00Z">
+        <w:ins w:id="1090" w:author="oz" w:date="2013-03-29T15:05:00Z">
           <w:r>
             <w:fldChar w:fldCharType="begin"/>
           </w:r>
@@ -22564,9 +22569,9 @@
           <w:rPr>
             <w:noProof/>
           </w:rPr>
-          <w:t>11</w:t>
-        </w:r>
-        <w:ins w:id="1089" w:author="oz" w:date="2013-03-29T15:05:00Z">
+          <w:t>18</w:t>
+        </w:r>
+        <w:ins w:id="1091" w:author="oz" w:date="2013-03-29T15:05:00Z">
           <w:r>
             <w:rPr>
               <w:noProof/>
@@ -22575,10 +22580,10 @@
           </w:r>
         </w:ins>
       </w:p>
-      <w:customXmlInsRangeStart w:id="1090" w:author="oz" w:date="2013-03-29T15:05:00Z"/>
+      <w:customXmlInsRangeStart w:id="1092" w:author="oz" w:date="2013-03-29T15:05:00Z"/>
     </w:sdtContent>
   </w:sdt>
-  <w:customXmlInsRangeEnd w:id="1090"/>
+  <w:customXmlInsRangeEnd w:id="1092"/>
   <w:p>
     <w:pPr>
       <w:pStyle w:val="Footer"/>
@@ -23378,12 +23383,12 @@
       <w:pPr>
         <w:pStyle w:val="FootnoteText"/>
         <w:rPr>
-          <w:ins w:id="775" w:author="Tsvika Kuflik" w:date="2013-01-16T06:46:00Z"/>
-          <w:del w:id="776" w:author="oz" w:date="2013-03-29T12:17:00Z"/>
-        </w:rPr>
-      </w:pPr>
-      <w:ins w:id="777" w:author="Tsvika Kuflik" w:date="2013-01-16T06:46:00Z">
-        <w:del w:id="778" w:author="oz" w:date="2013-03-29T12:17:00Z">
+          <w:ins w:id="774" w:author="Tsvika Kuflik" w:date="2013-01-16T06:46:00Z"/>
+          <w:del w:id="775" w:author="oz" w:date="2013-03-29T12:17:00Z"/>
+        </w:rPr>
+      </w:pPr>
+      <w:ins w:id="776" w:author="Tsvika Kuflik" w:date="2013-01-16T06:46:00Z">
+        <w:del w:id="777" w:author="oz" w:date="2013-03-29T12:17:00Z">
           <w:r>
             <w:rPr>
               <w:rStyle w:val="FootnoteReference"/>
@@ -23440,10 +23445,10 @@
       <w:pPr>
         <w:pStyle w:val="FootnoteText"/>
         <w:rPr>
-          <w:ins w:id="788" w:author="oz" w:date="2013-03-17T07:08:00Z"/>
-        </w:rPr>
-      </w:pPr>
-      <w:ins w:id="789" w:author="oz" w:date="2013-03-17T07:08:00Z">
+          <w:ins w:id="787" w:author="oz" w:date="2013-03-17T07:08:00Z"/>
+        </w:rPr>
+      </w:pPr>
+      <w:ins w:id="788" w:author="oz" w:date="2013-03-17T07:08:00Z">
         <w:r>
           <w:rPr>
             <w:rStyle w:val="FootnoteReference"/>
@@ -31597,11 +31602,11 @@
           <c:showBubbleSize val="0"/>
         </c:dLbls>
         <c:gapWidth val="150"/>
-        <c:axId val="266072832"/>
-        <c:axId val="266299648"/>
+        <c:axId val="267210112"/>
+        <c:axId val="267224192"/>
       </c:barChart>
       <c:catAx>
-        <c:axId val="266072832"/>
+        <c:axId val="267210112"/>
         <c:scaling>
           <c:orientation val="maxMin"/>
         </c:scaling>
@@ -31610,7 +31615,7 @@
         <c:majorTickMark val="out"/>
         <c:minorTickMark val="none"/>
         <c:tickLblPos val="nextTo"/>
-        <c:crossAx val="266299648"/>
+        <c:crossAx val="267224192"/>
         <c:crosses val="autoZero"/>
         <c:auto val="1"/>
         <c:lblAlgn val="ctr"/>
@@ -31618,7 +31623,7 @@
         <c:noMultiLvlLbl val="0"/>
       </c:catAx>
       <c:valAx>
-        <c:axId val="266299648"/>
+        <c:axId val="267224192"/>
         <c:scaling>
           <c:orientation val="minMax"/>
         </c:scaling>
@@ -31629,7 +31634,7 @@
         <c:majorTickMark val="out"/>
         <c:minorTickMark val="none"/>
         <c:tickLblPos val="nextTo"/>
-        <c:crossAx val="266072832"/>
+        <c:crossAx val="267210112"/>
         <c:crosses val="autoZero"/>
         <c:crossBetween val="between"/>
       </c:valAx>
@@ -32975,68 +32980,68 @@
     </dgm:pt>
   </dgm:ptLst>
   <dgm:cxnLst>
-    <dgm:cxn modelId="{CB83DD80-2243-481A-A895-5BE1AC4D808B}" type="presOf" srcId="{DC1D60EE-52C8-4858-8EE1-07FA06DEFDCB}" destId="{61F70A10-8E6F-48B2-94AD-73629E59C24B}" srcOrd="0" destOrd="0" presId="urn:microsoft.com/office/officeart/2009/layout/CirclePictureHierarchy"/>
-    <dgm:cxn modelId="{5E9CCDB2-22BF-4E3B-8935-4890790785B7}" type="presOf" srcId="{FB6B7D2A-B9F4-44BC-BF2E-8BACF202FF1D}" destId="{77E2954C-43FF-4752-8C34-B3E4714813E0}" srcOrd="0" destOrd="0" presId="urn:microsoft.com/office/officeart/2009/layout/CirclePictureHierarchy"/>
-    <dgm:cxn modelId="{90DD2DCC-6006-41E1-823D-4B9CC4D841F2}" type="presOf" srcId="{91B20581-D204-4BD8-893C-8E7E8A765A2C}" destId="{C299FB3F-22C8-47A7-A714-00A9FA3C9154}" srcOrd="0" destOrd="0" presId="urn:microsoft.com/office/officeart/2009/layout/CirclePictureHierarchy"/>
-    <dgm:cxn modelId="{020F12D0-BE40-4D85-A242-7A8526DECBC5}" type="presOf" srcId="{6F7362E7-E9BA-427B-8D12-0A22A28DB547}" destId="{043A68DE-E86B-4AD5-B8A8-2619FC8ADE20}" srcOrd="0" destOrd="0" presId="urn:microsoft.com/office/officeart/2009/layout/CirclePictureHierarchy"/>
+    <dgm:cxn modelId="{013EA152-A373-43A1-9B08-E2B67D310726}" type="presOf" srcId="{FB6B7D2A-B9F4-44BC-BF2E-8BACF202FF1D}" destId="{77E2954C-43FF-4752-8C34-B3E4714813E0}" srcOrd="0" destOrd="0" presId="urn:microsoft.com/office/officeart/2009/layout/CirclePictureHierarchy"/>
+    <dgm:cxn modelId="{9A637821-82E6-44BF-8DA7-B483A5A29115}" type="presOf" srcId="{6F7362E7-E9BA-427B-8D12-0A22A28DB547}" destId="{043A68DE-E86B-4AD5-B8A8-2619FC8ADE20}" srcOrd="0" destOrd="0" presId="urn:microsoft.com/office/officeart/2009/layout/CirclePictureHierarchy"/>
+    <dgm:cxn modelId="{9F7B0005-DA8E-4FE3-8998-158EA969A6CD}" type="presOf" srcId="{DDD65656-B3A8-468A-BDBB-C0FF159B1EEC}" destId="{8F3C2D03-084E-4B41-B574-DEC6E8F2B099}" srcOrd="0" destOrd="0" presId="urn:microsoft.com/office/officeart/2009/layout/CirclePictureHierarchy"/>
+    <dgm:cxn modelId="{B7057FB5-69BF-4CDE-87AD-354CCECE010D}" type="presOf" srcId="{B8895B98-A579-4A95-BC36-AD9635B5F602}" destId="{19FCAD8F-8B0E-4E87-88E5-B5E5EA0D30BF}" srcOrd="0" destOrd="0" presId="urn:microsoft.com/office/officeart/2009/layout/CirclePictureHierarchy"/>
     <dgm:cxn modelId="{C8D53D3D-6954-45BB-B7A0-48B109F2A146}" srcId="{DDD65656-B3A8-468A-BDBB-C0FF159B1EEC}" destId="{91B20581-D204-4BD8-893C-8E7E8A765A2C}" srcOrd="0" destOrd="0" parTransId="{C94C5BCC-E887-4BEE-A73F-060CA4C918EB}" sibTransId="{38A55573-C487-4BDC-98B1-1B346B73F175}"/>
-    <dgm:cxn modelId="{097953F5-4529-4718-85AB-82D8E281AB46}" type="presOf" srcId="{85D5AD6C-FB20-4056-BBCF-B29988FFBCD4}" destId="{21D3C6B1-0D81-4D53-9978-C45F94CB93EE}" srcOrd="0" destOrd="0" presId="urn:microsoft.com/office/officeart/2009/layout/CirclePictureHierarchy"/>
-    <dgm:cxn modelId="{990BABE4-EB04-4E39-AF82-26CC464EAAF8}" type="presOf" srcId="{FFA57F24-0430-47EA-BBA2-E21E35E26E07}" destId="{5133B720-E71B-43C1-9341-E9281D378EC1}" srcOrd="0" destOrd="0" presId="urn:microsoft.com/office/officeart/2009/layout/CirclePictureHierarchy"/>
-    <dgm:cxn modelId="{4BFD763A-6FFB-478B-90DD-4FB6672612F1}" type="presOf" srcId="{B7DBED4D-19A5-4330-8F95-69E7925C382D}" destId="{D96C1E22-0217-4747-8085-197F933A2DC3}" srcOrd="0" destOrd="0" presId="urn:microsoft.com/office/officeart/2009/layout/CirclePictureHierarchy"/>
     <dgm:cxn modelId="{13C447F5-5F41-4241-A976-3DA2481EE40A}" srcId="{91B20581-D204-4BD8-893C-8E7E8A765A2C}" destId="{85D5AD6C-FB20-4056-BBCF-B29988FFBCD4}" srcOrd="1" destOrd="0" parTransId="{FB6B7D2A-B9F4-44BC-BF2E-8BACF202FF1D}" sibTransId="{17806379-4185-492A-BA61-1058C107782D}"/>
     <dgm:cxn modelId="{17B5E47D-04C1-4834-90E2-0B3AC7BA2038}" srcId="{B7DBED4D-19A5-4330-8F95-69E7925C382D}" destId="{692EFD0A-F1E0-4EF9-ABBF-321913EA986E}" srcOrd="0" destOrd="0" parTransId="{2830EEA9-B149-4F36-AF54-69B2FC72470F}" sibTransId="{A57040DE-C010-4E26-84EE-2144B070CFDF}"/>
     <dgm:cxn modelId="{A977A793-DBEF-4D7D-9F21-7A201002346E}" srcId="{91B20581-D204-4BD8-893C-8E7E8A765A2C}" destId="{FFA57F24-0430-47EA-BBA2-E21E35E26E07}" srcOrd="2" destOrd="0" parTransId="{B8895B98-A579-4A95-BC36-AD9635B5F602}" sibTransId="{62B61B7E-FC0C-416B-857B-F6AAF5C448B7}"/>
-    <dgm:cxn modelId="{5BA34822-2C1A-497A-A6DF-6A64B8B8E6EC}" type="presOf" srcId="{6E02B9ED-F3F9-403F-8B25-A017315A46BD}" destId="{41480A8B-31A4-44A9-850D-7AC02F53C16E}" srcOrd="0" destOrd="0" presId="urn:microsoft.com/office/officeart/2009/layout/CirclePictureHierarchy"/>
     <dgm:cxn modelId="{C32E58CE-A530-4CBE-899E-95A4A6F18620}" srcId="{A72C80C6-C31A-4FA9-A630-CC6103AB4B03}" destId="{DDD65656-B3A8-468A-BDBB-C0FF159B1EEC}" srcOrd="0" destOrd="0" parTransId="{9702D9F5-F5DD-4BFF-A602-FF89E3A6CB6A}" sibTransId="{F1A0AE68-0B53-43EB-972D-E96D72090C5B}"/>
+    <dgm:cxn modelId="{E269E5C1-4BC3-4C9A-BAD8-7F583CCA2E57}" type="presOf" srcId="{B7DBED4D-19A5-4330-8F95-69E7925C382D}" destId="{D96C1E22-0217-4747-8085-197F933A2DC3}" srcOrd="0" destOrd="0" presId="urn:microsoft.com/office/officeart/2009/layout/CirclePictureHierarchy"/>
+    <dgm:cxn modelId="{FB9EE668-E4C7-4561-A264-B2CCCDE454BF}" type="presOf" srcId="{A72C80C6-C31A-4FA9-A630-CC6103AB4B03}" destId="{7CEB0DEE-A7E3-4130-8DD1-6081E16AB949}" srcOrd="0" destOrd="0" presId="urn:microsoft.com/office/officeart/2009/layout/CirclePictureHierarchy"/>
     <dgm:cxn modelId="{34B3D758-B050-4B09-B31A-B4603C19E125}" srcId="{91B20581-D204-4BD8-893C-8E7E8A765A2C}" destId="{6F7362E7-E9BA-427B-8D12-0A22A28DB547}" srcOrd="0" destOrd="0" parTransId="{DC1D60EE-52C8-4858-8EE1-07FA06DEFDCB}" sibTransId="{297708A8-A4F9-4051-8414-FD66EA0EB201}"/>
-    <dgm:cxn modelId="{F8F7344A-E522-45F8-9294-5CF01ABC73CD}" type="presOf" srcId="{B8895B98-A579-4A95-BC36-AD9635B5F602}" destId="{19FCAD8F-8B0E-4E87-88E5-B5E5EA0D30BF}" srcOrd="0" destOrd="0" presId="urn:microsoft.com/office/officeart/2009/layout/CirclePictureHierarchy"/>
-    <dgm:cxn modelId="{7C24586A-7B2C-492C-9BDC-970B0B52FD62}" type="presOf" srcId="{9702D9F5-F5DD-4BFF-A602-FF89E3A6CB6A}" destId="{9AFD418C-5CC4-493A-8A69-0693CFE2E956}" srcOrd="0" destOrd="0" presId="urn:microsoft.com/office/officeart/2009/layout/CirclePictureHierarchy"/>
-    <dgm:cxn modelId="{823CEAE4-85B6-474C-A448-37B8779F2DDC}" type="presOf" srcId="{A72C80C6-C31A-4FA9-A630-CC6103AB4B03}" destId="{7CEB0DEE-A7E3-4130-8DD1-6081E16AB949}" srcOrd="0" destOrd="0" presId="urn:microsoft.com/office/officeart/2009/layout/CirclePictureHierarchy"/>
-    <dgm:cxn modelId="{B86E7FC7-F489-400C-8639-562DAFF8BAE7}" type="presOf" srcId="{DDD65656-B3A8-468A-BDBB-C0FF159B1EEC}" destId="{8F3C2D03-084E-4B41-B574-DEC6E8F2B099}" srcOrd="0" destOrd="0" presId="urn:microsoft.com/office/officeart/2009/layout/CirclePictureHierarchy"/>
-    <dgm:cxn modelId="{B53EA0B1-7C27-4173-A686-603BC1BB9FE9}" type="presOf" srcId="{C94C5BCC-E887-4BEE-A73F-060CA4C918EB}" destId="{D16860A9-606C-47CF-AC02-0DA4573B494C}" srcOrd="0" destOrd="0" presId="urn:microsoft.com/office/officeart/2009/layout/CirclePictureHierarchy"/>
+    <dgm:cxn modelId="{7DA6B69A-1F23-4CD5-9D24-A1CA3ADECB3A}" type="presOf" srcId="{6E02B9ED-F3F9-403F-8B25-A017315A46BD}" destId="{41480A8B-31A4-44A9-850D-7AC02F53C16E}" srcOrd="0" destOrd="0" presId="urn:microsoft.com/office/officeart/2009/layout/CirclePictureHierarchy"/>
+    <dgm:cxn modelId="{983B1553-8C2A-49CD-9285-5437716C4488}" type="presOf" srcId="{9702D9F5-F5DD-4BFF-A602-FF89E3A6CB6A}" destId="{9AFD418C-5CC4-493A-8A69-0693CFE2E956}" srcOrd="0" destOrd="0" presId="urn:microsoft.com/office/officeart/2009/layout/CirclePictureHierarchy"/>
+    <dgm:cxn modelId="{C91F802A-D5A2-4B18-B204-2B991A7198EB}" type="presOf" srcId="{692EFD0A-F1E0-4EF9-ABBF-321913EA986E}" destId="{A51DDAE6-CAC5-4907-9CE4-A523035B560E}" srcOrd="0" destOrd="0" presId="urn:microsoft.com/office/officeart/2009/layout/CirclePictureHierarchy"/>
+    <dgm:cxn modelId="{1677212E-F41A-44B2-8E9F-A688002EC0D8}" type="presOf" srcId="{FFA57F24-0430-47EA-BBA2-E21E35E26E07}" destId="{5133B720-E71B-43C1-9341-E9281D378EC1}" srcOrd="0" destOrd="0" presId="urn:microsoft.com/office/officeart/2009/layout/CirclePictureHierarchy"/>
+    <dgm:cxn modelId="{0C817CF9-3653-487D-B42A-3E53FC3453D2}" type="presOf" srcId="{91B20581-D204-4BD8-893C-8E7E8A765A2C}" destId="{C299FB3F-22C8-47A7-A714-00A9FA3C9154}" srcOrd="0" destOrd="0" presId="urn:microsoft.com/office/officeart/2009/layout/CirclePictureHierarchy"/>
+    <dgm:cxn modelId="{529D86DD-C52D-4593-8B0F-F79FC8FEEE74}" type="presOf" srcId="{DC1D60EE-52C8-4858-8EE1-07FA06DEFDCB}" destId="{61F70A10-8E6F-48B2-94AD-73629E59C24B}" srcOrd="0" destOrd="0" presId="urn:microsoft.com/office/officeart/2009/layout/CirclePictureHierarchy"/>
+    <dgm:cxn modelId="{DF01CD6C-BE49-479D-BCF6-D9065CE5DC9A}" type="presOf" srcId="{C94C5BCC-E887-4BEE-A73F-060CA4C918EB}" destId="{D16860A9-606C-47CF-AC02-0DA4573B494C}" srcOrd="0" destOrd="0" presId="urn:microsoft.com/office/officeart/2009/layout/CirclePictureHierarchy"/>
     <dgm:cxn modelId="{A1138EB6-515D-4A98-9771-E6D769135779}" srcId="{692EFD0A-F1E0-4EF9-ABBF-321913EA986E}" destId="{A72C80C6-C31A-4FA9-A630-CC6103AB4B03}" srcOrd="0" destOrd="0" parTransId="{6E02B9ED-F3F9-403F-8B25-A017315A46BD}" sibTransId="{22F1BED5-B358-4563-9027-9FACFF10B5D1}"/>
-    <dgm:cxn modelId="{49339807-E341-44ED-81CF-70CA5E0068F0}" type="presOf" srcId="{692EFD0A-F1E0-4EF9-ABBF-321913EA986E}" destId="{A51DDAE6-CAC5-4907-9CE4-A523035B560E}" srcOrd="0" destOrd="0" presId="urn:microsoft.com/office/officeart/2009/layout/CirclePictureHierarchy"/>
-    <dgm:cxn modelId="{93250781-D57D-4CF7-A795-1431129F989D}" type="presParOf" srcId="{D96C1E22-0217-4747-8085-197F933A2DC3}" destId="{4C6BBADF-4B99-473A-AA39-4A03E724D2EA}" srcOrd="0" destOrd="0" presId="urn:microsoft.com/office/officeart/2009/layout/CirclePictureHierarchy"/>
-    <dgm:cxn modelId="{38393AE3-D558-4B12-9F76-29070948BD6D}" type="presParOf" srcId="{4C6BBADF-4B99-473A-AA39-4A03E724D2EA}" destId="{2803299A-453C-47A7-A01C-EEE0AEE81440}" srcOrd="0" destOrd="0" presId="urn:microsoft.com/office/officeart/2009/layout/CirclePictureHierarchy"/>
-    <dgm:cxn modelId="{505DFD56-8D4E-4F8E-ACDC-BF54B3B7E930}" type="presParOf" srcId="{2803299A-453C-47A7-A01C-EEE0AEE81440}" destId="{D913ED12-DB30-4D22-BE09-39EE4881F0C6}" srcOrd="0" destOrd="0" presId="urn:microsoft.com/office/officeart/2009/layout/CirclePictureHierarchy"/>
-    <dgm:cxn modelId="{DB02A9F1-E94D-4A95-9F9F-53CB59661711}" type="presParOf" srcId="{2803299A-453C-47A7-A01C-EEE0AEE81440}" destId="{A51DDAE6-CAC5-4907-9CE4-A523035B560E}" srcOrd="1" destOrd="0" presId="urn:microsoft.com/office/officeart/2009/layout/CirclePictureHierarchy"/>
-    <dgm:cxn modelId="{67AE7F44-B709-4E2F-BC89-79B64EDBFCA5}" type="presParOf" srcId="{4C6BBADF-4B99-473A-AA39-4A03E724D2EA}" destId="{0C910BB7-220C-49EA-84E2-5E14647244DD}" srcOrd="1" destOrd="0" presId="urn:microsoft.com/office/officeart/2009/layout/CirclePictureHierarchy"/>
-    <dgm:cxn modelId="{1748E077-38F0-4D5F-BFED-48F53284C936}" type="presParOf" srcId="{0C910BB7-220C-49EA-84E2-5E14647244DD}" destId="{41480A8B-31A4-44A9-850D-7AC02F53C16E}" srcOrd="0" destOrd="0" presId="urn:microsoft.com/office/officeart/2009/layout/CirclePictureHierarchy"/>
-    <dgm:cxn modelId="{028851FA-1B0F-4539-BD39-164F43084FBA}" type="presParOf" srcId="{0C910BB7-220C-49EA-84E2-5E14647244DD}" destId="{564D4EBF-9A3D-451A-BD97-72984DD5DB44}" srcOrd="1" destOrd="0" presId="urn:microsoft.com/office/officeart/2009/layout/CirclePictureHierarchy"/>
-    <dgm:cxn modelId="{7FA574F0-6975-48B3-988B-BE7B907D6D3B}" type="presParOf" srcId="{564D4EBF-9A3D-451A-BD97-72984DD5DB44}" destId="{8ADFDD93-5560-4AA3-BAAA-089970359965}" srcOrd="0" destOrd="0" presId="urn:microsoft.com/office/officeart/2009/layout/CirclePictureHierarchy"/>
-    <dgm:cxn modelId="{85AD98E0-6F2D-4D62-BEE2-754CEB28A1FB}" type="presParOf" srcId="{8ADFDD93-5560-4AA3-BAAA-089970359965}" destId="{26363629-B522-49B5-8680-B178CF1A17C1}" srcOrd="0" destOrd="0" presId="urn:microsoft.com/office/officeart/2009/layout/CirclePictureHierarchy"/>
-    <dgm:cxn modelId="{E9A282D3-125E-472A-B377-1DA4B36273CD}" type="presParOf" srcId="{8ADFDD93-5560-4AA3-BAAA-089970359965}" destId="{7CEB0DEE-A7E3-4130-8DD1-6081E16AB949}" srcOrd="1" destOrd="0" presId="urn:microsoft.com/office/officeart/2009/layout/CirclePictureHierarchy"/>
-    <dgm:cxn modelId="{EA1ADD06-14D7-4D55-94EC-AA7C8B4DE717}" type="presParOf" srcId="{564D4EBF-9A3D-451A-BD97-72984DD5DB44}" destId="{4DFA387A-4C42-48F5-A3D8-AD20A8F48908}" srcOrd="1" destOrd="0" presId="urn:microsoft.com/office/officeart/2009/layout/CirclePictureHierarchy"/>
-    <dgm:cxn modelId="{7EC0783E-603A-43CD-96D2-DBC02B3A6827}" type="presParOf" srcId="{4DFA387A-4C42-48F5-A3D8-AD20A8F48908}" destId="{9AFD418C-5CC4-493A-8A69-0693CFE2E956}" srcOrd="0" destOrd="0" presId="urn:microsoft.com/office/officeart/2009/layout/CirclePictureHierarchy"/>
-    <dgm:cxn modelId="{2DD8D138-47C2-41BE-9719-63B8BFEE6F83}" type="presParOf" srcId="{4DFA387A-4C42-48F5-A3D8-AD20A8F48908}" destId="{9A360924-89A4-4C2C-9347-9D44FDCC57AF}" srcOrd="1" destOrd="0" presId="urn:microsoft.com/office/officeart/2009/layout/CirclePictureHierarchy"/>
-    <dgm:cxn modelId="{F50BA760-F528-4302-99FC-03ECB3B547C8}" type="presParOf" srcId="{9A360924-89A4-4C2C-9347-9D44FDCC57AF}" destId="{6F11EBBC-16B7-4CC3-8018-F80692747F6D}" srcOrd="0" destOrd="0" presId="urn:microsoft.com/office/officeart/2009/layout/CirclePictureHierarchy"/>
-    <dgm:cxn modelId="{88FEB0BB-E639-42D3-8778-C35DCCC12DCA}" type="presParOf" srcId="{6F11EBBC-16B7-4CC3-8018-F80692747F6D}" destId="{474AA615-DEED-45C8-9493-BB1868E33867}" srcOrd="0" destOrd="0" presId="urn:microsoft.com/office/officeart/2009/layout/CirclePictureHierarchy"/>
-    <dgm:cxn modelId="{4659ECB4-F5BE-4FF8-9674-F909D0C4E62E}" type="presParOf" srcId="{6F11EBBC-16B7-4CC3-8018-F80692747F6D}" destId="{8F3C2D03-084E-4B41-B574-DEC6E8F2B099}" srcOrd="1" destOrd="0" presId="urn:microsoft.com/office/officeart/2009/layout/CirclePictureHierarchy"/>
-    <dgm:cxn modelId="{704285C5-BB77-4082-AD4F-949D4B6D3227}" type="presParOf" srcId="{9A360924-89A4-4C2C-9347-9D44FDCC57AF}" destId="{19C4F2F6-6FEA-4425-857B-5D7137ABA0AB}" srcOrd="1" destOrd="0" presId="urn:microsoft.com/office/officeart/2009/layout/CirclePictureHierarchy"/>
-    <dgm:cxn modelId="{198172B1-4AFD-41B0-9D06-F14E10F1B2CD}" type="presParOf" srcId="{19C4F2F6-6FEA-4425-857B-5D7137ABA0AB}" destId="{D16860A9-606C-47CF-AC02-0DA4573B494C}" srcOrd="0" destOrd="0" presId="urn:microsoft.com/office/officeart/2009/layout/CirclePictureHierarchy"/>
-    <dgm:cxn modelId="{2E452F27-8F64-4693-A0D5-0D72338702F3}" type="presParOf" srcId="{19C4F2F6-6FEA-4425-857B-5D7137ABA0AB}" destId="{C25119B1-4657-46E9-B93B-BAB7DF4EDD87}" srcOrd="1" destOrd="0" presId="urn:microsoft.com/office/officeart/2009/layout/CirclePictureHierarchy"/>
-    <dgm:cxn modelId="{79824B12-BA57-4B4F-9A06-F1C861DAF53D}" type="presParOf" srcId="{C25119B1-4657-46E9-B93B-BAB7DF4EDD87}" destId="{D426C59D-84FA-4BE3-8363-4938115875EE}" srcOrd="0" destOrd="0" presId="urn:microsoft.com/office/officeart/2009/layout/CirclePictureHierarchy"/>
-    <dgm:cxn modelId="{FD0DE46C-77A8-4228-96B3-A4AC3DBC2FBE}" type="presParOf" srcId="{D426C59D-84FA-4BE3-8363-4938115875EE}" destId="{2BA22825-3568-4EDF-ACA8-929981DD187D}" srcOrd="0" destOrd="0" presId="urn:microsoft.com/office/officeart/2009/layout/CirclePictureHierarchy"/>
-    <dgm:cxn modelId="{BBDBC387-0DE5-4A4C-9094-46701A8F86DA}" type="presParOf" srcId="{D426C59D-84FA-4BE3-8363-4938115875EE}" destId="{C299FB3F-22C8-47A7-A714-00A9FA3C9154}" srcOrd="1" destOrd="0" presId="urn:microsoft.com/office/officeart/2009/layout/CirclePictureHierarchy"/>
-    <dgm:cxn modelId="{77A349F5-0FF2-4C76-8294-A997DC64FA33}" type="presParOf" srcId="{C25119B1-4657-46E9-B93B-BAB7DF4EDD87}" destId="{E818D015-D915-4730-84FA-44465DADDE78}" srcOrd="1" destOrd="0" presId="urn:microsoft.com/office/officeart/2009/layout/CirclePictureHierarchy"/>
-    <dgm:cxn modelId="{078671B5-A3ED-49F7-9958-F803419218CA}" type="presParOf" srcId="{E818D015-D915-4730-84FA-44465DADDE78}" destId="{61F70A10-8E6F-48B2-94AD-73629E59C24B}" srcOrd="0" destOrd="0" presId="urn:microsoft.com/office/officeart/2009/layout/CirclePictureHierarchy"/>
-    <dgm:cxn modelId="{F3E52C00-08CC-4BAD-BB1D-A57D29171DE8}" type="presParOf" srcId="{E818D015-D915-4730-84FA-44465DADDE78}" destId="{24C98450-6555-4969-A298-6B817A6BE9B8}" srcOrd="1" destOrd="0" presId="urn:microsoft.com/office/officeart/2009/layout/CirclePictureHierarchy"/>
-    <dgm:cxn modelId="{0731A0E0-6CA8-4C5C-AF05-30B29523011C}" type="presParOf" srcId="{24C98450-6555-4969-A298-6B817A6BE9B8}" destId="{4DC68051-20CA-49B1-82C9-064A26D3CCEE}" srcOrd="0" destOrd="0" presId="urn:microsoft.com/office/officeart/2009/layout/CirclePictureHierarchy"/>
-    <dgm:cxn modelId="{AC0B939C-4B99-47E4-8E37-9B4ABC2863A2}" type="presParOf" srcId="{4DC68051-20CA-49B1-82C9-064A26D3CCEE}" destId="{6394A6B4-1826-446A-850A-11CF5D46CD44}" srcOrd="0" destOrd="0" presId="urn:microsoft.com/office/officeart/2009/layout/CirclePictureHierarchy"/>
-    <dgm:cxn modelId="{8C916B4C-4D44-4AF9-ACA3-E93380E9D00A}" type="presParOf" srcId="{4DC68051-20CA-49B1-82C9-064A26D3CCEE}" destId="{043A68DE-E86B-4AD5-B8A8-2619FC8ADE20}" srcOrd="1" destOrd="0" presId="urn:microsoft.com/office/officeart/2009/layout/CirclePictureHierarchy"/>
-    <dgm:cxn modelId="{137A03B8-EA31-454B-8B7E-04B14FF11D0F}" type="presParOf" srcId="{24C98450-6555-4969-A298-6B817A6BE9B8}" destId="{30AF20B6-B59B-4892-B3DF-FA35DB682CE0}" srcOrd="1" destOrd="0" presId="urn:microsoft.com/office/officeart/2009/layout/CirclePictureHierarchy"/>
-    <dgm:cxn modelId="{CA7ACB17-D0C1-4BE1-8EE3-82ADA9C9C183}" type="presParOf" srcId="{E818D015-D915-4730-84FA-44465DADDE78}" destId="{77E2954C-43FF-4752-8C34-B3E4714813E0}" srcOrd="2" destOrd="0" presId="urn:microsoft.com/office/officeart/2009/layout/CirclePictureHierarchy"/>
-    <dgm:cxn modelId="{3501C1BC-5B1F-4A38-A146-9951C15FF05D}" type="presParOf" srcId="{E818D015-D915-4730-84FA-44465DADDE78}" destId="{8E1C4B59-F630-46B1-8C46-B7F3CAC08F1A}" srcOrd="3" destOrd="0" presId="urn:microsoft.com/office/officeart/2009/layout/CirclePictureHierarchy"/>
-    <dgm:cxn modelId="{1F08C31A-529E-43D7-B753-E09E7627664C}" type="presParOf" srcId="{8E1C4B59-F630-46B1-8C46-B7F3CAC08F1A}" destId="{91FEC591-C6EA-4851-AC5C-D675A2875507}" srcOrd="0" destOrd="0" presId="urn:microsoft.com/office/officeart/2009/layout/CirclePictureHierarchy"/>
-    <dgm:cxn modelId="{6B92FE8F-78A6-4EBE-BAD5-937A06B555A0}" type="presParOf" srcId="{91FEC591-C6EA-4851-AC5C-D675A2875507}" destId="{F08842DF-0393-4255-84EC-8C476FED0254}" srcOrd="0" destOrd="0" presId="urn:microsoft.com/office/officeart/2009/layout/CirclePictureHierarchy"/>
-    <dgm:cxn modelId="{B94FC3D4-A220-4A37-9011-1BD0EA58A1A9}" type="presParOf" srcId="{91FEC591-C6EA-4851-AC5C-D675A2875507}" destId="{21D3C6B1-0D81-4D53-9978-C45F94CB93EE}" srcOrd="1" destOrd="0" presId="urn:microsoft.com/office/officeart/2009/layout/CirclePictureHierarchy"/>
-    <dgm:cxn modelId="{7D79F5A9-C597-4360-83E8-0EB52D217154}" type="presParOf" srcId="{8E1C4B59-F630-46B1-8C46-B7F3CAC08F1A}" destId="{B870A8D1-9BC8-48CD-9D03-4810E021B770}" srcOrd="1" destOrd="0" presId="urn:microsoft.com/office/officeart/2009/layout/CirclePictureHierarchy"/>
-    <dgm:cxn modelId="{B0145100-CF37-4754-8D0A-D264AA43E140}" type="presParOf" srcId="{E818D015-D915-4730-84FA-44465DADDE78}" destId="{19FCAD8F-8B0E-4E87-88E5-B5E5EA0D30BF}" srcOrd="4" destOrd="0" presId="urn:microsoft.com/office/officeart/2009/layout/CirclePictureHierarchy"/>
-    <dgm:cxn modelId="{629180C0-3B24-4F99-B274-AD510D094162}" type="presParOf" srcId="{E818D015-D915-4730-84FA-44465DADDE78}" destId="{7DB787F2-DF83-4DB4-A383-28FFA2CDF579}" srcOrd="5" destOrd="0" presId="urn:microsoft.com/office/officeart/2009/layout/CirclePictureHierarchy"/>
-    <dgm:cxn modelId="{60775046-E990-4335-97C9-02D5F6C7DB9A}" type="presParOf" srcId="{7DB787F2-DF83-4DB4-A383-28FFA2CDF579}" destId="{3DDB8F0A-8A78-4446-9AEA-5AC3D5A70211}" srcOrd="0" destOrd="0" presId="urn:microsoft.com/office/officeart/2009/layout/CirclePictureHierarchy"/>
-    <dgm:cxn modelId="{2592EC29-C437-424B-84EE-41D3E630900C}" type="presParOf" srcId="{3DDB8F0A-8A78-4446-9AEA-5AC3D5A70211}" destId="{E56E443C-DE78-4519-A749-FF414CB403CF}" srcOrd="0" destOrd="0" presId="urn:microsoft.com/office/officeart/2009/layout/CirclePictureHierarchy"/>
-    <dgm:cxn modelId="{B8D4B3C5-3C9F-479B-BA4F-529976A78F63}" type="presParOf" srcId="{3DDB8F0A-8A78-4446-9AEA-5AC3D5A70211}" destId="{5133B720-E71B-43C1-9341-E9281D378EC1}" srcOrd="1" destOrd="0" presId="urn:microsoft.com/office/officeart/2009/layout/CirclePictureHierarchy"/>
-    <dgm:cxn modelId="{6EB85523-9DAB-459D-9166-24A43EC4C788}" type="presParOf" srcId="{7DB787F2-DF83-4DB4-A383-28FFA2CDF579}" destId="{A62130AF-AAAC-48EE-8F0B-C704F313FA76}" srcOrd="1" destOrd="0" presId="urn:microsoft.com/office/officeart/2009/layout/CirclePictureHierarchy"/>
+    <dgm:cxn modelId="{24084213-5F97-4737-986C-54D07DBA430E}" type="presOf" srcId="{85D5AD6C-FB20-4056-BBCF-B29988FFBCD4}" destId="{21D3C6B1-0D81-4D53-9978-C45F94CB93EE}" srcOrd="0" destOrd="0" presId="urn:microsoft.com/office/officeart/2009/layout/CirclePictureHierarchy"/>
+    <dgm:cxn modelId="{38FCEDF9-D2DD-4F45-86D2-DF71519D0E9F}" type="presParOf" srcId="{D96C1E22-0217-4747-8085-197F933A2DC3}" destId="{4C6BBADF-4B99-473A-AA39-4A03E724D2EA}" srcOrd="0" destOrd="0" presId="urn:microsoft.com/office/officeart/2009/layout/CirclePictureHierarchy"/>
+    <dgm:cxn modelId="{986C5FE2-CF8C-4274-8FB7-58ACC7165E29}" type="presParOf" srcId="{4C6BBADF-4B99-473A-AA39-4A03E724D2EA}" destId="{2803299A-453C-47A7-A01C-EEE0AEE81440}" srcOrd="0" destOrd="0" presId="urn:microsoft.com/office/officeart/2009/layout/CirclePictureHierarchy"/>
+    <dgm:cxn modelId="{1E7AE630-3612-4556-9184-699114AC4AEC}" type="presParOf" srcId="{2803299A-453C-47A7-A01C-EEE0AEE81440}" destId="{D913ED12-DB30-4D22-BE09-39EE4881F0C6}" srcOrd="0" destOrd="0" presId="urn:microsoft.com/office/officeart/2009/layout/CirclePictureHierarchy"/>
+    <dgm:cxn modelId="{D96F0375-84C4-4217-AF66-C8C47694FB28}" type="presParOf" srcId="{2803299A-453C-47A7-A01C-EEE0AEE81440}" destId="{A51DDAE6-CAC5-4907-9CE4-A523035B560E}" srcOrd="1" destOrd="0" presId="urn:microsoft.com/office/officeart/2009/layout/CirclePictureHierarchy"/>
+    <dgm:cxn modelId="{7F0E3CF8-B6E4-4486-8E3C-8D1D4C4F3A46}" type="presParOf" srcId="{4C6BBADF-4B99-473A-AA39-4A03E724D2EA}" destId="{0C910BB7-220C-49EA-84E2-5E14647244DD}" srcOrd="1" destOrd="0" presId="urn:microsoft.com/office/officeart/2009/layout/CirclePictureHierarchy"/>
+    <dgm:cxn modelId="{BB0F6F7B-2C3E-4C8C-B4BD-3A70FD9C7125}" type="presParOf" srcId="{0C910BB7-220C-49EA-84E2-5E14647244DD}" destId="{41480A8B-31A4-44A9-850D-7AC02F53C16E}" srcOrd="0" destOrd="0" presId="urn:microsoft.com/office/officeart/2009/layout/CirclePictureHierarchy"/>
+    <dgm:cxn modelId="{9B7BA312-5EDE-44D8-A9BF-963C8658D71A}" type="presParOf" srcId="{0C910BB7-220C-49EA-84E2-5E14647244DD}" destId="{564D4EBF-9A3D-451A-BD97-72984DD5DB44}" srcOrd="1" destOrd="0" presId="urn:microsoft.com/office/officeart/2009/layout/CirclePictureHierarchy"/>
+    <dgm:cxn modelId="{EF6710EA-E095-4068-BAE7-ECB97C1D700A}" type="presParOf" srcId="{564D4EBF-9A3D-451A-BD97-72984DD5DB44}" destId="{8ADFDD93-5560-4AA3-BAAA-089970359965}" srcOrd="0" destOrd="0" presId="urn:microsoft.com/office/officeart/2009/layout/CirclePictureHierarchy"/>
+    <dgm:cxn modelId="{CBAE8987-A5DF-4F71-9ABB-883ABBEF8A76}" type="presParOf" srcId="{8ADFDD93-5560-4AA3-BAAA-089970359965}" destId="{26363629-B522-49B5-8680-B178CF1A17C1}" srcOrd="0" destOrd="0" presId="urn:microsoft.com/office/officeart/2009/layout/CirclePictureHierarchy"/>
+    <dgm:cxn modelId="{383E1EDF-E36F-46AD-BC68-3121FFA640A1}" type="presParOf" srcId="{8ADFDD93-5560-4AA3-BAAA-089970359965}" destId="{7CEB0DEE-A7E3-4130-8DD1-6081E16AB949}" srcOrd="1" destOrd="0" presId="urn:microsoft.com/office/officeart/2009/layout/CirclePictureHierarchy"/>
+    <dgm:cxn modelId="{155AFF68-8139-4DF1-A65C-A53871CE5519}" type="presParOf" srcId="{564D4EBF-9A3D-451A-BD97-72984DD5DB44}" destId="{4DFA387A-4C42-48F5-A3D8-AD20A8F48908}" srcOrd="1" destOrd="0" presId="urn:microsoft.com/office/officeart/2009/layout/CirclePictureHierarchy"/>
+    <dgm:cxn modelId="{EDADC807-6287-49EB-8124-A52440944CE5}" type="presParOf" srcId="{4DFA387A-4C42-48F5-A3D8-AD20A8F48908}" destId="{9AFD418C-5CC4-493A-8A69-0693CFE2E956}" srcOrd="0" destOrd="0" presId="urn:microsoft.com/office/officeart/2009/layout/CirclePictureHierarchy"/>
+    <dgm:cxn modelId="{D8AA1487-4F8D-475D-849C-AD2209EE9747}" type="presParOf" srcId="{4DFA387A-4C42-48F5-A3D8-AD20A8F48908}" destId="{9A360924-89A4-4C2C-9347-9D44FDCC57AF}" srcOrd="1" destOrd="0" presId="urn:microsoft.com/office/officeart/2009/layout/CirclePictureHierarchy"/>
+    <dgm:cxn modelId="{DBC0A66B-C3A2-4DB8-A3DF-1BEAB36A4DED}" type="presParOf" srcId="{9A360924-89A4-4C2C-9347-9D44FDCC57AF}" destId="{6F11EBBC-16B7-4CC3-8018-F80692747F6D}" srcOrd="0" destOrd="0" presId="urn:microsoft.com/office/officeart/2009/layout/CirclePictureHierarchy"/>
+    <dgm:cxn modelId="{72E42C4E-3653-489B-B525-A379F7716DD6}" type="presParOf" srcId="{6F11EBBC-16B7-4CC3-8018-F80692747F6D}" destId="{474AA615-DEED-45C8-9493-BB1868E33867}" srcOrd="0" destOrd="0" presId="urn:microsoft.com/office/officeart/2009/layout/CirclePictureHierarchy"/>
+    <dgm:cxn modelId="{EFBF8A91-4CFD-4A57-8D16-79C617225A51}" type="presParOf" srcId="{6F11EBBC-16B7-4CC3-8018-F80692747F6D}" destId="{8F3C2D03-084E-4B41-B574-DEC6E8F2B099}" srcOrd="1" destOrd="0" presId="urn:microsoft.com/office/officeart/2009/layout/CirclePictureHierarchy"/>
+    <dgm:cxn modelId="{4140395A-6312-40BE-9187-0B4B1E4D6041}" type="presParOf" srcId="{9A360924-89A4-4C2C-9347-9D44FDCC57AF}" destId="{19C4F2F6-6FEA-4425-857B-5D7137ABA0AB}" srcOrd="1" destOrd="0" presId="urn:microsoft.com/office/officeart/2009/layout/CirclePictureHierarchy"/>
+    <dgm:cxn modelId="{E38604D6-395A-4843-9D47-52AA697A79B1}" type="presParOf" srcId="{19C4F2F6-6FEA-4425-857B-5D7137ABA0AB}" destId="{D16860A9-606C-47CF-AC02-0DA4573B494C}" srcOrd="0" destOrd="0" presId="urn:microsoft.com/office/officeart/2009/layout/CirclePictureHierarchy"/>
+    <dgm:cxn modelId="{341364CE-0D3A-41CB-A122-0E9110EE4B33}" type="presParOf" srcId="{19C4F2F6-6FEA-4425-857B-5D7137ABA0AB}" destId="{C25119B1-4657-46E9-B93B-BAB7DF4EDD87}" srcOrd="1" destOrd="0" presId="urn:microsoft.com/office/officeart/2009/layout/CirclePictureHierarchy"/>
+    <dgm:cxn modelId="{D6C32711-607A-4081-BEC3-0165DB3D7CC3}" type="presParOf" srcId="{C25119B1-4657-46E9-B93B-BAB7DF4EDD87}" destId="{D426C59D-84FA-4BE3-8363-4938115875EE}" srcOrd="0" destOrd="0" presId="urn:microsoft.com/office/officeart/2009/layout/CirclePictureHierarchy"/>
+    <dgm:cxn modelId="{6EA49E3B-0220-4515-842C-F8E2BF3606B7}" type="presParOf" srcId="{D426C59D-84FA-4BE3-8363-4938115875EE}" destId="{2BA22825-3568-4EDF-ACA8-929981DD187D}" srcOrd="0" destOrd="0" presId="urn:microsoft.com/office/officeart/2009/layout/CirclePictureHierarchy"/>
+    <dgm:cxn modelId="{F881E132-BE53-4BF5-9F3D-392BA404E6B6}" type="presParOf" srcId="{D426C59D-84FA-4BE3-8363-4938115875EE}" destId="{C299FB3F-22C8-47A7-A714-00A9FA3C9154}" srcOrd="1" destOrd="0" presId="urn:microsoft.com/office/officeart/2009/layout/CirclePictureHierarchy"/>
+    <dgm:cxn modelId="{C3F3BC63-914E-46E8-AAEE-85F4FB4341B4}" type="presParOf" srcId="{C25119B1-4657-46E9-B93B-BAB7DF4EDD87}" destId="{E818D015-D915-4730-84FA-44465DADDE78}" srcOrd="1" destOrd="0" presId="urn:microsoft.com/office/officeart/2009/layout/CirclePictureHierarchy"/>
+    <dgm:cxn modelId="{21141B62-2C54-4038-AE3B-2B03A49EDBC4}" type="presParOf" srcId="{E818D015-D915-4730-84FA-44465DADDE78}" destId="{61F70A10-8E6F-48B2-94AD-73629E59C24B}" srcOrd="0" destOrd="0" presId="urn:microsoft.com/office/officeart/2009/layout/CirclePictureHierarchy"/>
+    <dgm:cxn modelId="{A031FEE6-A135-44B2-8DC1-E124004F8F4C}" type="presParOf" srcId="{E818D015-D915-4730-84FA-44465DADDE78}" destId="{24C98450-6555-4969-A298-6B817A6BE9B8}" srcOrd="1" destOrd="0" presId="urn:microsoft.com/office/officeart/2009/layout/CirclePictureHierarchy"/>
+    <dgm:cxn modelId="{CFB4DF04-7419-480E-890F-4E26B8628B3F}" type="presParOf" srcId="{24C98450-6555-4969-A298-6B817A6BE9B8}" destId="{4DC68051-20CA-49B1-82C9-064A26D3CCEE}" srcOrd="0" destOrd="0" presId="urn:microsoft.com/office/officeart/2009/layout/CirclePictureHierarchy"/>
+    <dgm:cxn modelId="{9E2EE32F-A7E1-47ED-ACF9-90E17AF2FF17}" type="presParOf" srcId="{4DC68051-20CA-49B1-82C9-064A26D3CCEE}" destId="{6394A6B4-1826-446A-850A-11CF5D46CD44}" srcOrd="0" destOrd="0" presId="urn:microsoft.com/office/officeart/2009/layout/CirclePictureHierarchy"/>
+    <dgm:cxn modelId="{2605A3D6-1E76-485E-938A-F923ED026567}" type="presParOf" srcId="{4DC68051-20CA-49B1-82C9-064A26D3CCEE}" destId="{043A68DE-E86B-4AD5-B8A8-2619FC8ADE20}" srcOrd="1" destOrd="0" presId="urn:microsoft.com/office/officeart/2009/layout/CirclePictureHierarchy"/>
+    <dgm:cxn modelId="{F484ABDE-A6C7-44DA-AB96-9016079A58C5}" type="presParOf" srcId="{24C98450-6555-4969-A298-6B817A6BE9B8}" destId="{30AF20B6-B59B-4892-B3DF-FA35DB682CE0}" srcOrd="1" destOrd="0" presId="urn:microsoft.com/office/officeart/2009/layout/CirclePictureHierarchy"/>
+    <dgm:cxn modelId="{5FB92965-703E-4F8D-B284-C8C4E8270DCA}" type="presParOf" srcId="{E818D015-D915-4730-84FA-44465DADDE78}" destId="{77E2954C-43FF-4752-8C34-B3E4714813E0}" srcOrd="2" destOrd="0" presId="urn:microsoft.com/office/officeart/2009/layout/CirclePictureHierarchy"/>
+    <dgm:cxn modelId="{A2840B45-9FF5-4302-9E1F-B38618021200}" type="presParOf" srcId="{E818D015-D915-4730-84FA-44465DADDE78}" destId="{8E1C4B59-F630-46B1-8C46-B7F3CAC08F1A}" srcOrd="3" destOrd="0" presId="urn:microsoft.com/office/officeart/2009/layout/CirclePictureHierarchy"/>
+    <dgm:cxn modelId="{77B87CD7-9BDF-4011-8CA9-67AA46B287AC}" type="presParOf" srcId="{8E1C4B59-F630-46B1-8C46-B7F3CAC08F1A}" destId="{91FEC591-C6EA-4851-AC5C-D675A2875507}" srcOrd="0" destOrd="0" presId="urn:microsoft.com/office/officeart/2009/layout/CirclePictureHierarchy"/>
+    <dgm:cxn modelId="{E109CFCA-7521-4C67-9F4B-749CE4D0D09F}" type="presParOf" srcId="{91FEC591-C6EA-4851-AC5C-D675A2875507}" destId="{F08842DF-0393-4255-84EC-8C476FED0254}" srcOrd="0" destOrd="0" presId="urn:microsoft.com/office/officeart/2009/layout/CirclePictureHierarchy"/>
+    <dgm:cxn modelId="{1FC16AD7-B23C-40AB-B354-AB4782759E60}" type="presParOf" srcId="{91FEC591-C6EA-4851-AC5C-D675A2875507}" destId="{21D3C6B1-0D81-4D53-9978-C45F94CB93EE}" srcOrd="1" destOrd="0" presId="urn:microsoft.com/office/officeart/2009/layout/CirclePictureHierarchy"/>
+    <dgm:cxn modelId="{AC5A1F46-3E68-494D-8D09-44FEA4268EC6}" type="presParOf" srcId="{8E1C4B59-F630-46B1-8C46-B7F3CAC08F1A}" destId="{B870A8D1-9BC8-48CD-9D03-4810E021B770}" srcOrd="1" destOrd="0" presId="urn:microsoft.com/office/officeart/2009/layout/CirclePictureHierarchy"/>
+    <dgm:cxn modelId="{4088AB07-7F03-416C-AA72-E653C0CB1BEE}" type="presParOf" srcId="{E818D015-D915-4730-84FA-44465DADDE78}" destId="{19FCAD8F-8B0E-4E87-88E5-B5E5EA0D30BF}" srcOrd="4" destOrd="0" presId="urn:microsoft.com/office/officeart/2009/layout/CirclePictureHierarchy"/>
+    <dgm:cxn modelId="{B695CC83-E355-4D6A-BF4F-A084645894BD}" type="presParOf" srcId="{E818D015-D915-4730-84FA-44465DADDE78}" destId="{7DB787F2-DF83-4DB4-A383-28FFA2CDF579}" srcOrd="5" destOrd="0" presId="urn:microsoft.com/office/officeart/2009/layout/CirclePictureHierarchy"/>
+    <dgm:cxn modelId="{64135025-3545-4648-BF2F-FED3A3473D3E}" type="presParOf" srcId="{7DB787F2-DF83-4DB4-A383-28FFA2CDF579}" destId="{3DDB8F0A-8A78-4446-9AEA-5AC3D5A70211}" srcOrd="0" destOrd="0" presId="urn:microsoft.com/office/officeart/2009/layout/CirclePictureHierarchy"/>
+    <dgm:cxn modelId="{1B5910DF-BE9C-460E-BC45-E28FC80849EA}" type="presParOf" srcId="{3DDB8F0A-8A78-4446-9AEA-5AC3D5A70211}" destId="{E56E443C-DE78-4519-A749-FF414CB403CF}" srcOrd="0" destOrd="0" presId="urn:microsoft.com/office/officeart/2009/layout/CirclePictureHierarchy"/>
+    <dgm:cxn modelId="{614C2CC2-FFE9-4565-ABB8-91A79AD3ECB1}" type="presParOf" srcId="{3DDB8F0A-8A78-4446-9AEA-5AC3D5A70211}" destId="{5133B720-E71B-43C1-9341-E9281D378EC1}" srcOrd="1" destOrd="0" presId="urn:microsoft.com/office/officeart/2009/layout/CirclePictureHierarchy"/>
+    <dgm:cxn modelId="{A79163D7-8A1F-4453-BDD1-0423300A0820}" type="presParOf" srcId="{7DB787F2-DF83-4DB4-A383-28FFA2CDF579}" destId="{A62130AF-AAAC-48EE-8F0B-C704F313FA76}" srcOrd="1" destOrd="0" presId="urn:microsoft.com/office/officeart/2009/layout/CirclePictureHierarchy"/>
   </dgm:cxnLst>
   <dgm:bg/>
   <dgm:whole/>
@@ -36218,7 +36223,7 @@
 </file>
 
 <file path=customXml/itemProps1.xml><?xml version="1.0" encoding="utf-8"?>
-<ds:datastoreItem xmlns:ds="http://schemas.openxmlformats.org/officeDocument/2006/customXml" ds:itemID="{B0A2D9C2-A191-4AB1-ACB2-33CAF568EBA6}">
+<ds:datastoreItem xmlns:ds="http://schemas.openxmlformats.org/officeDocument/2006/customXml" ds:itemID="{DCCC1068-22BA-47C2-A35E-49CD34A5F9F6}">
   <ds:schemaRefs>
     <ds:schemaRef ds:uri="http://schemas.openxmlformats.org/officeDocument/2006/bibliography"/>
   </ds:schemaRefs>

</xml_diff>